<commit_message>
Aggiunta diario e modifica doc
</commit_message>
<xml_diff>
--- a/Documentazione/DocumentazioneLazzaroniToscanelli.docx
+++ b/Documentazione/DocumentazioneLazzaroniToscanelli.docx
@@ -1,6 +1,6 @@
 
 <file path=word/document.xml><?xml version="1.0" encoding="utf-8"?>
-<w:document xmlns:wpc="http://schemas.microsoft.com/office/word/2010/wordprocessingCanvas" xmlns:cx="http://schemas.microsoft.com/office/drawing/2014/chartex" xmlns:mc="http://schemas.openxmlformats.org/markup-compatibility/2006" xmlns:o="urn:schemas-microsoft-com:office:office" xmlns:r="http://schemas.openxmlformats.org/officeDocument/2006/relationships" xmlns:m="http://schemas.openxmlformats.org/officeDocument/2006/math" xmlns:v="urn:schemas-microsoft-com:vml" xmlns:wp14="http://schemas.microsoft.com/office/word/2010/wordprocessingDrawing" xmlns:wp="http://schemas.openxmlformats.org/drawingml/2006/wordprocessingDrawing" xmlns:w10="urn:schemas-microsoft-com:office:word" xmlns:w="http://schemas.openxmlformats.org/wordprocessingml/2006/main" xmlns:w14="http://schemas.microsoft.com/office/word/2010/wordml" xmlns:w15="http://schemas.microsoft.com/office/word/2012/wordml" xmlns:w16se="http://schemas.microsoft.com/office/word/2015/wordml/symex" xmlns:wpg="http://schemas.microsoft.com/office/word/2010/wordprocessingGroup" xmlns:wpi="http://schemas.microsoft.com/office/word/2010/wordprocessingInk" xmlns:wne="http://schemas.microsoft.com/office/word/2006/wordml" xmlns:wps="http://schemas.microsoft.com/office/word/2010/wordprocessingShape" mc:Ignorable="w14 w15 w16se wp14">
+<w:document xmlns:wpc="http://schemas.microsoft.com/office/word/2010/wordprocessingCanvas" xmlns:cx="http://schemas.microsoft.com/office/drawing/2014/chartex" xmlns:cx1="http://schemas.microsoft.com/office/drawing/2015/9/8/chartex" xmlns:mc="http://schemas.openxmlformats.org/markup-compatibility/2006" xmlns:o="urn:schemas-microsoft-com:office:office" xmlns:r="http://schemas.openxmlformats.org/officeDocument/2006/relationships" xmlns:m="http://schemas.openxmlformats.org/officeDocument/2006/math" xmlns:v="urn:schemas-microsoft-com:vml" xmlns:wp14="http://schemas.microsoft.com/office/word/2010/wordprocessingDrawing" xmlns:wp="http://schemas.openxmlformats.org/drawingml/2006/wordprocessingDrawing" xmlns:w10="urn:schemas-microsoft-com:office:word" xmlns:w="http://schemas.openxmlformats.org/wordprocessingml/2006/main" xmlns:w14="http://schemas.microsoft.com/office/word/2010/wordml" xmlns:w15="http://schemas.microsoft.com/office/word/2012/wordml" xmlns:w16se="http://schemas.microsoft.com/office/word/2015/wordml/symex" xmlns:wpg="http://schemas.microsoft.com/office/word/2010/wordprocessingGroup" xmlns:wpi="http://schemas.microsoft.com/office/word/2010/wordprocessingInk" xmlns:wne="http://schemas.microsoft.com/office/word/2006/wordml" xmlns:wps="http://schemas.microsoft.com/office/word/2010/wordprocessingShape" mc:Ignorable="w14 w15 w16se wp14">
   <w:body>
     <w:p>
       <w:pPr>
@@ -19,12 +19,7 @@
         <w:pStyle w:val="TitoloPagina1"/>
       </w:pPr>
       <w:r>
-        <w:t>Esempio di doc</w:t>
-      </w:r>
-      <w:bookmarkStart w:id="0" w:name="_GoBack"/>
-      <w:bookmarkEnd w:id="0"/>
-      <w:r>
-        <w:t>umentazione</w:t>
+        <w:t>Sistema didattico per Arduino con libreria per attuatori e relativa documentazione</w:t>
       </w:r>
     </w:p>
     <w:p>
@@ -72,7 +67,6 @@
         <w:rPr>
           <w:lang w:val="it-IT"/>
         </w:rPr>
-        <w:lastRenderedPageBreak/>
         <w:fldChar w:fldCharType="begin"/>
       </w:r>
       <w:r>
@@ -108,6 +102,7 @@
           <w:noProof/>
           <w:lang w:val="it-IT"/>
         </w:rPr>
+        <w:lastRenderedPageBreak/>
         <w:t>1</w:t>
       </w:r>
       <w:r>
@@ -2572,7 +2567,7 @@
         </w:rPr>
         <w:br w:type="page"/>
       </w:r>
-      <w:bookmarkStart w:id="1" w:name="_Toc491247126"/>
+      <w:bookmarkStart w:id="0" w:name="_Toc491247126"/>
       <w:r>
         <w:rPr>
           <w:lang w:val="it-IT"/>
@@ -2580,111 +2575,212 @@
         <w:lastRenderedPageBreak/>
         <w:t>Introduzione</w:t>
       </w:r>
+      <w:bookmarkEnd w:id="0"/>
+    </w:p>
+    <w:p>
+      <w:pPr>
+        <w:pStyle w:val="Heading2"/>
+      </w:pPr>
+      <w:bookmarkStart w:id="1" w:name="_Toc491247127"/>
+      <w:r>
+        <w:t>Informazioni sul progetto</w:t>
+      </w:r>
       <w:bookmarkEnd w:id="1"/>
-    </w:p>
-    <w:p>
-      <w:pPr>
-        <w:pStyle w:val="Heading2"/>
-      </w:pPr>
-      <w:bookmarkStart w:id="2" w:name="_Toc491247127"/>
-      <w:r>
-        <w:t>Informazioni sul progetto</w:t>
-      </w:r>
-      <w:bookmarkEnd w:id="2"/>
       <w:r>
         <w:t xml:space="preserve"> </w:t>
       </w:r>
     </w:p>
     <w:p>
       <w:pPr>
-        <w:rPr>
-          <w:lang w:val="it-IT"/>
-        </w:rPr>
-      </w:pPr>
-      <w:r>
-        <w:rPr>
-          <w:lang w:val="it-IT"/>
-        </w:rPr>
-        <w:t xml:space="preserve">In questo capitolo raccogliere le informazioni relative al progetto, ad esempio: </w:t>
-      </w:r>
-    </w:p>
-    <w:p>
-      <w:pPr>
+        <w:pStyle w:val="ListParagraph"/>
         <w:numPr>
           <w:ilvl w:val="0"/>
-          <w:numId w:val="2"/>
+          <w:numId w:val="25"/>
         </w:numPr>
-        <w:rPr>
-          <w:lang w:val="it-IT"/>
-        </w:rPr>
-      </w:pPr>
-      <w:r>
-        <w:rPr>
-          <w:lang w:val="it-IT"/>
-        </w:rPr>
-        <w:t>Allievo/i  e docente/i coinvolti nel progetto e rispettivi ruoli,</w:t>
-      </w:r>
-    </w:p>
-    <w:p>
-      <w:pPr>
+        <w:ind w:left="1080"/>
+      </w:pPr>
+      <w:bookmarkStart w:id="2" w:name="_Toc491247128"/>
+      <w:r>
+        <w:t>Allievo/i</w:t>
+      </w:r>
+    </w:p>
+    <w:p>
+      <w:pPr>
+        <w:pStyle w:val="ListParagraph"/>
+        <w:numPr>
+          <w:ilvl w:val="1"/>
+          <w:numId w:val="25"/>
+        </w:numPr>
+        <w:ind w:left="1800"/>
+      </w:pPr>
+      <w:r>
+        <w:t>Mattia Lazzaroni, impiegato principalmente nello svolgimento della documentazione di progetto.</w:t>
+      </w:r>
+    </w:p>
+    <w:p>
+      <w:pPr>
+        <w:pStyle w:val="ListParagraph"/>
+        <w:numPr>
+          <w:ilvl w:val="1"/>
+          <w:numId w:val="25"/>
+        </w:numPr>
+        <w:ind w:left="1800"/>
+      </w:pPr>
+      <w:r>
+        <w:t>Mattia Toscanelli, impiegato principalmente nello svolgimento dell’implementazione del progetto.</w:t>
+      </w:r>
+    </w:p>
+    <w:p>
+      <w:pPr>
+        <w:pStyle w:val="ListParagraph"/>
         <w:numPr>
           <w:ilvl w:val="0"/>
-          <w:numId w:val="2"/>
+          <w:numId w:val="25"/>
         </w:numPr>
-        <w:rPr>
-          <w:lang w:val="it-IT"/>
-        </w:rPr>
-      </w:pPr>
-      <w:r>
-        <w:rPr>
-          <w:lang w:val="it-IT"/>
-        </w:rPr>
-        <w:t>scuola ,sezione, materia/e,</w:t>
-      </w:r>
-    </w:p>
-    <w:p>
-      <w:pPr>
+        <w:ind w:left="1080"/>
+      </w:pPr>
+      <w:r>
+        <w:t>Docente/i</w:t>
+      </w:r>
+    </w:p>
+    <w:p>
+      <w:pPr>
+        <w:pStyle w:val="ListParagraph"/>
+        <w:numPr>
+          <w:ilvl w:val="1"/>
+          <w:numId w:val="25"/>
+        </w:numPr>
+        <w:ind w:left="1800"/>
+      </w:pPr>
+      <w:r>
+        <w:t>Adriano Barchi, Luca Muggiasca, Francesco Mussi, Elisa Nannini</w:t>
+      </w:r>
+    </w:p>
+    <w:p>
+      <w:pPr>
+        <w:pStyle w:val="ListParagraph"/>
         <w:numPr>
           <w:ilvl w:val="0"/>
-          <w:numId w:val="2"/>
+          <w:numId w:val="25"/>
         </w:numPr>
-        <w:rPr>
-          <w:lang w:val="it-IT"/>
-        </w:rPr>
-      </w:pPr>
-      <w:r>
-        <w:rPr>
-          <w:lang w:val="it-IT"/>
-        </w:rPr>
-        <w:t>date di inizio e termine di consegna,</w:t>
-      </w:r>
-    </w:p>
-    <w:p>
-      <w:pPr>
+        <w:ind w:left="1080"/>
+      </w:pPr>
+      <w:r>
+        <w:t>Sezione scuola</w:t>
+      </w:r>
+    </w:p>
+    <w:p>
+      <w:pPr>
+        <w:pStyle w:val="ListParagraph"/>
+        <w:numPr>
+          <w:ilvl w:val="1"/>
+          <w:numId w:val="25"/>
+        </w:numPr>
+        <w:ind w:left="1800"/>
+      </w:pPr>
+      <w:r>
+        <w:t xml:space="preserve">Scuola arti e mestieri Trevano </w:t>
+      </w:r>
+    </w:p>
+    <w:p>
+      <w:pPr>
+        <w:pStyle w:val="ListParagraph"/>
         <w:numPr>
           <w:ilvl w:val="0"/>
-          <w:numId w:val="2"/>
+          <w:numId w:val="25"/>
         </w:numPr>
-        <w:rPr>
-          <w:lang w:val="it-IT"/>
-        </w:rPr>
-      </w:pPr>
-      <w:r>
-        <w:rPr>
-          <w:lang w:val="it-IT"/>
-        </w:rPr>
-        <w:t>…</w:t>
+        <w:ind w:left="1080"/>
+      </w:pPr>
+      <w:r>
+        <w:t>Classe</w:t>
+      </w:r>
+    </w:p>
+    <w:p>
+      <w:pPr>
+        <w:pStyle w:val="ListParagraph"/>
+        <w:numPr>
+          <w:ilvl w:val="1"/>
+          <w:numId w:val="25"/>
+        </w:numPr>
+        <w:ind w:left="1800"/>
+      </w:pPr>
+      <w:r>
+        <w:t>I3AC</w:t>
+      </w:r>
+    </w:p>
+    <w:p>
+      <w:pPr>
+        <w:pStyle w:val="ListParagraph"/>
+        <w:numPr>
+          <w:ilvl w:val="0"/>
+          <w:numId w:val="25"/>
+        </w:numPr>
+        <w:ind w:left="1080"/>
+      </w:pPr>
+      <w:r>
+        <w:t>Materia</w:t>
+      </w:r>
+    </w:p>
+    <w:p>
+      <w:pPr>
+        <w:pStyle w:val="ListParagraph"/>
+        <w:numPr>
+          <w:ilvl w:val="1"/>
+          <w:numId w:val="25"/>
+        </w:numPr>
+        <w:ind w:left="1800"/>
+      </w:pPr>
+      <w:r>
+        <w:t xml:space="preserve">Modulo 306 – Progetti </w:t>
+      </w:r>
+    </w:p>
+    <w:p>
+      <w:pPr>
+        <w:pStyle w:val="ListParagraph"/>
+        <w:numPr>
+          <w:ilvl w:val="0"/>
+          <w:numId w:val="25"/>
+        </w:numPr>
+        <w:ind w:left="1080"/>
+      </w:pPr>
+      <w:r>
+        <w:t>Date</w:t>
+      </w:r>
+    </w:p>
+    <w:p>
+      <w:pPr>
+        <w:pStyle w:val="ListParagraph"/>
+        <w:numPr>
+          <w:ilvl w:val="1"/>
+          <w:numId w:val="25"/>
+        </w:numPr>
+        <w:ind w:left="1800"/>
+      </w:pPr>
+      <w:r>
+        <w:t>Inizio: 14.11.2018</w:t>
+      </w:r>
+    </w:p>
+    <w:p>
+      <w:pPr>
+        <w:pStyle w:val="ListParagraph"/>
+        <w:numPr>
+          <w:ilvl w:val="1"/>
+          <w:numId w:val="25"/>
+        </w:numPr>
+        <w:ind w:left="1800"/>
+      </w:pPr>
+      <w:r>
+        <w:t>Fine: 25.01.2019</w:t>
       </w:r>
     </w:p>
     <w:p>
       <w:pPr>
         <w:pStyle w:val="Heading2"/>
       </w:pPr>
-      <w:bookmarkStart w:id="3" w:name="_Toc491247128"/>
       <w:r>
         <w:t>Abstract</w:t>
       </w:r>
-      <w:bookmarkEnd w:id="3"/>
+      <w:bookmarkEnd w:id="2"/>
       <w:r>
         <w:t xml:space="preserve"> </w:t>
       </w:r>
@@ -2866,19 +2962,11 @@
           <w:lang w:val="en-US"/>
         </w:rPr>
       </w:pPr>
-      <w:proofErr w:type="spellStart"/>
       <w:r>
         <w:rPr>
           <w:lang w:val="en-US"/>
         </w:rPr>
-        <w:t>Esempio</w:t>
-      </w:r>
-      <w:proofErr w:type="spellEnd"/>
-      <w:r>
-        <w:rPr>
-          <w:lang w:val="en-US"/>
-        </w:rPr>
-        <w:t xml:space="preserve"> di abstract: </w:t>
+        <w:t xml:space="preserve">Esempio di abstract: </w:t>
       </w:r>
     </w:p>
     <w:p>
@@ -2918,48 +3006,69 @@
       <w:pPr>
         <w:pStyle w:val="Heading2"/>
       </w:pPr>
-      <w:bookmarkStart w:id="4" w:name="_Toc491247129"/>
-      <w:r>
+      <w:bookmarkStart w:id="3" w:name="_Toc491247129"/>
+      <w:r>
+        <w:lastRenderedPageBreak/>
         <w:t>Scopo</w:t>
       </w:r>
+      <w:bookmarkEnd w:id="3"/>
+    </w:p>
+    <w:p>
+      <w:pPr>
+        <w:rPr>
+          <w:lang w:val="it-IT"/>
+        </w:rPr>
+      </w:pPr>
+      <w:r>
+        <w:rPr>
+          <w:lang w:val="it-IT"/>
+        </w:rPr>
+        <w:t xml:space="preserve">Lo scopo del progetto </w:t>
+      </w:r>
+      <w:r>
+        <w:rPr>
+          <w:lang w:val="it-IT"/>
+        </w:rPr>
+        <w:t xml:space="preserve">è quello di realizzare </w:t>
+      </w:r>
+      <w:r>
+        <w:rPr>
+          <w:lang w:val="it-IT"/>
+        </w:rPr>
+        <w:t>un prodotto didattico dedicato agli allievi di terza media che arriveranno nelle giornate di porte aperte Promtec.</w:t>
+      </w:r>
+      <w:r>
+        <w:rPr>
+          <w:lang w:val="it-IT"/>
+        </w:rPr>
+        <w:t xml:space="preserve"> L’utente </w:t>
+      </w:r>
+      <w:r>
+        <w:rPr>
+          <w:lang w:val="it-IT"/>
+        </w:rPr>
+        <w:t xml:space="preserve">dopo questa esperienza dovrà avere le idee più in chiaro per quanto riguarda la piattaforma hardware Arduino (nel nostro caso mini DigiSpark) e su dei componenti elettronici che fungono da attuatori. Per fare questo andremo a preparare delle librerie </w:t>
+      </w:r>
+      <w:r>
+        <w:rPr>
+          <w:lang w:val="it-IT"/>
+        </w:rPr>
+        <w:t xml:space="preserve">e una guida </w:t>
+      </w:r>
+      <w:r>
+        <w:rPr>
+          <w:lang w:val="it-IT"/>
+        </w:rPr>
+        <w:t>per agiare l’</w:t>
+      </w:r>
+      <w:r>
+        <w:rPr>
+          <w:lang w:val="it-IT"/>
+        </w:rPr>
+        <w:t>utente nella sua esperienza con l’Ardunio e nel montaggio del circuito.</w:t>
+      </w:r>
+      <w:bookmarkStart w:id="4" w:name="_GoBack"/>
       <w:bookmarkEnd w:id="4"/>
-    </w:p>
-    <w:p>
-      <w:pPr>
-        <w:rPr>
-          <w:lang w:val="it-IT"/>
-        </w:rPr>
-      </w:pPr>
-      <w:r>
-        <w:rPr>
-          <w:lang w:val="it-IT"/>
-        </w:rPr>
-        <w:t>Lo scopo del progetto (scopi didattici/scopi operativi)</w:t>
-      </w:r>
-      <w:r>
-        <w:rPr>
-          <w:lang w:val="it-IT"/>
-        </w:rPr>
-        <w:t>. Dovrebbe descrivere il mandato</w:t>
-      </w:r>
-      <w:r>
-        <w:rPr>
-          <w:lang w:val="it-IT"/>
-        </w:rPr>
-        <w:t>, ma non vanno ricopiate le informazioni del quaderno dei compiti</w:t>
-      </w:r>
-      <w:r>
-        <w:rPr>
-          <w:lang w:val="it-IT"/>
-        </w:rPr>
-        <w:t xml:space="preserve"> (che va invece allegato)</w:t>
-      </w:r>
-      <w:r>
-        <w:rPr>
-          <w:lang w:val="it-IT"/>
-        </w:rPr>
-        <w:t>.</w:t>
-      </w:r>
     </w:p>
     <w:p>
       <w:pPr>
@@ -2974,6 +3083,7 @@
       </w:r>
       <w:bookmarkStart w:id="5" w:name="_Toc491247130"/>
       <w:r>
+        <w:lastRenderedPageBreak/>
         <w:t>Analisi</w:t>
       </w:r>
       <w:bookmarkEnd w:id="5"/>
@@ -3503,7 +3613,7 @@
                 <w:sz w:val="16"/>
                 <w:szCs w:val="16"/>
               </w:rPr>
-              <w:t>12</w:t>
+              <w:t>01</w:t>
             </w:r>
           </w:p>
         </w:tc>
@@ -4001,6 +4111,7 @@
         <w:rPr>
           <w:b/>
         </w:rPr>
+        <w:lastRenderedPageBreak/>
         <w:t>Priorità</w:t>
       </w:r>
       <w:r>
@@ -4082,59 +4193,266 @@
       <w:r>
         <w:br w:type="page"/>
       </w:r>
-      <w:bookmarkStart w:id="8" w:name="_Toc491247133"/>
-      <w:r>
-        <w:t>Use case</w:t>
+      <w:r>
+        <w:lastRenderedPageBreak/>
+        <w:t>Analisi dei costi</w:t>
+      </w:r>
+    </w:p>
+    <w:tbl>
+      <w:tblPr>
+        <w:tblStyle w:val="TableGrid"/>
+        <w:tblW w:w="0" w:type="auto"/>
+        <w:tblLook w:val="04A0" w:firstRow="1" w:lastRow="0" w:firstColumn="1" w:lastColumn="0" w:noHBand="0" w:noVBand="1"/>
+      </w:tblPr>
+      <w:tblGrid>
+        <w:gridCol w:w="2407"/>
+        <w:gridCol w:w="2407"/>
+        <w:gridCol w:w="2407"/>
+        <w:gridCol w:w="2407"/>
+      </w:tblGrid>
+      <w:tr>
+        <w:tc>
+          <w:tcPr>
+            <w:tcW w:w="2407" w:type="dxa"/>
+            <w:shd w:val="clear" w:color="auto" w:fill="D9D9D9" w:themeFill="background1" w:themeFillShade="D9"/>
+          </w:tcPr>
+          <w:p>
+            <w:pPr>
+              <w:rPr>
+                <w:lang w:val="it-IT"/>
+              </w:rPr>
+            </w:pPr>
+            <w:r>
+              <w:rPr>
+                <w:lang w:val="it-IT"/>
+              </w:rPr>
+              <w:t>Categoria</w:t>
+            </w:r>
+          </w:p>
+        </w:tc>
+        <w:tc>
+          <w:tcPr>
+            <w:tcW w:w="2407" w:type="dxa"/>
+            <w:shd w:val="clear" w:color="auto" w:fill="D9D9D9" w:themeFill="background1" w:themeFillShade="D9"/>
+          </w:tcPr>
+          <w:p>
+            <w:pPr>
+              <w:rPr>
+                <w:lang w:val="it-IT"/>
+              </w:rPr>
+            </w:pPr>
+            <w:r>
+              <w:rPr>
+                <w:lang w:val="it-IT"/>
+              </w:rPr>
+              <w:t>Ore di lavoro</w:t>
+            </w:r>
+          </w:p>
+        </w:tc>
+        <w:tc>
+          <w:tcPr>
+            <w:tcW w:w="2407" w:type="dxa"/>
+            <w:shd w:val="clear" w:color="auto" w:fill="D9D9D9" w:themeFill="background1" w:themeFillShade="D9"/>
+          </w:tcPr>
+          <w:p>
+            <w:pPr>
+              <w:rPr>
+                <w:lang w:val="it-IT"/>
+              </w:rPr>
+            </w:pPr>
+            <w:r>
+              <w:rPr>
+                <w:lang w:val="it-IT"/>
+              </w:rPr>
+              <w:t>Costo all’ora</w:t>
+            </w:r>
+          </w:p>
+        </w:tc>
+        <w:tc>
+          <w:tcPr>
+            <w:tcW w:w="2407" w:type="dxa"/>
+            <w:shd w:val="clear" w:color="auto" w:fill="D9D9D9" w:themeFill="background1" w:themeFillShade="D9"/>
+          </w:tcPr>
+          <w:p>
+            <w:pPr>
+              <w:rPr>
+                <w:lang w:val="it-IT"/>
+              </w:rPr>
+            </w:pPr>
+            <w:r>
+              <w:rPr>
+                <w:lang w:val="it-IT"/>
+              </w:rPr>
+              <w:t>Costo totale</w:t>
+            </w:r>
+          </w:p>
+        </w:tc>
+      </w:tr>
+      <w:tr>
+        <w:tc>
+          <w:tcPr>
+            <w:tcW w:w="2407" w:type="dxa"/>
+          </w:tcPr>
+          <w:p>
+            <w:pPr>
+              <w:rPr>
+                <w:lang w:val="it-IT"/>
+              </w:rPr>
+            </w:pPr>
+            <w:r>
+              <w:rPr>
+                <w:lang w:val="it-IT"/>
+              </w:rPr>
+              <w:t>Manodopera</w:t>
+            </w:r>
+          </w:p>
+        </w:tc>
+        <w:tc>
+          <w:tcPr>
+            <w:tcW w:w="2407" w:type="dxa"/>
+          </w:tcPr>
+          <w:p>
+            <w:pPr>
+              <w:rPr>
+                <w:lang w:val="it-IT"/>
+              </w:rPr>
+            </w:pPr>
+            <w:r>
+              <w:rPr>
+                <w:lang w:val="it-IT"/>
+              </w:rPr>
+              <w:t xml:space="preserve">50 h </w:t>
+            </w:r>
+          </w:p>
+        </w:tc>
+        <w:tc>
+          <w:tcPr>
+            <w:tcW w:w="2407" w:type="dxa"/>
+          </w:tcPr>
+          <w:p>
+            <w:pPr>
+              <w:rPr>
+                <w:lang w:val="it-IT"/>
+              </w:rPr>
+            </w:pPr>
+            <w:r>
+              <w:rPr>
+                <w:lang w:val="it-IT"/>
+              </w:rPr>
+              <w:t>62 CHF</w:t>
+            </w:r>
+          </w:p>
+        </w:tc>
+        <w:tc>
+          <w:tcPr>
+            <w:tcW w:w="2407" w:type="dxa"/>
+          </w:tcPr>
+          <w:p>
+            <w:pPr>
+              <w:rPr>
+                <w:lang w:val="it-IT"/>
+              </w:rPr>
+            </w:pPr>
+            <w:r>
+              <w:rPr>
+                <w:lang w:val="it-IT"/>
+              </w:rPr>
+              <w:t>3069 CHF</w:t>
+            </w:r>
+          </w:p>
+        </w:tc>
+      </w:tr>
+      <w:tr>
+        <w:tc>
+          <w:tcPr>
+            <w:tcW w:w="2407" w:type="dxa"/>
+          </w:tcPr>
+          <w:p>
+            <w:pPr>
+              <w:rPr>
+                <w:lang w:val="it-IT"/>
+              </w:rPr>
+            </w:pPr>
+            <w:r>
+              <w:rPr>
+                <w:lang w:val="it-IT"/>
+              </w:rPr>
+              <w:t>Manodopera</w:t>
+            </w:r>
+          </w:p>
+        </w:tc>
+        <w:tc>
+          <w:tcPr>
+            <w:tcW w:w="2407" w:type="dxa"/>
+          </w:tcPr>
+          <w:p>
+            <w:pPr>
+              <w:rPr>
+                <w:lang w:val="it-IT"/>
+              </w:rPr>
+            </w:pPr>
+            <w:r>
+              <w:rPr>
+                <w:lang w:val="it-IT"/>
+              </w:rPr>
+              <w:t>50 h</w:t>
+            </w:r>
+          </w:p>
+        </w:tc>
+        <w:tc>
+          <w:tcPr>
+            <w:tcW w:w="2407" w:type="dxa"/>
+          </w:tcPr>
+          <w:p>
+            <w:pPr>
+              <w:rPr>
+                <w:lang w:val="it-IT"/>
+              </w:rPr>
+            </w:pPr>
+            <w:r>
+              <w:rPr>
+                <w:lang w:val="it-IT"/>
+              </w:rPr>
+              <w:t>62 CHF</w:t>
+            </w:r>
+          </w:p>
+        </w:tc>
+        <w:tc>
+          <w:tcPr>
+            <w:tcW w:w="2407" w:type="dxa"/>
+          </w:tcPr>
+          <w:p>
+            <w:pPr>
+              <w:rPr>
+                <w:lang w:val="it-IT"/>
+              </w:rPr>
+            </w:pPr>
+            <w:r>
+              <w:rPr>
+                <w:lang w:val="it-IT"/>
+              </w:rPr>
+              <w:t>3069 CHF</w:t>
+            </w:r>
+          </w:p>
+        </w:tc>
+      </w:tr>
+    </w:tbl>
+    <w:p>
+      <w:pPr>
+        <w:rPr>
+          <w:lang w:val="it-IT"/>
+        </w:rPr>
+      </w:pPr>
+    </w:p>
+    <w:p>
+      <w:pPr>
+        <w:pStyle w:val="Heading2"/>
+      </w:pPr>
+      <w:bookmarkStart w:id="8" w:name="_Toc491247134"/>
+      <w:r>
+        <w:t>Pianificazione</w:t>
       </w:r>
       <w:bookmarkEnd w:id="8"/>
-    </w:p>
-    <w:p>
-      <w:pPr>
-        <w:rPr>
-          <w:lang w:val="it-IT"/>
-        </w:rPr>
-      </w:pPr>
-      <w:r>
-        <w:rPr>
-          <w:lang w:val="it-IT"/>
-        </w:rPr>
-        <w:t xml:space="preserve">I casi d’uso rappresentano l’interazione tra i vari </w:t>
-      </w:r>
-      <w:r>
-        <w:rPr>
-          <w:lang w:val="it-IT"/>
-        </w:rPr>
-        <w:t>attori e le funzionalità</w:t>
-      </w:r>
-      <w:r>
-        <w:rPr>
-          <w:lang w:val="it-IT"/>
-        </w:rPr>
-        <w:t xml:space="preserve"> del prodotto</w:t>
-      </w:r>
-      <w:r>
-        <w:rPr>
-          <w:lang w:val="it-IT"/>
-        </w:rPr>
-        <w:t>.</w:t>
-      </w:r>
-    </w:p>
-    <w:p>
-      <w:pPr>
-        <w:rPr>
-          <w:lang w:val="it-IT"/>
-        </w:rPr>
-      </w:pPr>
-    </w:p>
-    <w:p>
-      <w:pPr>
-        <w:pStyle w:val="Heading2"/>
-      </w:pPr>
-      <w:bookmarkStart w:id="9" w:name="_Toc491247134"/>
-      <w:r>
-        <w:t>Pianificazione</w:t>
-      </w:r>
-      <w:bookmarkEnd w:id="9"/>
     </w:p>
     <w:p>
       <w:pPr>
@@ -4199,7 +4517,7 @@
           <w:insideH w:val="single" w:sz="4" w:space="0" w:color="auto"/>
           <w:insideV w:val="single" w:sz="4" w:space="0" w:color="auto"/>
         </w:tblBorders>
-        <w:tblLook w:val="00BF" w:firstRow="1" w:lastRow="0" w:firstColumn="1" w:lastColumn="0" w:noHBand="0" w:noVBand="0"/>
+        <w:tblLook w:val="00A0" w:firstRow="1" w:lastRow="0" w:firstColumn="1" w:lastColumn="0" w:noHBand="0" w:noVBand="0"/>
       </w:tblPr>
       <w:tblGrid>
         <w:gridCol w:w="9628"/>
@@ -4282,12 +4600,21 @@
               <w:t xml:space="preserve">Figura </w:t>
             </w:r>
             <w:r>
+              <w:rPr>
+                <w:noProof/>
+              </w:rPr>
               <w:fldChar w:fldCharType="begin"/>
             </w:r>
             <w:r>
+              <w:rPr>
+                <w:noProof/>
+              </w:rPr>
               <w:instrText xml:space="preserve"> SEQ Figura \* ARABIC </w:instrText>
             </w:r>
             <w:r>
+              <w:rPr>
+                <w:noProof/>
+              </w:rPr>
               <w:fldChar w:fldCharType="separate"/>
             </w:r>
             <w:r>
@@ -4297,6 +4624,9 @@
               <w:t>2</w:t>
             </w:r>
             <w:r>
+              <w:rPr>
+                <w:noProof/>
+              </w:rPr>
               <w:fldChar w:fldCharType="end"/>
             </w:r>
             <w:r>
@@ -4330,189 +4660,190 @@
       <w:pPr>
         <w:pStyle w:val="Heading2"/>
       </w:pPr>
-      <w:bookmarkStart w:id="10" w:name="_Toc491247135"/>
+      <w:bookmarkStart w:id="9" w:name="_Toc491247135"/>
       <w:r>
         <w:t>Analisi dei mezzi</w:t>
       </w:r>
+      <w:bookmarkEnd w:id="9"/>
+    </w:p>
+    <w:p>
+      <w:pPr>
+        <w:rPr>
+          <w:lang w:val="it-IT"/>
+        </w:rPr>
+      </w:pPr>
+      <w:r>
+        <w:rPr>
+          <w:lang w:val="it-IT"/>
+        </w:rPr>
+        <w:t xml:space="preserve">Elencare e </w:t>
+      </w:r>
+      <w:r>
+        <w:rPr>
+          <w:u w:val="single"/>
+          <w:lang w:val="it-IT"/>
+        </w:rPr>
+        <w:t>descrivere</w:t>
+      </w:r>
+      <w:r>
+        <w:rPr>
+          <w:lang w:val="it-IT"/>
+        </w:rPr>
+        <w:t xml:space="preserve"> i </w:t>
+      </w:r>
+      <w:r>
+        <w:rPr>
+          <w:lang w:val="it-IT"/>
+        </w:rPr>
+        <w:t>mezzi disponibili pe</w:t>
+      </w:r>
+      <w:r>
+        <w:rPr>
+          <w:lang w:val="it-IT"/>
+        </w:rPr>
+        <w:t>r la realizzazione del progetto. Ricordarsi di sempre descrivere nel dettaglio le versioni e il modello di riferimento.</w:t>
+      </w:r>
+    </w:p>
+    <w:p>
+      <w:pPr>
+        <w:pStyle w:val="Heading3"/>
+      </w:pPr>
+      <w:bookmarkStart w:id="10" w:name="_Toc413411419"/>
+      <w:bookmarkStart w:id="11" w:name="_Toc491247136"/>
+      <w:r>
+        <w:t>Software</w:t>
+      </w:r>
       <w:bookmarkEnd w:id="10"/>
-    </w:p>
-    <w:p>
-      <w:pPr>
-        <w:rPr>
-          <w:lang w:val="it-IT"/>
-        </w:rPr>
-      </w:pPr>
-      <w:r>
-        <w:rPr>
-          <w:lang w:val="it-IT"/>
-        </w:rPr>
-        <w:t xml:space="preserve">Elencare e </w:t>
-      </w:r>
-      <w:r>
-        <w:rPr>
-          <w:u w:val="single"/>
-          <w:lang w:val="it-IT"/>
-        </w:rPr>
-        <w:t>descrivere</w:t>
-      </w:r>
-      <w:r>
-        <w:rPr>
-          <w:lang w:val="it-IT"/>
-        </w:rPr>
-        <w:t xml:space="preserve"> i </w:t>
-      </w:r>
-      <w:r>
-        <w:rPr>
-          <w:lang w:val="it-IT"/>
-        </w:rPr>
-        <w:t>mezzi disponibili pe</w:t>
-      </w:r>
-      <w:r>
-        <w:rPr>
-          <w:lang w:val="it-IT"/>
-        </w:rPr>
-        <w:t>r la realizzazione del progetto. Ricordarsi di sempre descrivere nel dettaglio le versioni e il modello di riferimento.</w:t>
-      </w:r>
+      <w:bookmarkEnd w:id="11"/>
+    </w:p>
+    <w:p>
+      <w:pPr>
+        <w:rPr>
+          <w:lang w:val="it-IT"/>
+        </w:rPr>
+      </w:pPr>
+      <w:r>
+        <w:rPr>
+          <w:lang w:val="it-IT"/>
+        </w:rPr>
+        <w:t>SDK, librerie, tools utilizzati pe</w:t>
+      </w:r>
+      <w:r>
+        <w:rPr>
+          <w:lang w:val="it-IT"/>
+        </w:rPr>
+        <w:t>r la realizzazione del progetto</w:t>
+      </w:r>
+      <w:r>
+        <w:rPr>
+          <w:lang w:val="it-IT"/>
+        </w:rPr>
+        <w:t xml:space="preserve"> e eventuali dipendenze</w:t>
+      </w:r>
+      <w:r>
+        <w:rPr>
+          <w:lang w:val="it-IT"/>
+        </w:rPr>
+        <w:t>.</w:t>
+      </w:r>
+    </w:p>
+    <w:p>
+      <w:pPr>
+        <w:rPr>
+          <w:lang w:val="it-IT"/>
+        </w:rPr>
+      </w:pPr>
+    </w:p>
+    <w:p>
+      <w:pPr>
+        <w:rPr>
+          <w:lang w:val="it-IT"/>
+        </w:rPr>
+      </w:pPr>
+    </w:p>
+    <w:p>
+      <w:pPr>
+        <w:rPr>
+          <w:lang w:val="it-IT"/>
+        </w:rPr>
+      </w:pPr>
     </w:p>
     <w:p>
       <w:pPr>
         <w:pStyle w:val="Heading3"/>
       </w:pPr>
-      <w:bookmarkStart w:id="11" w:name="_Toc413411419"/>
-      <w:bookmarkStart w:id="12" w:name="_Toc491247136"/>
-      <w:r>
-        <w:t>Software</w:t>
-      </w:r>
-      <w:bookmarkEnd w:id="11"/>
+      <w:bookmarkStart w:id="12" w:name="_Toc413411420"/>
+      <w:bookmarkStart w:id="13" w:name="_Toc491247137"/>
+      <w:r>
+        <w:t>Hardware</w:t>
+      </w:r>
       <w:bookmarkEnd w:id="12"/>
-    </w:p>
-    <w:p>
-      <w:pPr>
-        <w:rPr>
-          <w:lang w:val="it-IT"/>
-        </w:rPr>
-      </w:pPr>
-      <w:r>
-        <w:rPr>
-          <w:lang w:val="it-IT"/>
-        </w:rPr>
-        <w:t>SDK, librerie, tools utilizzati pe</w:t>
-      </w:r>
-      <w:r>
-        <w:rPr>
-          <w:lang w:val="it-IT"/>
-        </w:rPr>
-        <w:t>r la realizzazione del progetto</w:t>
-      </w:r>
-      <w:r>
-        <w:rPr>
-          <w:lang w:val="it-IT"/>
-        </w:rPr>
-        <w:t xml:space="preserve"> e eventuali dipendenze</w:t>
-      </w:r>
-      <w:r>
-        <w:rPr>
-          <w:lang w:val="it-IT"/>
-        </w:rPr>
-        <w:t>.</w:t>
-      </w:r>
-    </w:p>
-    <w:p>
-      <w:pPr>
-        <w:rPr>
-          <w:lang w:val="it-IT"/>
-        </w:rPr>
-      </w:pPr>
-    </w:p>
-    <w:p>
-      <w:pPr>
-        <w:rPr>
-          <w:lang w:val="it-IT"/>
-        </w:rPr>
-      </w:pPr>
-    </w:p>
-    <w:p>
-      <w:pPr>
-        <w:rPr>
-          <w:lang w:val="it-IT"/>
-        </w:rPr>
-      </w:pPr>
-    </w:p>
-    <w:p>
-      <w:pPr>
-        <w:pStyle w:val="Heading3"/>
-      </w:pPr>
-      <w:bookmarkStart w:id="13" w:name="_Toc413411420"/>
-      <w:bookmarkStart w:id="14" w:name="_Toc491247137"/>
-      <w:r>
-        <w:t>Hardware</w:t>
-      </w:r>
       <w:bookmarkEnd w:id="13"/>
+    </w:p>
+    <w:p>
+      <w:pPr>
+        <w:rPr>
+          <w:lang w:val="it-IT"/>
+        </w:rPr>
+      </w:pPr>
+    </w:p>
+    <w:p>
+      <w:pPr>
+        <w:rPr>
+          <w:lang w:val="it-IT"/>
+        </w:rPr>
+      </w:pPr>
+      <w:r>
+        <w:rPr>
+          <w:lang w:val="it-IT"/>
+        </w:rPr>
+        <w:lastRenderedPageBreak/>
+        <w:t>Su quale piattaforma dovrà essere eseguito il prodotto? Che hardware particolare è coinvolto nel progetto? Che particolarità e limitazioni presenta? Che hw sarà disponibile durante lo sviluppo?</w:t>
+      </w:r>
+    </w:p>
+    <w:p>
+      <w:pPr>
+        <w:pStyle w:val="Heading1"/>
+      </w:pPr>
+      <w:bookmarkStart w:id="14" w:name="_Toc429059808"/>
+      <w:bookmarkStart w:id="15" w:name="_Toc491247138"/>
+      <w:r>
+        <w:t>Progettazione</w:t>
+      </w:r>
       <w:bookmarkEnd w:id="14"/>
-    </w:p>
-    <w:p>
-      <w:pPr>
-        <w:rPr>
-          <w:lang w:val="it-IT"/>
-        </w:rPr>
-      </w:pPr>
-    </w:p>
-    <w:p>
-      <w:pPr>
-        <w:rPr>
-          <w:lang w:val="it-IT"/>
-        </w:rPr>
-      </w:pPr>
-      <w:r>
-        <w:rPr>
-          <w:lang w:val="it-IT"/>
-        </w:rPr>
-        <w:t>Su quale piattaforma dovrà essere eseguito il prodotto? Che hardware particolare è coinvolto nel progetto? Che particolarità e limitazioni presenta? Che hw sarà disponibile durante lo sviluppo?</w:t>
-      </w:r>
-    </w:p>
-    <w:p>
-      <w:pPr>
-        <w:pStyle w:val="Heading1"/>
-      </w:pPr>
-      <w:bookmarkStart w:id="15" w:name="_Toc429059808"/>
-      <w:bookmarkStart w:id="16" w:name="_Toc491247138"/>
-      <w:r>
-        <w:t>Progettazione</w:t>
-      </w:r>
       <w:bookmarkEnd w:id="15"/>
+    </w:p>
+    <w:p>
+      <w:pPr>
+        <w:rPr>
+          <w:lang w:val="it-IT"/>
+        </w:rPr>
+      </w:pPr>
+      <w:r>
+        <w:rPr>
+          <w:lang w:val="it-IT"/>
+        </w:rPr>
+        <w:t>Questo capitolo descrive esaustivamente come deve essere realizzato il prodotto fin nei suoi dettagli. Una buona progettazione permette all’esecutore di evitare fraintendimenti e imprecisioni nell’implementazione del prodotto.</w:t>
+      </w:r>
+    </w:p>
+    <w:p>
+      <w:pPr>
+        <w:rPr>
+          <w:lang w:val="it-IT"/>
+        </w:rPr>
+      </w:pPr>
+    </w:p>
+    <w:p>
+      <w:pPr>
+        <w:pStyle w:val="Heading2"/>
+      </w:pPr>
+      <w:bookmarkStart w:id="16" w:name="_Toc429059809"/>
+      <w:bookmarkStart w:id="17" w:name="_Toc491247139"/>
+      <w:r>
+        <w:t>Design dell’architettura del sistema</w:t>
+      </w:r>
       <w:bookmarkEnd w:id="16"/>
-    </w:p>
-    <w:p>
-      <w:pPr>
-        <w:rPr>
-          <w:lang w:val="it-IT"/>
-        </w:rPr>
-      </w:pPr>
-      <w:r>
-        <w:rPr>
-          <w:lang w:val="it-IT"/>
-        </w:rPr>
-        <w:t>Questo capitolo descrive esaustivamente come deve essere realizzato il prodotto fin nei suoi dettagli. Una buona progettazione permette all’esecutore di evitare fraintendimenti e imprecisioni nell’implementazione del prodotto.</w:t>
-      </w:r>
-    </w:p>
-    <w:p>
-      <w:pPr>
-        <w:rPr>
-          <w:lang w:val="it-IT"/>
-        </w:rPr>
-      </w:pPr>
-    </w:p>
-    <w:p>
-      <w:pPr>
-        <w:pStyle w:val="Heading2"/>
-      </w:pPr>
-      <w:bookmarkStart w:id="17" w:name="_Toc429059809"/>
-      <w:bookmarkStart w:id="18" w:name="_Toc491247139"/>
-      <w:r>
-        <w:t>Design dell’architettura del sistema</w:t>
-      </w:r>
       <w:bookmarkEnd w:id="17"/>
-      <w:bookmarkEnd w:id="18"/>
     </w:p>
     <w:p>
       <w:pPr>
@@ -4649,104 +4980,104 @@
       <w:pPr>
         <w:pStyle w:val="Heading2"/>
       </w:pPr>
-      <w:bookmarkStart w:id="19" w:name="_Toc429059810"/>
-      <w:bookmarkStart w:id="20" w:name="_Toc491247140"/>
+      <w:bookmarkStart w:id="18" w:name="_Toc429059810"/>
+      <w:bookmarkStart w:id="19" w:name="_Toc491247140"/>
       <w:r>
         <w:t>Design dei dati</w:t>
       </w:r>
       <w:r>
         <w:t xml:space="preserve"> e database</w:t>
       </w:r>
+      <w:bookmarkEnd w:id="18"/>
       <w:bookmarkEnd w:id="19"/>
+    </w:p>
+    <w:p>
+      <w:pPr>
+        <w:rPr>
+          <w:lang w:val="it-IT"/>
+        </w:rPr>
+      </w:pPr>
+      <w:r>
+        <w:rPr>
+          <w:lang w:val="it-IT"/>
+        </w:rPr>
+        <w:t xml:space="preserve">Descrizione delle strutture di dati utilizzate dal programma in base agli attributi e le </w:t>
+      </w:r>
+      <w:r>
+        <w:rPr>
+          <w:lang w:val="it-IT"/>
+        </w:rPr>
+        <w:t>relazioni degli oggetti in uso.</w:t>
+      </w:r>
+    </w:p>
+    <w:p>
+      <w:pPr>
+        <w:rPr>
+          <w:lang w:val="it-IT"/>
+        </w:rPr>
+      </w:pPr>
+      <w:r>
+        <w:rPr>
+          <w:lang w:val="it-IT"/>
+        </w:rPr>
+        <w:t>Schema E-R, schema logico e descrizione.</w:t>
+      </w:r>
+    </w:p>
+    <w:p>
+      <w:pPr>
+        <w:rPr>
+          <w:lang w:val="it-IT"/>
+        </w:rPr>
+      </w:pPr>
+      <w:r>
+        <w:rPr>
+          <w:lang w:val="it-IT"/>
+        </w:rPr>
+        <w:t>Se il diagramma E-R viene modificato, sulla doc dovrà apparire l’ultima versione, mentre le vecchie saranno sui diari.</w:t>
+      </w:r>
+    </w:p>
+    <w:p>
+      <w:pPr>
+        <w:pStyle w:val="Heading2"/>
+      </w:pPr>
+      <w:bookmarkStart w:id="20" w:name="_Toc429059811"/>
+      <w:bookmarkStart w:id="21" w:name="_Toc491247141"/>
+      <w:r>
+        <w:t>Design delle interfacce</w:t>
+      </w:r>
       <w:bookmarkEnd w:id="20"/>
-    </w:p>
-    <w:p>
-      <w:pPr>
-        <w:rPr>
-          <w:lang w:val="it-IT"/>
-        </w:rPr>
-      </w:pPr>
-      <w:r>
-        <w:rPr>
-          <w:lang w:val="it-IT"/>
-        </w:rPr>
-        <w:t xml:space="preserve">Descrizione delle strutture di dati utilizzate dal programma in base agli attributi e le </w:t>
-      </w:r>
-      <w:r>
-        <w:rPr>
-          <w:lang w:val="it-IT"/>
-        </w:rPr>
-        <w:t>relazioni degli oggetti in uso.</w:t>
-      </w:r>
-    </w:p>
-    <w:p>
-      <w:pPr>
-        <w:rPr>
-          <w:lang w:val="it-IT"/>
-        </w:rPr>
-      </w:pPr>
-      <w:r>
-        <w:rPr>
-          <w:lang w:val="it-IT"/>
-        </w:rPr>
-        <w:t>Schema E-R, schema logico e descrizione.</w:t>
-      </w:r>
-    </w:p>
-    <w:p>
-      <w:pPr>
-        <w:rPr>
-          <w:lang w:val="it-IT"/>
-        </w:rPr>
-      </w:pPr>
-      <w:r>
-        <w:rPr>
-          <w:lang w:val="it-IT"/>
-        </w:rPr>
-        <w:t>Se il diagramma E-R viene modificato, sulla doc dovrà apparire l’ultima versione, mentre le vecchie saranno sui diari.</w:t>
+      <w:bookmarkEnd w:id="21"/>
+    </w:p>
+    <w:p>
+      <w:pPr>
+        <w:rPr>
+          <w:lang w:val="it-IT"/>
+        </w:rPr>
+      </w:pPr>
+      <w:r>
+        <w:rPr>
+          <w:lang w:val="it-IT"/>
+        </w:rPr>
+        <w:t>Descrizione delle interfacce interne ed esterne del sistema e dell’interfaccia utente. La progettazione delle interfacce è basata sulle informazioni rica</w:t>
+      </w:r>
+      <w:r>
+        <w:rPr>
+          <w:lang w:val="it-IT"/>
+        </w:rPr>
+        <w:t>vate durante la fase di analisi e realizzata tramite mockups.</w:t>
       </w:r>
     </w:p>
     <w:p>
       <w:pPr>
         <w:pStyle w:val="Heading2"/>
       </w:pPr>
-      <w:bookmarkStart w:id="21" w:name="_Toc429059811"/>
-      <w:bookmarkStart w:id="22" w:name="_Toc491247141"/>
-      <w:r>
-        <w:t>Design delle interfacce</w:t>
-      </w:r>
-      <w:bookmarkEnd w:id="21"/>
+      <w:bookmarkStart w:id="22" w:name="_Toc429059812"/>
+      <w:bookmarkStart w:id="23" w:name="_Toc491247142"/>
+      <w:r>
+        <w:t>Design procedurale</w:t>
+      </w:r>
       <w:bookmarkEnd w:id="22"/>
-    </w:p>
-    <w:p>
-      <w:pPr>
-        <w:rPr>
-          <w:lang w:val="it-IT"/>
-        </w:rPr>
-      </w:pPr>
-      <w:r>
-        <w:rPr>
-          <w:lang w:val="it-IT"/>
-        </w:rPr>
-        <w:t>Descrizione delle interfacce interne ed esterne del sistema e dell’interfaccia utente. La progettazione delle interfacce è basata sulle informazioni rica</w:t>
-      </w:r>
-      <w:r>
-        <w:rPr>
-          <w:lang w:val="it-IT"/>
-        </w:rPr>
-        <w:t>vate durante la fase di analisi e realizzata tramite mockups.</w:t>
-      </w:r>
-    </w:p>
-    <w:p>
-      <w:pPr>
-        <w:pStyle w:val="Heading2"/>
-      </w:pPr>
-      <w:bookmarkStart w:id="23" w:name="_Toc429059812"/>
-      <w:bookmarkStart w:id="24" w:name="_Toc491247142"/>
-      <w:r>
-        <w:t>Design procedurale</w:t>
-      </w:r>
       <w:bookmarkEnd w:id="23"/>
-      <w:bookmarkEnd w:id="24"/>
     </w:p>
     <w:p>
       <w:pPr>
@@ -4914,73 +5245,74 @@
           <w:bottom w:val="single" w:sz="4" w:space="1" w:color="auto"/>
         </w:pBdr>
       </w:pPr>
-      <w:bookmarkStart w:id="25" w:name="_Toc461179222"/>
-      <w:bookmarkStart w:id="26" w:name="_Toc491247143"/>
-      <w:r>
+      <w:bookmarkStart w:id="24" w:name="_Toc461179222"/>
+      <w:bookmarkStart w:id="25" w:name="_Toc491247143"/>
+      <w:r>
+        <w:lastRenderedPageBreak/>
         <w:t>Implementazione</w:t>
       </w:r>
+      <w:bookmarkEnd w:id="24"/>
       <w:bookmarkEnd w:id="25"/>
+    </w:p>
+    <w:p>
+      <w:r>
+        <w:t>In questo capitolo dovrà essere mostrato come è stato realizzato il lavoro. Questa parte può differenziarsi dalla progettazione in quanto il risultato ottenuto non per forza può essere come era stato progettato.</w:t>
+      </w:r>
+    </w:p>
+    <w:p>
+      <w:r>
+        <w:t xml:space="preserve">Sulla base di queste informazioni il lavoro svolto dovrà essere riproducibile. </w:t>
+      </w:r>
+    </w:p>
+    <w:p>
+      <w:r>
+        <w:t>In questa parte è richiesto l’inserimento di codice sorgente/print screen di maschere solamente per quei passaggi particolarmente significativi e/o critici.</w:t>
+      </w:r>
+    </w:p>
+    <w:p>
+      <w:r>
+        <w:t>Inoltre dovranno essere descritte eventuali varianti di soluzione o scelte di prodotti con motivazione delle scelte.</w:t>
+      </w:r>
+    </w:p>
+    <w:p>
+      <w:r>
+        <w:t>Non deve apparire nessuna forma di guida d’uso di librerie o di componenti utilizzati. Eventualmente questa va allegata.</w:t>
+      </w:r>
+    </w:p>
+    <w:p>
+      <w:r>
+        <w:t>Per eventuali dettagli si possono inserire riferimenti ai diari.</w:t>
+      </w:r>
+    </w:p>
+    <w:p>
+      <w:pPr>
+        <w:pStyle w:val="Heading1"/>
+        <w:rPr>
+          <w:lang w:val="it-IT"/>
+        </w:rPr>
+      </w:pPr>
+      <w:bookmarkStart w:id="26" w:name="_Toc461179223"/>
+      <w:bookmarkStart w:id="27" w:name="_Toc491247144"/>
+      <w:r>
+        <w:rPr>
+          <w:lang w:val="it-IT"/>
+        </w:rPr>
+        <w:t>Test</w:t>
+      </w:r>
       <w:bookmarkEnd w:id="26"/>
-    </w:p>
-    <w:p>
-      <w:r>
-        <w:t>In questo capitolo dovrà essere mostrato come è stato realizzato il lavoro. Questa parte può differenziarsi dalla progettazione in quanto il risultato ottenuto non per forza può essere come era stato progettato.</w:t>
-      </w:r>
-    </w:p>
-    <w:p>
-      <w:r>
-        <w:t xml:space="preserve">Sulla base di queste informazioni il lavoro svolto dovrà essere riproducibile. </w:t>
-      </w:r>
-    </w:p>
-    <w:p>
-      <w:r>
-        <w:t>In questa parte è richiesto l’inserimento di codice sorgente/print screen di maschere solamente per quei passaggi particolarmente significativi e/o critici.</w:t>
-      </w:r>
-    </w:p>
-    <w:p>
-      <w:r>
-        <w:t>Inoltre dovranno essere descritte eventuali varianti di soluzione o scelte di prodotti con motivazione delle scelte.</w:t>
-      </w:r>
-    </w:p>
-    <w:p>
-      <w:r>
-        <w:t>Non deve apparire nessuna forma di guida d’uso di librerie o di componenti utilizzati. Eventualmente questa va allegata.</w:t>
-      </w:r>
-    </w:p>
-    <w:p>
-      <w:r>
-        <w:t>Per eventuali dettagli si possono inserire riferimenti ai diari.</w:t>
-      </w:r>
-    </w:p>
-    <w:p>
-      <w:pPr>
-        <w:pStyle w:val="Heading1"/>
-        <w:rPr>
-          <w:lang w:val="it-IT"/>
-        </w:rPr>
-      </w:pPr>
-      <w:bookmarkStart w:id="27" w:name="_Toc461179223"/>
-      <w:bookmarkStart w:id="28" w:name="_Toc491247144"/>
-      <w:r>
-        <w:rPr>
-          <w:lang w:val="it-IT"/>
-        </w:rPr>
-        <w:t>Test</w:t>
-      </w:r>
       <w:bookmarkEnd w:id="27"/>
+    </w:p>
+    <w:p>
+      <w:pPr>
+        <w:pStyle w:val="Heading2"/>
+      </w:pPr>
+      <w:bookmarkStart w:id="28" w:name="_Toc461179224"/>
+      <w:bookmarkStart w:id="29" w:name="_Toc491247145"/>
+      <w:r>
+        <w:t>Protocollo di test</w:t>
+      </w:r>
       <w:bookmarkEnd w:id="28"/>
-    </w:p>
-    <w:p>
-      <w:pPr>
-        <w:pStyle w:val="Heading2"/>
-      </w:pPr>
-      <w:bookmarkStart w:id="29" w:name="_Toc461179224"/>
-      <w:bookmarkStart w:id="30" w:name="_Toc491247145"/>
-      <w:r>
-        <w:t>Protocollo di test</w:t>
-      </w:r>
       <w:bookmarkEnd w:id="29"/>
-      <w:bookmarkEnd w:id="30"/>
     </w:p>
     <w:p>
       <w:pPr>
@@ -5059,7 +5391,6 @@
                 <w:lang w:val="en-GB" w:eastAsia="en-US"/>
               </w:rPr>
             </w:pPr>
-            <w:proofErr w:type="spellStart"/>
             <w:r>
               <w:rPr>
                 <w:b/>
@@ -5069,7 +5400,6 @@
               </w:rPr>
               <w:t>Riferimento</w:t>
             </w:r>
-            <w:proofErr w:type="spellEnd"/>
             <w:r>
               <w:rPr>
                 <w:sz w:val="18"/>
@@ -5201,7 +5531,6 @@
                 <w:szCs w:val="18"/>
               </w:rPr>
             </w:pPr>
-            <w:proofErr w:type="spellStart"/>
             <w:r>
               <w:rPr>
                 <w:b/>
@@ -5210,7 +5539,6 @@
               </w:rPr>
               <w:t>Descrizione</w:t>
             </w:r>
-            <w:proofErr w:type="spellEnd"/>
             <w:r>
               <w:rPr>
                 <w:b/>
@@ -5265,7 +5593,6 @@
                 <w:szCs w:val="18"/>
               </w:rPr>
             </w:pPr>
-            <w:proofErr w:type="spellStart"/>
             <w:r>
               <w:rPr>
                 <w:b/>
@@ -5274,7 +5601,6 @@
               </w:rPr>
               <w:t>Prerequisiti</w:t>
             </w:r>
-            <w:proofErr w:type="spellEnd"/>
             <w:r>
               <w:rPr>
                 <w:b/>
@@ -5308,7 +5634,6 @@
               </w:rPr>
               <w:t xml:space="preserve">Store on local PC: Profile_1.2.001.xml (appendix </w:t>
             </w:r>
-            <w:proofErr w:type="spellStart"/>
             <w:r>
               <w:rPr>
                 <w:sz w:val="18"/>
@@ -5317,7 +5642,6 @@
               </w:rPr>
               <w:t>n_n</w:t>
             </w:r>
-            <w:proofErr w:type="spellEnd"/>
             <w:r>
               <w:rPr>
                 <w:sz w:val="18"/>
@@ -5325,7 +5649,6 @@
               </w:rPr>
               <w:t xml:space="preserve">) and Cards_1.2.001.txt (appendix </w:t>
             </w:r>
-            <w:proofErr w:type="spellStart"/>
             <w:r>
               <w:rPr>
                 <w:sz w:val="18"/>
@@ -5334,7 +5657,6 @@
               </w:rPr>
               <w:t>n_n</w:t>
             </w:r>
-            <w:proofErr w:type="spellEnd"/>
             <w:r>
               <w:rPr>
                 <w:sz w:val="18"/>
@@ -5379,7 +5701,6 @@
                 <w:szCs w:val="18"/>
               </w:rPr>
             </w:pPr>
-            <w:proofErr w:type="spellStart"/>
             <w:r>
               <w:rPr>
                 <w:b/>
@@ -5388,7 +5709,6 @@
               </w:rPr>
               <w:t>Procedura</w:t>
             </w:r>
-            <w:proofErr w:type="spellEnd"/>
             <w:r>
               <w:rPr>
                 <w:b/>
@@ -5555,23 +5875,7 @@
                 <w:szCs w:val="18"/>
               </w:rPr>
               <w:br/>
-              <w:t xml:space="preserve">Click the </w:t>
-            </w:r>
-            <w:proofErr w:type="spellStart"/>
-            <w:r>
-              <w:rPr>
-                <w:sz w:val="18"/>
-                <w:szCs w:val="18"/>
-              </w:rPr>
-              <w:t>imsi</w:t>
-            </w:r>
-            <w:proofErr w:type="spellEnd"/>
-            <w:r>
-              <w:rPr>
-                <w:sz w:val="18"/>
-                <w:szCs w:val="18"/>
-              </w:rPr>
-              <w:t xml:space="preserve"> card link</w:t>
+              <w:t>Click the imsi card link</w:t>
             </w:r>
             <w:r>
               <w:rPr>
@@ -5619,287 +5923,7 @@
                 <w:szCs w:val="16"/>
                 <w:lang w:eastAsia="ja-JP"/>
               </w:rPr>
-              <w:t xml:space="preserve">SELECT </w:t>
-            </w:r>
-            <w:proofErr w:type="spellStart"/>
-            <w:r>
-              <w:rPr>
-                <w:rFonts w:ascii="Courier New" w:eastAsia="MS Mincho" w:hAnsi="Courier New" w:cs="Courier New"/>
-                <w:sz w:val="16"/>
-                <w:szCs w:val="16"/>
-                <w:lang w:eastAsia="ja-JP"/>
-              </w:rPr>
-              <w:t>imsi</w:t>
-            </w:r>
-            <w:proofErr w:type="spellEnd"/>
-            <w:r>
-              <w:rPr>
-                <w:rFonts w:ascii="Courier New" w:eastAsia="MS Mincho" w:hAnsi="Courier New" w:cs="Courier New"/>
-                <w:sz w:val="16"/>
-                <w:szCs w:val="16"/>
-                <w:lang w:eastAsia="ja-JP"/>
-              </w:rPr>
-              <w:t xml:space="preserve">, </w:t>
-            </w:r>
-            <w:proofErr w:type="spellStart"/>
-            <w:r>
-              <w:rPr>
-                <w:rFonts w:ascii="Courier New" w:eastAsia="MS Mincho" w:hAnsi="Courier New" w:cs="Courier New"/>
-                <w:sz w:val="16"/>
-                <w:szCs w:val="16"/>
-                <w:lang w:eastAsia="ja-JP"/>
-              </w:rPr>
-              <w:t>dir</w:t>
-            </w:r>
-            <w:proofErr w:type="spellEnd"/>
-            <w:r>
-              <w:rPr>
-                <w:rFonts w:ascii="Courier New" w:eastAsia="MS Mincho" w:hAnsi="Courier New" w:cs="Courier New"/>
-                <w:sz w:val="16"/>
-                <w:szCs w:val="16"/>
-                <w:lang w:eastAsia="ja-JP"/>
-              </w:rPr>
-              <w:t xml:space="preserve">, keyset, </w:t>
-            </w:r>
-            <w:proofErr w:type="spellStart"/>
-            <w:r>
-              <w:rPr>
-                <w:rFonts w:ascii="Courier New" w:eastAsia="MS Mincho" w:hAnsi="Courier New" w:cs="Courier New"/>
-                <w:sz w:val="16"/>
-                <w:szCs w:val="16"/>
-                <w:lang w:eastAsia="ja-JP"/>
-              </w:rPr>
-              <w:t>cntr</w:t>
-            </w:r>
-            <w:proofErr w:type="spellEnd"/>
-            <w:r>
-              <w:rPr>
-                <w:rFonts w:ascii="Courier New" w:eastAsia="MS Mincho" w:hAnsi="Courier New" w:cs="Courier New"/>
-                <w:sz w:val="16"/>
-                <w:szCs w:val="16"/>
-                <w:lang w:eastAsia="ja-JP"/>
-              </w:rPr>
-              <w:t xml:space="preserve">, </w:t>
-            </w:r>
-            <w:proofErr w:type="spellStart"/>
-            <w:r>
-              <w:rPr>
-                <w:rFonts w:ascii="Courier New" w:eastAsia="MS Mincho" w:hAnsi="Courier New" w:cs="Courier New"/>
-                <w:sz w:val="16"/>
-                <w:szCs w:val="16"/>
-                <w:lang w:eastAsia="ja-JP"/>
-              </w:rPr>
-              <w:t>rawtohex</w:t>
-            </w:r>
-            <w:proofErr w:type="spellEnd"/>
-            <w:r>
-              <w:rPr>
-                <w:rFonts w:ascii="Courier New" w:eastAsia="MS Mincho" w:hAnsi="Courier New" w:cs="Courier New"/>
-                <w:sz w:val="16"/>
-                <w:szCs w:val="16"/>
-                <w:lang w:eastAsia="ja-JP"/>
-              </w:rPr>
-              <w:t>(</w:t>
-            </w:r>
-            <w:proofErr w:type="spellStart"/>
-            <w:r>
-              <w:rPr>
-                <w:rFonts w:ascii="Courier New" w:eastAsia="MS Mincho" w:hAnsi="Courier New" w:cs="Courier New"/>
-                <w:sz w:val="16"/>
-                <w:szCs w:val="16"/>
-                <w:lang w:eastAsia="ja-JP"/>
-              </w:rPr>
-              <w:t>kickey</w:t>
-            </w:r>
-            <w:proofErr w:type="spellEnd"/>
-            <w:r>
-              <w:rPr>
-                <w:rFonts w:ascii="Courier New" w:eastAsia="MS Mincho" w:hAnsi="Courier New" w:cs="Courier New"/>
-                <w:sz w:val="16"/>
-                <w:szCs w:val="16"/>
-                <w:lang w:eastAsia="ja-JP"/>
-              </w:rPr>
-              <w:t xml:space="preserve">), </w:t>
-            </w:r>
-            <w:proofErr w:type="spellStart"/>
-            <w:r>
-              <w:rPr>
-                <w:rFonts w:ascii="Courier New" w:eastAsia="MS Mincho" w:hAnsi="Courier New" w:cs="Courier New"/>
-                <w:sz w:val="16"/>
-                <w:szCs w:val="16"/>
-                <w:lang w:eastAsia="ja-JP"/>
-              </w:rPr>
-              <w:t>rawtohex</w:t>
-            </w:r>
-            <w:proofErr w:type="spellEnd"/>
-            <w:r>
-              <w:rPr>
-                <w:rFonts w:ascii="Courier New" w:eastAsia="MS Mincho" w:hAnsi="Courier New" w:cs="Courier New"/>
-                <w:sz w:val="16"/>
-                <w:szCs w:val="16"/>
-                <w:lang w:eastAsia="ja-JP"/>
-              </w:rPr>
-              <w:t>(</w:t>
-            </w:r>
-            <w:proofErr w:type="spellStart"/>
-            <w:r>
-              <w:rPr>
-                <w:rFonts w:ascii="Courier New" w:eastAsia="MS Mincho" w:hAnsi="Courier New" w:cs="Courier New"/>
-                <w:sz w:val="16"/>
-                <w:szCs w:val="16"/>
-                <w:lang w:eastAsia="ja-JP"/>
-              </w:rPr>
-              <w:t>kidkey</w:t>
-            </w:r>
-            <w:proofErr w:type="spellEnd"/>
-            <w:r>
-              <w:rPr>
-                <w:rFonts w:ascii="Courier New" w:eastAsia="MS Mincho" w:hAnsi="Courier New" w:cs="Courier New"/>
-                <w:sz w:val="16"/>
-                <w:szCs w:val="16"/>
-                <w:lang w:eastAsia="ja-JP"/>
-              </w:rPr>
-              <w:t xml:space="preserve">), </w:t>
-            </w:r>
-            <w:proofErr w:type="spellStart"/>
-            <w:r>
-              <w:rPr>
-                <w:rFonts w:ascii="Courier New" w:eastAsia="MS Mincho" w:hAnsi="Courier New" w:cs="Courier New"/>
-                <w:sz w:val="16"/>
-                <w:szCs w:val="16"/>
-                <w:lang w:eastAsia="ja-JP"/>
-              </w:rPr>
-              <w:t>rawtohex</w:t>
-            </w:r>
-            <w:proofErr w:type="spellEnd"/>
-            <w:r>
-              <w:rPr>
-                <w:rFonts w:ascii="Courier New" w:eastAsia="MS Mincho" w:hAnsi="Courier New" w:cs="Courier New"/>
-                <w:sz w:val="16"/>
-                <w:szCs w:val="16"/>
-                <w:lang w:eastAsia="ja-JP"/>
-              </w:rPr>
-              <w:t>(</w:t>
-            </w:r>
-            <w:proofErr w:type="spellStart"/>
-            <w:r>
-              <w:rPr>
-                <w:rFonts w:ascii="Courier New" w:eastAsia="MS Mincho" w:hAnsi="Courier New" w:cs="Courier New"/>
-                <w:sz w:val="16"/>
-                <w:szCs w:val="16"/>
-                <w:lang w:eastAsia="ja-JP"/>
-              </w:rPr>
-              <w:t>kikkey</w:t>
-            </w:r>
-            <w:proofErr w:type="spellEnd"/>
-            <w:r>
-              <w:rPr>
-                <w:rFonts w:ascii="Courier New" w:eastAsia="MS Mincho" w:hAnsi="Courier New" w:cs="Courier New"/>
-                <w:sz w:val="16"/>
-                <w:szCs w:val="16"/>
-                <w:lang w:eastAsia="ja-JP"/>
-              </w:rPr>
-              <w:t xml:space="preserve">), </w:t>
-            </w:r>
-            <w:proofErr w:type="spellStart"/>
-            <w:r>
-              <w:rPr>
-                <w:rFonts w:ascii="Courier New" w:eastAsia="MS Mincho" w:hAnsi="Courier New" w:cs="Courier New"/>
-                <w:sz w:val="16"/>
-                <w:szCs w:val="16"/>
-                <w:lang w:eastAsia="ja-JP"/>
-              </w:rPr>
-              <w:t>rawtohex</w:t>
-            </w:r>
-            <w:proofErr w:type="spellEnd"/>
-            <w:r>
-              <w:rPr>
-                <w:rFonts w:ascii="Courier New" w:eastAsia="MS Mincho" w:hAnsi="Courier New" w:cs="Courier New"/>
-                <w:sz w:val="16"/>
-                <w:szCs w:val="16"/>
-                <w:lang w:eastAsia="ja-JP"/>
-              </w:rPr>
-              <w:t>(</w:t>
-            </w:r>
-            <w:proofErr w:type="spellStart"/>
-            <w:r>
-              <w:rPr>
-                <w:rFonts w:ascii="Courier New" w:eastAsia="MS Mincho" w:hAnsi="Courier New" w:cs="Courier New"/>
-                <w:sz w:val="16"/>
-                <w:szCs w:val="16"/>
-                <w:lang w:eastAsia="ja-JP"/>
-              </w:rPr>
-              <w:t>chv</w:t>
-            </w:r>
-            <w:proofErr w:type="spellEnd"/>
-            <w:r>
-              <w:rPr>
-                <w:rFonts w:ascii="Courier New" w:eastAsia="MS Mincho" w:hAnsi="Courier New" w:cs="Courier New"/>
-                <w:sz w:val="16"/>
-                <w:szCs w:val="16"/>
-                <w:lang w:eastAsia="ja-JP"/>
-              </w:rPr>
-              <w:t xml:space="preserve">), </w:t>
-            </w:r>
-            <w:proofErr w:type="spellStart"/>
-            <w:r>
-              <w:rPr>
-                <w:rFonts w:ascii="Courier New" w:eastAsia="MS Mincho" w:hAnsi="Courier New" w:cs="Courier New"/>
-                <w:sz w:val="16"/>
-                <w:szCs w:val="16"/>
-                <w:lang w:eastAsia="ja-JP"/>
-              </w:rPr>
-              <w:t>rawtohex</w:t>
-            </w:r>
-            <w:proofErr w:type="spellEnd"/>
-            <w:r>
-              <w:rPr>
-                <w:rFonts w:ascii="Courier New" w:eastAsia="MS Mincho" w:hAnsi="Courier New" w:cs="Courier New"/>
-                <w:sz w:val="16"/>
-                <w:szCs w:val="16"/>
-                <w:lang w:eastAsia="ja-JP"/>
-              </w:rPr>
-              <w:t xml:space="preserve">(dap)FROM </w:t>
-            </w:r>
-            <w:proofErr w:type="spellStart"/>
-            <w:r>
-              <w:rPr>
-                <w:rFonts w:ascii="Courier New" w:eastAsia="MS Mincho" w:hAnsi="Courier New" w:cs="Courier New"/>
-                <w:sz w:val="16"/>
-                <w:szCs w:val="16"/>
-                <w:lang w:eastAsia="ja-JP"/>
-              </w:rPr>
-              <w:t>otacardkey</w:t>
-            </w:r>
-            <w:proofErr w:type="spellEnd"/>
-            <w:r>
-              <w:rPr>
-                <w:rFonts w:ascii="Courier New" w:eastAsia="MS Mincho" w:hAnsi="Courier New" w:cs="Courier New"/>
-                <w:sz w:val="16"/>
-                <w:szCs w:val="16"/>
-                <w:lang w:eastAsia="ja-JP"/>
-              </w:rPr>
-              <w:t xml:space="preserve"> a where </w:t>
-            </w:r>
-            <w:proofErr w:type="spellStart"/>
-            <w:r>
-              <w:rPr>
-                <w:rFonts w:ascii="Courier New" w:eastAsia="MS Mincho" w:hAnsi="Courier New" w:cs="Courier New"/>
-                <w:sz w:val="16"/>
-                <w:szCs w:val="16"/>
-                <w:lang w:eastAsia="ja-JP"/>
-              </w:rPr>
-              <w:t>imsi</w:t>
-            </w:r>
-            <w:proofErr w:type="spellEnd"/>
-            <w:r>
-              <w:rPr>
-                <w:rFonts w:ascii="Courier New" w:eastAsia="MS Mincho" w:hAnsi="Courier New" w:cs="Courier New"/>
-                <w:sz w:val="16"/>
-                <w:szCs w:val="16"/>
-                <w:lang w:eastAsia="ja-JP"/>
-              </w:rPr>
-              <w:t>='340041795924770' ORDER BY keyset;</w:t>
+              <w:t>SELECT imsi, dir, keyset, cntr, rawtohex(kickey), rawtohex(kidkey), rawtohex(kikkey), rawtohex(chv), rawtohex(dap)FROM otacardkey a where imsi='340041795924770' ORDER BY keyset;</w:t>
             </w:r>
           </w:p>
         </w:tc>
@@ -5922,34 +5946,14 @@
                 <w:szCs w:val="18"/>
               </w:rPr>
             </w:pPr>
-            <w:proofErr w:type="spellStart"/>
             <w:r>
               <w:rPr>
                 <w:b/>
                 <w:sz w:val="18"/>
                 <w:szCs w:val="18"/>
               </w:rPr>
-              <w:t>Risultati</w:t>
+              <w:t>Risultati attesi</w:t>
             </w:r>
-            <w:proofErr w:type="spellEnd"/>
-            <w:r>
-              <w:rPr>
-                <w:b/>
-                <w:sz w:val="18"/>
-                <w:szCs w:val="18"/>
-              </w:rPr>
-              <w:t xml:space="preserve"> </w:t>
-            </w:r>
-            <w:proofErr w:type="spellStart"/>
-            <w:r>
-              <w:rPr>
-                <w:b/>
-                <w:sz w:val="18"/>
-                <w:szCs w:val="18"/>
-              </w:rPr>
-              <w:t>attesi</w:t>
-            </w:r>
-            <w:proofErr w:type="spellEnd"/>
             <w:r>
               <w:rPr>
                 <w:b/>
@@ -5981,23 +5985,7 @@
                 <w:sz w:val="18"/>
                 <w:szCs w:val="18"/>
               </w:rPr>
-              <w:t>Keys visible in the DB (</w:t>
-            </w:r>
-            <w:proofErr w:type="spellStart"/>
-            <w:r>
-              <w:rPr>
-                <w:sz w:val="18"/>
-                <w:szCs w:val="18"/>
-              </w:rPr>
-              <w:t>OtaCardKey</w:t>
-            </w:r>
-            <w:proofErr w:type="spellEnd"/>
-            <w:r>
-              <w:rPr>
-                <w:sz w:val="18"/>
-                <w:szCs w:val="18"/>
-              </w:rPr>
-              <w:t>) but not visible in the GUI (Card details)</w:t>
+              <w:t>Keys visible in the DB (OtaCardKey) but not visible in the GUI (Card details)</w:t>
             </w:r>
           </w:p>
         </w:tc>
@@ -6014,53 +6002,232 @@
       <w:pPr>
         <w:pStyle w:val="Heading2"/>
       </w:pPr>
-      <w:bookmarkStart w:id="31" w:name="_Toc461179225"/>
-      <w:bookmarkStart w:id="32" w:name="_Toc491247146"/>
+      <w:bookmarkStart w:id="30" w:name="_Toc461179225"/>
+      <w:bookmarkStart w:id="31" w:name="_Toc491247146"/>
       <w:r>
         <w:t>Risultati test</w:t>
       </w:r>
+      <w:bookmarkEnd w:id="30"/>
       <w:bookmarkEnd w:id="31"/>
+    </w:p>
+    <w:p>
+      <w:pPr>
+        <w:rPr>
+          <w:lang w:val="it-IT"/>
+        </w:rPr>
+      </w:pPr>
+      <w:r>
+        <w:rPr>
+          <w:lang w:val="it-IT"/>
+        </w:rPr>
+        <w:t>Tabella riassuntiva in cui si inseriscono i test riusciti e non del prodotto finale. Se un test non riesce e viene corretto l’errore, questo dovrà risultare nel documento finale come riuscito (la procedura della correzione apparirà nel diario), altrimenti dovrà essere descritto l’errore con eventuali ipotesi di correzione.</w:t>
+      </w:r>
+    </w:p>
+    <w:p>
+      <w:pPr>
+        <w:pStyle w:val="Heading2"/>
+      </w:pPr>
+      <w:bookmarkStart w:id="32" w:name="_Toc461179226"/>
+      <w:bookmarkStart w:id="33" w:name="_Toc491247147"/>
+      <w:r>
+        <w:lastRenderedPageBreak/>
+        <w:t>Mancanze</w:t>
+      </w:r>
+      <w:r>
+        <w:t>/limitazioni conosciute</w:t>
+      </w:r>
       <w:bookmarkEnd w:id="32"/>
-    </w:p>
-    <w:p>
-      <w:pPr>
-        <w:rPr>
-          <w:lang w:val="it-IT"/>
-        </w:rPr>
-      </w:pPr>
-      <w:r>
-        <w:rPr>
-          <w:lang w:val="it-IT"/>
-        </w:rPr>
-        <w:t>Tabella riassuntiva in cui si inseriscono i test riusciti e non del prodotto finale. Se un test non riesce e viene corretto l’errore, questo dovrà risultare nel documento finale come riuscito (la procedura della correzione apparirà nel diario), altrimenti dovrà essere descritto l’errore con eventuali ipotesi di correzione.</w:t>
+      <w:bookmarkEnd w:id="33"/>
+    </w:p>
+    <w:p>
+      <w:pPr>
+        <w:rPr>
+          <w:lang w:val="it-IT"/>
+        </w:rPr>
+      </w:pPr>
+      <w:r>
+        <w:rPr>
+          <w:lang w:val="it-IT"/>
+        </w:rPr>
+        <w:t>Descrizione con motivazione di eventuali elementi mancanti o non completamente implementati, al di fuori dei test case. Non devono essere riportati gli errori e i problemi riscontrati e poi risolti durante il progetto.</w:t>
+      </w:r>
+    </w:p>
+    <w:p>
+      <w:pPr>
+        <w:pStyle w:val="Heading1"/>
+        <w:rPr>
+          <w:lang w:val="it-IT"/>
+        </w:rPr>
+      </w:pPr>
+      <w:bookmarkStart w:id="34" w:name="_Toc461179227"/>
+      <w:bookmarkStart w:id="35" w:name="_Toc491247148"/>
+      <w:r>
+        <w:rPr>
+          <w:lang w:val="it-IT"/>
+        </w:rPr>
+        <w:t>Consuntivo</w:t>
+      </w:r>
+      <w:bookmarkEnd w:id="34"/>
+      <w:bookmarkEnd w:id="35"/>
+    </w:p>
+    <w:p>
+      <w:pPr>
+        <w:rPr>
+          <w:lang w:val="it-IT"/>
+        </w:rPr>
+      </w:pPr>
+      <w:r>
+        <w:rPr>
+          <w:lang w:val="it-IT"/>
+        </w:rPr>
+        <w:t>Consuntivo del tempo di lavoro effettivo e considerazioni riguardo le differenze rispetto alla pianificazione (cap 1.7) (ad esempio Gannt consuntivo).</w:t>
+      </w:r>
+    </w:p>
+    <w:p>
+      <w:pPr>
+        <w:pStyle w:val="Heading1"/>
+        <w:rPr>
+          <w:lang w:val="it-IT"/>
+        </w:rPr>
+      </w:pPr>
+      <w:bookmarkStart w:id="36" w:name="_Toc461179228"/>
+      <w:bookmarkStart w:id="37" w:name="_Toc491247149"/>
+      <w:r>
+        <w:rPr>
+          <w:lang w:val="it-IT"/>
+        </w:rPr>
+        <w:t>Conclusioni</w:t>
+      </w:r>
+      <w:bookmarkEnd w:id="36"/>
+      <w:bookmarkEnd w:id="37"/>
+    </w:p>
+    <w:p>
+      <w:pPr>
+        <w:rPr>
+          <w:lang w:val="it-IT"/>
+        </w:rPr>
+      </w:pPr>
+      <w:r>
+        <w:rPr>
+          <w:lang w:val="it-IT"/>
+        </w:rPr>
+        <w:t>Quali sono le implicazioni della mia soluzione? Che impatto avrà?</w:t>
+      </w:r>
+      <w:r>
+        <w:rPr>
+          <w:lang w:val="it-IT"/>
+        </w:rPr>
+        <w:t xml:space="preserve"> Cambierà il mondo? È un successo importante? È </w:t>
+      </w:r>
+      <w:r>
+        <w:rPr>
+          <w:lang w:val="it-IT"/>
+        </w:rPr>
+        <w:t>solo un</w:t>
+      </w:r>
+      <w:r>
+        <w:rPr>
+          <w:lang w:val="it-IT"/>
+        </w:rPr>
+        <w:t>’</w:t>
+      </w:r>
+      <w:r>
+        <w:rPr>
+          <w:lang w:val="it-IT"/>
+        </w:rPr>
+        <w:t>aggiunta</w:t>
+      </w:r>
+      <w:r>
+        <w:rPr>
+          <w:lang w:val="it-IT"/>
+        </w:rPr>
+        <w:t xml:space="preserve"> marginale o</w:t>
+      </w:r>
+      <w:r>
+        <w:rPr>
+          <w:lang w:val="it-IT"/>
+        </w:rPr>
+        <w:t xml:space="preserve"> è semplicemente servita per scoprire che questo percorso è</w:t>
+      </w:r>
+      <w:r>
+        <w:rPr>
+          <w:lang w:val="it-IT"/>
+        </w:rPr>
+        <w:t xml:space="preserve"> stato</w:t>
+      </w:r>
+      <w:r>
+        <w:rPr>
+          <w:lang w:val="it-IT"/>
+        </w:rPr>
+        <w:t xml:space="preserve"> una perdita di tempo? I ris</w:t>
+      </w:r>
+      <w:r>
+        <w:rPr>
+          <w:lang w:val="it-IT"/>
+        </w:rPr>
+        <w:t xml:space="preserve">ultati ottenuti sono generali, </w:t>
+      </w:r>
+      <w:r>
+        <w:rPr>
+          <w:lang w:val="it-IT"/>
+        </w:rPr>
+        <w:t>facilmente generalizzabili o sono specifici di un caso particolare?</w:t>
+      </w:r>
+      <w:r>
+        <w:rPr>
+          <w:lang w:val="it-IT"/>
+        </w:rPr>
+        <w:t xml:space="preserve"> ecc</w:t>
       </w:r>
     </w:p>
     <w:p>
       <w:pPr>
         <w:pStyle w:val="Heading2"/>
       </w:pPr>
-      <w:bookmarkStart w:id="33" w:name="_Toc461179226"/>
-      <w:bookmarkStart w:id="34" w:name="_Toc491247147"/>
-      <w:r>
-        <w:t>Mancanze</w:t>
-      </w:r>
-      <w:r>
-        <w:t>/limitazioni conosciute</w:t>
-      </w:r>
-      <w:bookmarkEnd w:id="33"/>
-      <w:bookmarkEnd w:id="34"/>
-    </w:p>
-    <w:p>
-      <w:pPr>
-        <w:rPr>
-          <w:lang w:val="it-IT"/>
-        </w:rPr>
-      </w:pPr>
-      <w:r>
-        <w:rPr>
-          <w:lang w:val="it-IT"/>
-        </w:rPr>
-        <w:t>Descrizione con motivazione di eventuali elementi mancanti o non completamente implementati, al di fuori dei test case. Non devono essere riportati gli errori e i problemi riscontrati e poi risolti durante il progetto.</w:t>
+      <w:bookmarkStart w:id="38" w:name="_Toc461179229"/>
+      <w:bookmarkStart w:id="39" w:name="_Toc491247150"/>
+      <w:r>
+        <w:t>Sviluppi futuri</w:t>
+      </w:r>
+      <w:bookmarkEnd w:id="38"/>
+      <w:bookmarkEnd w:id="39"/>
+    </w:p>
+    <w:p>
+      <w:pPr>
+        <w:rPr>
+          <w:lang w:val="it-IT"/>
+        </w:rPr>
+      </w:pPr>
+      <w:r>
+        <w:rPr>
+          <w:lang w:val="it-IT"/>
+        </w:rPr>
+        <w:t>Migliorie o estensioni che possono essere sviluppate sul prodotto.</w:t>
+      </w:r>
+    </w:p>
+    <w:p>
+      <w:pPr>
+        <w:pStyle w:val="Heading2"/>
+      </w:pPr>
+      <w:bookmarkStart w:id="40" w:name="_Toc461179230"/>
+      <w:bookmarkStart w:id="41" w:name="_Toc491247151"/>
+      <w:r>
+        <w:t>Considerazioni personali</w:t>
+      </w:r>
+      <w:bookmarkEnd w:id="40"/>
+      <w:bookmarkEnd w:id="41"/>
+    </w:p>
+    <w:p>
+      <w:pPr>
+        <w:rPr>
+          <w:lang w:val="it-IT"/>
+        </w:rPr>
+      </w:pPr>
+      <w:r>
+        <w:rPr>
+          <w:lang w:val="it-IT"/>
+        </w:rPr>
+        <w:t>Cosa ho imparato in questo progetto? ecc</w:t>
       </w:r>
     </w:p>
     <w:p>
@@ -6070,206 +6237,28 @@
           <w:lang w:val="it-IT"/>
         </w:rPr>
       </w:pPr>
-      <w:bookmarkStart w:id="35" w:name="_Toc461179227"/>
-      <w:bookmarkStart w:id="36" w:name="_Toc491247148"/>
-      <w:r>
-        <w:rPr>
-          <w:lang w:val="it-IT"/>
-        </w:rPr>
-        <w:t>Consuntivo</w:t>
-      </w:r>
-      <w:bookmarkEnd w:id="35"/>
-      <w:bookmarkEnd w:id="36"/>
-    </w:p>
-    <w:p>
-      <w:pPr>
-        <w:rPr>
-          <w:lang w:val="it-IT"/>
-        </w:rPr>
-      </w:pPr>
-      <w:r>
-        <w:rPr>
-          <w:lang w:val="it-IT"/>
-        </w:rPr>
-        <w:t>Consuntivo del tempo di lavoro effettivo e considerazioni riguardo le differenze rispetto alla pianificazione (cap 1.7) (ad esempio Gannt consuntivo).</w:t>
-      </w:r>
-    </w:p>
-    <w:p>
-      <w:pPr>
-        <w:pStyle w:val="Heading1"/>
-        <w:rPr>
-          <w:lang w:val="it-IT"/>
-        </w:rPr>
-      </w:pPr>
-      <w:bookmarkStart w:id="37" w:name="_Toc461179228"/>
-      <w:bookmarkStart w:id="38" w:name="_Toc491247149"/>
-      <w:r>
-        <w:rPr>
-          <w:lang w:val="it-IT"/>
-        </w:rPr>
-        <w:t>Conclusioni</w:t>
-      </w:r>
-      <w:bookmarkEnd w:id="37"/>
-      <w:bookmarkEnd w:id="38"/>
-    </w:p>
-    <w:p>
-      <w:pPr>
-        <w:rPr>
-          <w:lang w:val="it-IT"/>
-        </w:rPr>
-      </w:pPr>
-      <w:r>
-        <w:rPr>
-          <w:lang w:val="it-IT"/>
-        </w:rPr>
-        <w:t>Quali sono le implicazioni della mia soluzione? Che impatto avrà?</w:t>
-      </w:r>
-      <w:r>
-        <w:rPr>
-          <w:lang w:val="it-IT"/>
-        </w:rPr>
-        <w:t xml:space="preserve"> Cambierà il mondo? È un successo importante? È </w:t>
-      </w:r>
-      <w:r>
-        <w:rPr>
-          <w:lang w:val="it-IT"/>
-        </w:rPr>
-        <w:t>solo un</w:t>
-      </w:r>
-      <w:r>
-        <w:rPr>
-          <w:lang w:val="it-IT"/>
-        </w:rPr>
-        <w:t>’</w:t>
-      </w:r>
-      <w:r>
-        <w:rPr>
-          <w:lang w:val="it-IT"/>
-        </w:rPr>
-        <w:t>aggiunta</w:t>
-      </w:r>
-      <w:r>
-        <w:rPr>
-          <w:lang w:val="it-IT"/>
-        </w:rPr>
-        <w:t xml:space="preserve"> marginale o</w:t>
-      </w:r>
-      <w:r>
-        <w:rPr>
-          <w:lang w:val="it-IT"/>
-        </w:rPr>
-        <w:t xml:space="preserve"> è semplicemente servita per scoprire che questo percorso è</w:t>
-      </w:r>
-      <w:r>
-        <w:rPr>
-          <w:lang w:val="it-IT"/>
-        </w:rPr>
-        <w:t xml:space="preserve"> stato</w:t>
-      </w:r>
-      <w:r>
-        <w:rPr>
-          <w:lang w:val="it-IT"/>
-        </w:rPr>
-        <w:t xml:space="preserve"> una perdita di tempo? I ris</w:t>
-      </w:r>
-      <w:r>
-        <w:rPr>
-          <w:lang w:val="it-IT"/>
-        </w:rPr>
-        <w:t xml:space="preserve">ultati ottenuti sono generali, </w:t>
-      </w:r>
-      <w:r>
-        <w:rPr>
-          <w:lang w:val="it-IT"/>
-        </w:rPr>
-        <w:t>facilmente generalizzabili o sono specifici di un caso particolare?</w:t>
-      </w:r>
-      <w:r>
-        <w:rPr>
-          <w:lang w:val="it-IT"/>
-        </w:rPr>
-        <w:t xml:space="preserve"> ecc</w:t>
-      </w:r>
+      <w:bookmarkStart w:id="42" w:name="_Toc461179231"/>
+      <w:bookmarkStart w:id="43" w:name="_Toc491247152"/>
+      <w:r>
+        <w:rPr>
+          <w:lang w:val="it-IT"/>
+        </w:rPr>
+        <w:t>Bibliografia</w:t>
+      </w:r>
+      <w:bookmarkEnd w:id="42"/>
+      <w:bookmarkEnd w:id="43"/>
     </w:p>
     <w:p>
       <w:pPr>
         <w:pStyle w:val="Heading2"/>
       </w:pPr>
-      <w:bookmarkStart w:id="39" w:name="_Toc461179229"/>
-      <w:bookmarkStart w:id="40" w:name="_Toc491247150"/>
-      <w:r>
-        <w:t>Sviluppi futuri</w:t>
-      </w:r>
-      <w:bookmarkEnd w:id="39"/>
-      <w:bookmarkEnd w:id="40"/>
-    </w:p>
-    <w:p>
-      <w:pPr>
-        <w:rPr>
-          <w:lang w:val="it-IT"/>
-        </w:rPr>
-      </w:pPr>
-      <w:r>
-        <w:rPr>
-          <w:lang w:val="it-IT"/>
-        </w:rPr>
-        <w:t>Migliorie o estensioni che possono essere sviluppate sul prodotto.</w:t>
-      </w:r>
-    </w:p>
-    <w:p>
-      <w:pPr>
-        <w:pStyle w:val="Heading2"/>
-      </w:pPr>
-      <w:bookmarkStart w:id="41" w:name="_Toc461179230"/>
-      <w:bookmarkStart w:id="42" w:name="_Toc491247151"/>
-      <w:r>
-        <w:t>Considerazioni personali</w:t>
-      </w:r>
-      <w:bookmarkEnd w:id="41"/>
-      <w:bookmarkEnd w:id="42"/>
-    </w:p>
-    <w:p>
-      <w:pPr>
-        <w:rPr>
-          <w:lang w:val="it-IT"/>
-        </w:rPr>
-      </w:pPr>
-      <w:r>
-        <w:rPr>
-          <w:lang w:val="it-IT"/>
-        </w:rPr>
-        <w:t>Cosa ho imparato in questo progetto? ecc</w:t>
-      </w:r>
-    </w:p>
-    <w:p>
-      <w:pPr>
-        <w:pStyle w:val="Heading1"/>
-        <w:rPr>
-          <w:lang w:val="it-IT"/>
-        </w:rPr>
-      </w:pPr>
-      <w:bookmarkStart w:id="43" w:name="_Toc461179231"/>
-      <w:bookmarkStart w:id="44" w:name="_Toc491247152"/>
-      <w:r>
-        <w:rPr>
-          <w:lang w:val="it-IT"/>
-        </w:rPr>
-        <w:t>Bibliografia</w:t>
-      </w:r>
-      <w:bookmarkEnd w:id="43"/>
+      <w:bookmarkStart w:id="44" w:name="_Toc461179232"/>
+      <w:bookmarkStart w:id="45" w:name="_Toc491247153"/>
+      <w:r>
+        <w:t>Bibliografia per articoli di riviste:</w:t>
+      </w:r>
       <w:bookmarkEnd w:id="44"/>
-    </w:p>
-    <w:p>
-      <w:pPr>
-        <w:pStyle w:val="Heading2"/>
-      </w:pPr>
-      <w:bookmarkStart w:id="45" w:name="_Toc461179232"/>
-      <w:bookmarkStart w:id="46" w:name="_Toc491247153"/>
-      <w:r>
-        <w:t>Bibliografia per articoli di riviste:</w:t>
-      </w:r>
       <w:bookmarkEnd w:id="45"/>
-      <w:bookmarkEnd w:id="46"/>
     </w:p>
     <w:p>
       <w:pPr>
@@ -6372,13 +6361,13 @@
       <w:pPr>
         <w:pStyle w:val="Heading2"/>
       </w:pPr>
-      <w:bookmarkStart w:id="47" w:name="_Toc461179233"/>
-      <w:bookmarkStart w:id="48" w:name="_Toc491247154"/>
+      <w:bookmarkStart w:id="46" w:name="_Toc461179233"/>
+      <w:bookmarkStart w:id="47" w:name="_Toc491247154"/>
       <w:r>
         <w:t>Bibliografia per libri</w:t>
       </w:r>
+      <w:bookmarkEnd w:id="46"/>
       <w:bookmarkEnd w:id="47"/>
-      <w:bookmarkEnd w:id="48"/>
     </w:p>
     <w:p>
       <w:pPr>
@@ -6492,13 +6481,13 @@
       <w:pPr>
         <w:pStyle w:val="Heading2"/>
       </w:pPr>
-      <w:bookmarkStart w:id="49" w:name="_Toc461179234"/>
-      <w:bookmarkStart w:id="50" w:name="_Toc491247155"/>
+      <w:bookmarkStart w:id="48" w:name="_Toc461179234"/>
+      <w:bookmarkStart w:id="49" w:name="_Toc491247155"/>
       <w:r>
         <w:t>Sitografia</w:t>
       </w:r>
+      <w:bookmarkEnd w:id="48"/>
       <w:bookmarkEnd w:id="49"/>
-      <w:bookmarkEnd w:id="50"/>
     </w:p>
     <w:p>
       <w:pPr>
@@ -6635,16 +6624,16 @@
           <w:lang w:val="it-IT"/>
         </w:rPr>
       </w:pPr>
-      <w:bookmarkStart w:id="51" w:name="_Toc461179235"/>
-      <w:bookmarkStart w:id="52" w:name="_Toc491247156"/>
+      <w:bookmarkStart w:id="50" w:name="_Toc461179235"/>
+      <w:bookmarkStart w:id="51" w:name="_Toc491247156"/>
       <w:r>
         <w:rPr>
           <w:lang w:val="it-IT"/>
         </w:rPr>
         <w:t>Allegati</w:t>
       </w:r>
+      <w:bookmarkEnd w:id="50"/>
       <w:bookmarkEnd w:id="51"/>
-      <w:bookmarkEnd w:id="52"/>
     </w:p>
     <w:p>
       <w:pPr>
@@ -6670,6 +6659,7 @@
         <w:rPr>
           <w:lang w:val="it-IT"/>
         </w:rPr>
+        <w:lastRenderedPageBreak/>
         <w:t xml:space="preserve">Diari di lavoro </w:t>
       </w:r>
     </w:p>
@@ -6826,7 +6816,7 @@
 </file>
 
 <file path=word/endnotes.xml><?xml version="1.0" encoding="utf-8"?>
-<w:endnotes xmlns:wpc="http://schemas.microsoft.com/office/word/2010/wordprocessingCanvas" xmlns:cx="http://schemas.microsoft.com/office/drawing/2014/chartex" xmlns:mc="http://schemas.openxmlformats.org/markup-compatibility/2006" xmlns:o="urn:schemas-microsoft-com:office:office" xmlns:r="http://schemas.openxmlformats.org/officeDocument/2006/relationships" xmlns:m="http://schemas.openxmlformats.org/officeDocument/2006/math" xmlns:v="urn:schemas-microsoft-com:vml" xmlns:wp14="http://schemas.microsoft.com/office/word/2010/wordprocessingDrawing" xmlns:wp="http://schemas.openxmlformats.org/drawingml/2006/wordprocessingDrawing" xmlns:w10="urn:schemas-microsoft-com:office:word" xmlns:w="http://schemas.openxmlformats.org/wordprocessingml/2006/main" xmlns:w14="http://schemas.microsoft.com/office/word/2010/wordml" xmlns:w15="http://schemas.microsoft.com/office/word/2012/wordml" xmlns:w16se="http://schemas.microsoft.com/office/word/2015/wordml/symex" xmlns:wpg="http://schemas.microsoft.com/office/word/2010/wordprocessingGroup" xmlns:wpi="http://schemas.microsoft.com/office/word/2010/wordprocessingInk" xmlns:wne="http://schemas.microsoft.com/office/word/2006/wordml" xmlns:wps="http://schemas.microsoft.com/office/word/2010/wordprocessingShape" mc:Ignorable="w14 w15 w16se wp14">
+<w:endnotes xmlns:wpc="http://schemas.microsoft.com/office/word/2010/wordprocessingCanvas" xmlns:cx="http://schemas.microsoft.com/office/drawing/2014/chartex" xmlns:cx1="http://schemas.microsoft.com/office/drawing/2015/9/8/chartex" xmlns:mc="http://schemas.openxmlformats.org/markup-compatibility/2006" xmlns:o="urn:schemas-microsoft-com:office:office" xmlns:r="http://schemas.openxmlformats.org/officeDocument/2006/relationships" xmlns:m="http://schemas.openxmlformats.org/officeDocument/2006/math" xmlns:v="urn:schemas-microsoft-com:vml" xmlns:wp14="http://schemas.microsoft.com/office/word/2010/wordprocessingDrawing" xmlns:wp="http://schemas.openxmlformats.org/drawingml/2006/wordprocessingDrawing" xmlns:w10="urn:schemas-microsoft-com:office:word" xmlns:w="http://schemas.openxmlformats.org/wordprocessingml/2006/main" xmlns:w14="http://schemas.microsoft.com/office/word/2010/wordml" xmlns:w15="http://schemas.microsoft.com/office/word/2012/wordml" xmlns:w16se="http://schemas.microsoft.com/office/word/2015/wordml/symex" xmlns:wpg="http://schemas.microsoft.com/office/word/2010/wordprocessingGroup" xmlns:wpi="http://schemas.microsoft.com/office/word/2010/wordprocessingInk" xmlns:wne="http://schemas.microsoft.com/office/word/2006/wordml" xmlns:wps="http://schemas.microsoft.com/office/word/2010/wordprocessingShape" mc:Ignorable="w14 w15 w16se wp14">
   <w:endnote w:type="separator" w:id="-1">
     <w:p>
       <w:r>
@@ -6845,52 +6835,65 @@
 </file>
 
 <file path=word/footer1.xml><?xml version="1.0" encoding="utf-8"?>
-<w:ftr xmlns:wpc="http://schemas.microsoft.com/office/word/2010/wordprocessingCanvas" xmlns:cx="http://schemas.microsoft.com/office/drawing/2014/chartex" xmlns:mc="http://schemas.openxmlformats.org/markup-compatibility/2006" xmlns:o="urn:schemas-microsoft-com:office:office" xmlns:r="http://schemas.openxmlformats.org/officeDocument/2006/relationships" xmlns:m="http://schemas.openxmlformats.org/officeDocument/2006/math" xmlns:v="urn:schemas-microsoft-com:vml" xmlns:wp14="http://schemas.microsoft.com/office/word/2010/wordprocessingDrawing" xmlns:wp="http://schemas.openxmlformats.org/drawingml/2006/wordprocessingDrawing" xmlns:w10="urn:schemas-microsoft-com:office:word" xmlns:w="http://schemas.openxmlformats.org/wordprocessingml/2006/main" xmlns:w14="http://schemas.microsoft.com/office/word/2010/wordml" xmlns:w15="http://schemas.microsoft.com/office/word/2012/wordml" xmlns:w16se="http://schemas.microsoft.com/office/word/2015/wordml/symex" xmlns:wpg="http://schemas.microsoft.com/office/word/2010/wordprocessingGroup" xmlns:wpi="http://schemas.microsoft.com/office/word/2010/wordprocessingInk" xmlns:wne="http://schemas.microsoft.com/office/word/2006/wordml" xmlns:wps="http://schemas.microsoft.com/office/word/2010/wordprocessingShape" mc:Ignorable="w14 w15 w16se wp14">
+<w:ftr xmlns:wpc="http://schemas.microsoft.com/office/word/2010/wordprocessingCanvas" xmlns:cx="http://schemas.microsoft.com/office/drawing/2014/chartex" xmlns:cx1="http://schemas.microsoft.com/office/drawing/2015/9/8/chartex" xmlns:mc="http://schemas.openxmlformats.org/markup-compatibility/2006" xmlns:o="urn:schemas-microsoft-com:office:office" xmlns:r="http://schemas.openxmlformats.org/officeDocument/2006/relationships" xmlns:m="http://schemas.openxmlformats.org/officeDocument/2006/math" xmlns:v="urn:schemas-microsoft-com:vml" xmlns:wp14="http://schemas.microsoft.com/office/word/2010/wordprocessingDrawing" xmlns:wp="http://schemas.openxmlformats.org/drawingml/2006/wordprocessingDrawing" xmlns:w10="urn:schemas-microsoft-com:office:word" xmlns:w="http://schemas.openxmlformats.org/wordprocessingml/2006/main" xmlns:w14="http://schemas.microsoft.com/office/word/2010/wordml" xmlns:w15="http://schemas.microsoft.com/office/word/2012/wordml" xmlns:w16se="http://schemas.microsoft.com/office/word/2015/wordml/symex" xmlns:wpg="http://schemas.microsoft.com/office/word/2010/wordprocessingGroup" xmlns:wpi="http://schemas.microsoft.com/office/word/2010/wordprocessingInk" xmlns:wne="http://schemas.microsoft.com/office/word/2006/wordml" xmlns:wps="http://schemas.microsoft.com/office/word/2010/wordprocessingShape" mc:Ignorable="w14 w15 w16se wp14">
   <w:p>
     <w:pPr>
       <w:pStyle w:val="Footer"/>
     </w:pPr>
     <w:r>
-      <w:t>Pinco Pallino</w:t>
+      <w:t>Mattia Lazzaroni – Mattia Toscanelli</w:t>
     </w:r>
     <w:r>
       <w:tab/>
     </w:r>
-    <w:fldSimple w:instr=" FILENAME ">
-      <w:r>
-        <w:rPr>
-          <w:noProof/>
-        </w:rPr>
-        <w:t>7._Esempio</w:t>
-      </w:r>
-      <w:r>
-        <w:rPr>
-          <w:noProof/>
-        </w:rPr>
-        <w:t>Documentazione</w:t>
-      </w:r>
-      <w:r>
-        <w:rPr>
-          <w:noProof/>
-        </w:rPr>
-        <w:t>.doc</w:t>
-      </w:r>
-    </w:fldSimple>
+    <w:r>
+      <w:rPr>
+        <w:noProof/>
+      </w:rPr>
+      <w:fldChar w:fldCharType="begin"/>
+    </w:r>
+    <w:r>
+      <w:rPr>
+        <w:noProof/>
+      </w:rPr>
+      <w:instrText xml:space="preserve"> FILENAME </w:instrText>
+    </w:r>
+    <w:r>
+      <w:rPr>
+        <w:noProof/>
+      </w:rPr>
+      <w:fldChar w:fldCharType="separate"/>
+    </w:r>
+    <w:r>
+      <w:rPr>
+        <w:noProof/>
+      </w:rPr>
+      <w:t>DocumentazioneLazzaroniToscanelli</w:t>
+    </w:r>
+    <w:r>
+      <w:rPr>
+        <w:noProof/>
+      </w:rPr>
+      <w:t>.doc</w:t>
+    </w:r>
+    <w:r>
+      <w:rPr>
+        <w:noProof/>
+      </w:rPr>
+      <w:fldChar w:fldCharType="end"/>
+    </w:r>
+    <w:r>
+      <w:rPr>
+        <w:noProof/>
+      </w:rPr>
+      <w:t>x</w:t>
+    </w:r>
     <w:r>
       <w:tab/>
       <w:t xml:space="preserve">Versione: </w:t>
     </w:r>
     <w:r>
-      <w:t>0</w:t>
-    </w:r>
-    <w:r>
-      <w:t>2</w:t>
-    </w:r>
-    <w:r>
-      <w:t>.0</w:t>
-    </w:r>
-    <w:r>
-      <w:t>9</w:t>
+      <w:t>19.11</w:t>
     </w:r>
     <w:r>
       <w:t>.20</w:t>
@@ -6899,7 +6902,7 @@
       <w:t>1</w:t>
     </w:r>
     <w:r>
-      <w:t>5</w:t>
+      <w:t>8</w:t>
     </w:r>
     <w:r>
       <w:t xml:space="preserve"> </w:t>
@@ -6909,20 +6912,20 @@
 </file>
 
 <file path=word/footer2.xml><?xml version="1.0" encoding="utf-8"?>
-<w:ftr xmlns:wpc="http://schemas.microsoft.com/office/word/2010/wordprocessingCanvas" xmlns:cx="http://schemas.microsoft.com/office/drawing/2014/chartex" xmlns:mc="http://schemas.openxmlformats.org/markup-compatibility/2006" xmlns:o="urn:schemas-microsoft-com:office:office" xmlns:r="http://schemas.openxmlformats.org/officeDocument/2006/relationships" xmlns:m="http://schemas.openxmlformats.org/officeDocument/2006/math" xmlns:v="urn:schemas-microsoft-com:vml" xmlns:wp14="http://schemas.microsoft.com/office/word/2010/wordprocessingDrawing" xmlns:wp="http://schemas.openxmlformats.org/drawingml/2006/wordprocessingDrawing" xmlns:w10="urn:schemas-microsoft-com:office:word" xmlns:w="http://schemas.openxmlformats.org/wordprocessingml/2006/main" xmlns:w14="http://schemas.microsoft.com/office/word/2010/wordml" xmlns:w15="http://schemas.microsoft.com/office/word/2012/wordml" xmlns:w16se="http://schemas.microsoft.com/office/word/2015/wordml/symex" xmlns:wpg="http://schemas.microsoft.com/office/word/2010/wordprocessingGroup" xmlns:wpi="http://schemas.microsoft.com/office/word/2010/wordprocessingInk" xmlns:wne="http://schemas.microsoft.com/office/word/2006/wordml" xmlns:wps="http://schemas.microsoft.com/office/word/2010/wordprocessingShape" mc:Ignorable="w14 w15 w16se wp14">
+<w:ftr xmlns:wpc="http://schemas.microsoft.com/office/word/2010/wordprocessingCanvas" xmlns:cx="http://schemas.microsoft.com/office/drawing/2014/chartex" xmlns:cx1="http://schemas.microsoft.com/office/drawing/2015/9/8/chartex" xmlns:mc="http://schemas.openxmlformats.org/markup-compatibility/2006" xmlns:o="urn:schemas-microsoft-com:office:office" xmlns:r="http://schemas.openxmlformats.org/officeDocument/2006/relationships" xmlns:m="http://schemas.openxmlformats.org/officeDocument/2006/math" xmlns:v="urn:schemas-microsoft-com:vml" xmlns:wp14="http://schemas.microsoft.com/office/word/2010/wordprocessingDrawing" xmlns:wp="http://schemas.openxmlformats.org/drawingml/2006/wordprocessingDrawing" xmlns:w10="urn:schemas-microsoft-com:office:word" xmlns:w="http://schemas.openxmlformats.org/wordprocessingml/2006/main" xmlns:w14="http://schemas.microsoft.com/office/word/2010/wordml" xmlns:w15="http://schemas.microsoft.com/office/word/2012/wordml" xmlns:w16se="http://schemas.microsoft.com/office/word/2015/wordml/symex" xmlns:wpg="http://schemas.microsoft.com/office/word/2010/wordprocessingGroup" xmlns:wpi="http://schemas.microsoft.com/office/word/2010/wordprocessingInk" xmlns:wne="http://schemas.microsoft.com/office/word/2006/wordml" xmlns:wps="http://schemas.microsoft.com/office/word/2010/wordprocessingShape" mc:Ignorable="w14 w15 w16se wp14">
   <w:tbl>
     <w:tblPr>
-      <w:tblW w:w="0" w:type="auto"/>
-      <w:tblLook w:val="00BF" w:firstRow="1" w:lastRow="0" w:firstColumn="1" w:lastColumn="0" w:noHBand="0" w:noVBand="0"/>
+      <w:tblW w:w="9781" w:type="dxa"/>
+      <w:tblLook w:val="00A0" w:firstRow="1" w:lastRow="0" w:firstColumn="1" w:lastColumn="0" w:noHBand="0" w:noVBand="0"/>
     </w:tblPr>
     <w:tblGrid>
       <w:gridCol w:w="2433"/>
-      <w:gridCol w:w="7205"/>
+      <w:gridCol w:w="7348"/>
     </w:tblGrid>
     <w:tr>
       <w:tc>
         <w:tcPr>
-          <w:tcW w:w="2464" w:type="dxa"/>
+          <w:tcW w:w="2433" w:type="dxa"/>
           <w:shd w:val="clear" w:color="auto" w:fill="auto"/>
         </w:tcPr>
         <w:p>
@@ -6943,11 +6946,12 @@
       </w:tc>
       <w:tc>
         <w:tcPr>
-          <w:tcW w:w="7390" w:type="dxa"/>
+          <w:tcW w:w="7348" w:type="dxa"/>
           <w:shd w:val="clear" w:color="auto" w:fill="auto"/>
         </w:tcPr>
         <w:p>
           <w:pPr>
+            <w:ind w:right="-105"/>
             <w:rPr>
               <w:lang w:val="it-IT"/>
             </w:rPr>
@@ -6956,7 +6960,7 @@
             <w:rPr>
               <w:lang w:val="it-IT"/>
             </w:rPr>
-            <w:t>Esempio di documentazione</w:t>
+            <w:t>Sistema didattico per Arduino con libreria per attuatori e relativa documentazione</w:t>
           </w:r>
         </w:p>
       </w:tc>
@@ -6964,7 +6968,7 @@
     <w:tr>
       <w:tc>
         <w:tcPr>
-          <w:tcW w:w="2464" w:type="dxa"/>
+          <w:tcW w:w="2433" w:type="dxa"/>
           <w:shd w:val="clear" w:color="auto" w:fill="auto"/>
         </w:tcPr>
         <w:p>
@@ -6985,7 +6989,7 @@
       </w:tc>
       <w:tc>
         <w:tcPr>
-          <w:tcW w:w="7390" w:type="dxa"/>
+          <w:tcW w:w="7348" w:type="dxa"/>
           <w:shd w:val="clear" w:color="auto" w:fill="auto"/>
         </w:tcPr>
         <w:p>
@@ -6998,7 +7002,7 @@
             <w:rPr>
               <w:lang w:val="it-IT"/>
             </w:rPr>
-            <w:t>Pinco Pallino</w:t>
+            <w:t>Mattia Lazzaroni – Mattia Toscanelli</w:t>
           </w:r>
         </w:p>
       </w:tc>
@@ -7006,7 +7010,7 @@
     <w:tr>
       <w:tc>
         <w:tcPr>
-          <w:tcW w:w="2464" w:type="dxa"/>
+          <w:tcW w:w="2433" w:type="dxa"/>
           <w:shd w:val="clear" w:color="auto" w:fill="auto"/>
         </w:tcPr>
         <w:p>
@@ -7027,7 +7031,7 @@
       </w:tc>
       <w:tc>
         <w:tcPr>
-          <w:tcW w:w="7390" w:type="dxa"/>
+          <w:tcW w:w="7348" w:type="dxa"/>
           <w:shd w:val="clear" w:color="auto" w:fill="auto"/>
         </w:tcPr>
         <w:p>
@@ -7040,7 +7044,7 @@
             <w:rPr>
               <w:lang w:val="it-IT"/>
             </w:rPr>
-            <w:t>Info X</w:t>
+            <w:t>Info I3AC</w:t>
           </w:r>
         </w:p>
       </w:tc>
@@ -7048,7 +7052,7 @@
     <w:tr>
       <w:tc>
         <w:tcPr>
-          <w:tcW w:w="2464" w:type="dxa"/>
+          <w:tcW w:w="2433" w:type="dxa"/>
           <w:shd w:val="clear" w:color="auto" w:fill="auto"/>
         </w:tcPr>
         <w:p>
@@ -7069,7 +7073,7 @@
       </w:tc>
       <w:tc>
         <w:tcPr>
-          <w:tcW w:w="7390" w:type="dxa"/>
+          <w:tcW w:w="7348" w:type="dxa"/>
           <w:shd w:val="clear" w:color="auto" w:fill="auto"/>
         </w:tcPr>
         <w:p>
@@ -7082,7 +7086,7 @@
             <w:rPr>
               <w:lang w:val="it-IT"/>
             </w:rPr>
-            <w:t>2015/2016</w:t>
+            <w:t>2018/2019</w:t>
           </w:r>
         </w:p>
       </w:tc>
@@ -7090,7 +7094,7 @@
     <w:tr>
       <w:tc>
         <w:tcPr>
-          <w:tcW w:w="2464" w:type="dxa"/>
+          <w:tcW w:w="2433" w:type="dxa"/>
           <w:shd w:val="clear" w:color="auto" w:fill="auto"/>
         </w:tcPr>
         <w:p>
@@ -7111,7 +7115,7 @@
       </w:tc>
       <w:tc>
         <w:tcPr>
-          <w:tcW w:w="7390" w:type="dxa"/>
+          <w:tcW w:w="7348" w:type="dxa"/>
           <w:shd w:val="clear" w:color="auto" w:fill="auto"/>
         </w:tcPr>
         <w:p>
@@ -7124,7 +7128,7 @@
             <w:rPr>
               <w:lang w:val="it-IT"/>
             </w:rPr>
-            <w:t>Alfonzo Alberini</w:t>
+            <w:t>Adriano Barchi – Luca Muggiasca – Francesco Mussi – Elisa Nannini</w:t>
           </w:r>
         </w:p>
       </w:tc>
@@ -7142,7 +7146,7 @@
 </file>
 
 <file path=word/footnotes.xml><?xml version="1.0" encoding="utf-8"?>
-<w:footnotes xmlns:wpc="http://schemas.microsoft.com/office/word/2010/wordprocessingCanvas" xmlns:cx="http://schemas.microsoft.com/office/drawing/2014/chartex" xmlns:mc="http://schemas.openxmlformats.org/markup-compatibility/2006" xmlns:o="urn:schemas-microsoft-com:office:office" xmlns:r="http://schemas.openxmlformats.org/officeDocument/2006/relationships" xmlns:m="http://schemas.openxmlformats.org/officeDocument/2006/math" xmlns:v="urn:schemas-microsoft-com:vml" xmlns:wp14="http://schemas.microsoft.com/office/word/2010/wordprocessingDrawing" xmlns:wp="http://schemas.openxmlformats.org/drawingml/2006/wordprocessingDrawing" xmlns:w10="urn:schemas-microsoft-com:office:word" xmlns:w="http://schemas.openxmlformats.org/wordprocessingml/2006/main" xmlns:w14="http://schemas.microsoft.com/office/word/2010/wordml" xmlns:w15="http://schemas.microsoft.com/office/word/2012/wordml" xmlns:w16se="http://schemas.microsoft.com/office/word/2015/wordml/symex" xmlns:wpg="http://schemas.microsoft.com/office/word/2010/wordprocessingGroup" xmlns:wpi="http://schemas.microsoft.com/office/word/2010/wordprocessingInk" xmlns:wne="http://schemas.microsoft.com/office/word/2006/wordml" xmlns:wps="http://schemas.microsoft.com/office/word/2010/wordprocessingShape" mc:Ignorable="w14 w15 w16se wp14">
+<w:footnotes xmlns:wpc="http://schemas.microsoft.com/office/word/2010/wordprocessingCanvas" xmlns:cx="http://schemas.microsoft.com/office/drawing/2014/chartex" xmlns:cx1="http://schemas.microsoft.com/office/drawing/2015/9/8/chartex" xmlns:mc="http://schemas.openxmlformats.org/markup-compatibility/2006" xmlns:o="urn:schemas-microsoft-com:office:office" xmlns:r="http://schemas.openxmlformats.org/officeDocument/2006/relationships" xmlns:m="http://schemas.openxmlformats.org/officeDocument/2006/math" xmlns:v="urn:schemas-microsoft-com:vml" xmlns:wp14="http://schemas.microsoft.com/office/word/2010/wordprocessingDrawing" xmlns:wp="http://schemas.openxmlformats.org/drawingml/2006/wordprocessingDrawing" xmlns:w10="urn:schemas-microsoft-com:office:word" xmlns:w="http://schemas.openxmlformats.org/wordprocessingml/2006/main" xmlns:w14="http://schemas.microsoft.com/office/word/2010/wordml" xmlns:w15="http://schemas.microsoft.com/office/word/2012/wordml" xmlns:w16se="http://schemas.microsoft.com/office/word/2015/wordml/symex" xmlns:wpg="http://schemas.microsoft.com/office/word/2010/wordprocessingGroup" xmlns:wpi="http://schemas.microsoft.com/office/word/2010/wordprocessingInk" xmlns:wne="http://schemas.microsoft.com/office/word/2006/wordml" xmlns:wps="http://schemas.microsoft.com/office/word/2010/wordprocessingShape" mc:Ignorable="w14 w15 w16se wp14">
   <w:footnote w:type="separator" w:id="-1">
     <w:p>
       <w:r>
@@ -7161,7 +7165,7 @@
 </file>
 
 <file path=word/header1.xml><?xml version="1.0" encoding="utf-8"?>
-<w:hdr xmlns:wpc="http://schemas.microsoft.com/office/word/2010/wordprocessingCanvas" xmlns:cx="http://schemas.microsoft.com/office/drawing/2014/chartex" xmlns:mc="http://schemas.openxmlformats.org/markup-compatibility/2006" xmlns:o="urn:schemas-microsoft-com:office:office" xmlns:r="http://schemas.openxmlformats.org/officeDocument/2006/relationships" xmlns:m="http://schemas.openxmlformats.org/officeDocument/2006/math" xmlns:v="urn:schemas-microsoft-com:vml" xmlns:wp14="http://schemas.microsoft.com/office/word/2010/wordprocessingDrawing" xmlns:wp="http://schemas.openxmlformats.org/drawingml/2006/wordprocessingDrawing" xmlns:w10="urn:schemas-microsoft-com:office:word" xmlns:w="http://schemas.openxmlformats.org/wordprocessingml/2006/main" xmlns:w14="http://schemas.microsoft.com/office/word/2010/wordml" xmlns:w15="http://schemas.microsoft.com/office/word/2012/wordml" xmlns:w16se="http://schemas.microsoft.com/office/word/2015/wordml/symex" xmlns:wpg="http://schemas.microsoft.com/office/word/2010/wordprocessingGroup" xmlns:wpi="http://schemas.microsoft.com/office/word/2010/wordprocessingInk" xmlns:wne="http://schemas.microsoft.com/office/word/2006/wordml" xmlns:wps="http://schemas.microsoft.com/office/word/2010/wordprocessingShape" mc:Ignorable="w14 w15 w16se wp14">
+<w:hdr xmlns:wpc="http://schemas.microsoft.com/office/word/2010/wordprocessingCanvas" xmlns:cx="http://schemas.microsoft.com/office/drawing/2014/chartex" xmlns:cx1="http://schemas.microsoft.com/office/drawing/2015/9/8/chartex" xmlns:mc="http://schemas.openxmlformats.org/markup-compatibility/2006" xmlns:o="urn:schemas-microsoft-com:office:office" xmlns:r="http://schemas.openxmlformats.org/officeDocument/2006/relationships" xmlns:m="http://schemas.openxmlformats.org/officeDocument/2006/math" xmlns:v="urn:schemas-microsoft-com:vml" xmlns:wp14="http://schemas.microsoft.com/office/word/2010/wordprocessingDrawing" xmlns:wp="http://schemas.openxmlformats.org/drawingml/2006/wordprocessingDrawing" xmlns:w10="urn:schemas-microsoft-com:office:word" xmlns:w="http://schemas.openxmlformats.org/wordprocessingml/2006/main" xmlns:w14="http://schemas.microsoft.com/office/word/2010/wordml" xmlns:w15="http://schemas.microsoft.com/office/word/2012/wordml" xmlns:w16se="http://schemas.microsoft.com/office/word/2015/wordml/symex" xmlns:wpg="http://schemas.microsoft.com/office/word/2010/wordprocessingGroup" xmlns:wpi="http://schemas.microsoft.com/office/word/2010/wordprocessingInk" xmlns:wne="http://schemas.microsoft.com/office/word/2006/wordml" xmlns:wps="http://schemas.microsoft.com/office/word/2010/wordprocessingShape" mc:Ignorable="w14 w15 w16se wp14">
   <w:tbl>
     <w:tblPr>
       <w:tblW w:w="9639" w:type="dxa"/>
@@ -7367,7 +7371,7 @@
               <w:noProof/>
               <w:snapToGrid w:val="0"/>
             </w:rPr>
-            <w:t>10</w:t>
+            <w:t>4</w:t>
           </w:r>
           <w:r>
             <w:rPr>
@@ -7410,7 +7414,7 @@
               <w:noProof/>
               <w:snapToGrid w:val="0"/>
             </w:rPr>
-            <w:t>10</w:t>
+            <w:t>11</w:t>
           </w:r>
           <w:r>
             <w:rPr>
@@ -7531,7 +7535,7 @@
 </file>
 
 <file path=word/header2.xml><?xml version="1.0" encoding="utf-8"?>
-<w:hdr xmlns:wpc="http://schemas.microsoft.com/office/word/2010/wordprocessingCanvas" xmlns:cx="http://schemas.microsoft.com/office/drawing/2014/chartex" xmlns:mc="http://schemas.openxmlformats.org/markup-compatibility/2006" xmlns:o="urn:schemas-microsoft-com:office:office" xmlns:r="http://schemas.openxmlformats.org/officeDocument/2006/relationships" xmlns:m="http://schemas.openxmlformats.org/officeDocument/2006/math" xmlns:v="urn:schemas-microsoft-com:vml" xmlns:wp14="http://schemas.microsoft.com/office/word/2010/wordprocessingDrawing" xmlns:wp="http://schemas.openxmlformats.org/drawingml/2006/wordprocessingDrawing" xmlns:w10="urn:schemas-microsoft-com:office:word" xmlns:w="http://schemas.openxmlformats.org/wordprocessingml/2006/main" xmlns:w14="http://schemas.microsoft.com/office/word/2010/wordml" xmlns:w15="http://schemas.microsoft.com/office/word/2012/wordml" xmlns:w16se="http://schemas.microsoft.com/office/word/2015/wordml/symex" xmlns:wpg="http://schemas.microsoft.com/office/word/2010/wordprocessingGroup" xmlns:wpi="http://schemas.microsoft.com/office/word/2010/wordprocessingInk" xmlns:wne="http://schemas.microsoft.com/office/word/2006/wordml" xmlns:wps="http://schemas.microsoft.com/office/word/2010/wordprocessingShape" mc:Ignorable="w14 w15 w16se wp14">
+<w:hdr xmlns:wpc="http://schemas.microsoft.com/office/word/2010/wordprocessingCanvas" xmlns:cx="http://schemas.microsoft.com/office/drawing/2014/chartex" xmlns:cx1="http://schemas.microsoft.com/office/drawing/2015/9/8/chartex" xmlns:mc="http://schemas.openxmlformats.org/markup-compatibility/2006" xmlns:o="urn:schemas-microsoft-com:office:office" xmlns:r="http://schemas.openxmlformats.org/officeDocument/2006/relationships" xmlns:m="http://schemas.openxmlformats.org/officeDocument/2006/math" xmlns:v="urn:schemas-microsoft-com:vml" xmlns:wp14="http://schemas.microsoft.com/office/word/2010/wordprocessingDrawing" xmlns:wp="http://schemas.openxmlformats.org/drawingml/2006/wordprocessingDrawing" xmlns:w10="urn:schemas-microsoft-com:office:word" xmlns:w="http://schemas.openxmlformats.org/wordprocessingml/2006/main" xmlns:w14="http://schemas.microsoft.com/office/word/2010/wordml" xmlns:w15="http://schemas.microsoft.com/office/word/2012/wordml" xmlns:w16se="http://schemas.microsoft.com/office/word/2015/wordml/symex" xmlns:wpg="http://schemas.microsoft.com/office/word/2010/wordprocessingGroup" xmlns:wpi="http://schemas.microsoft.com/office/word/2010/wordprocessingInk" xmlns:wne="http://schemas.microsoft.com/office/word/2006/wordml" xmlns:wps="http://schemas.microsoft.com/office/word/2010/wordprocessingShape" mc:Ignorable="w14 w15 w16se wp14">
   <w:tbl>
     <w:tblPr>
       <w:tblW w:w="9644" w:type="dxa"/>
@@ -7755,7 +7759,7 @@
 </file>
 
 <file path=word/numbering.xml><?xml version="1.0" encoding="utf-8"?>
-<w:numbering xmlns:wpc="http://schemas.microsoft.com/office/word/2010/wordprocessingCanvas" xmlns:cx="http://schemas.microsoft.com/office/drawing/2014/chartex" xmlns:mc="http://schemas.openxmlformats.org/markup-compatibility/2006" xmlns:o="urn:schemas-microsoft-com:office:office" xmlns:r="http://schemas.openxmlformats.org/officeDocument/2006/relationships" xmlns:m="http://schemas.openxmlformats.org/officeDocument/2006/math" xmlns:v="urn:schemas-microsoft-com:vml" xmlns:wp14="http://schemas.microsoft.com/office/word/2010/wordprocessingDrawing" xmlns:wp="http://schemas.openxmlformats.org/drawingml/2006/wordprocessingDrawing" xmlns:w10="urn:schemas-microsoft-com:office:word" xmlns:w="http://schemas.openxmlformats.org/wordprocessingml/2006/main" xmlns:w14="http://schemas.microsoft.com/office/word/2010/wordml" xmlns:w15="http://schemas.microsoft.com/office/word/2012/wordml" xmlns:w16se="http://schemas.microsoft.com/office/word/2015/wordml/symex" xmlns:wpg="http://schemas.microsoft.com/office/word/2010/wordprocessingGroup" xmlns:wpi="http://schemas.microsoft.com/office/word/2010/wordprocessingInk" xmlns:wne="http://schemas.microsoft.com/office/word/2006/wordml" xmlns:wps="http://schemas.microsoft.com/office/word/2010/wordprocessingShape" mc:Ignorable="w14 w15 w16se wp14">
+<w:numbering xmlns:wpc="http://schemas.microsoft.com/office/word/2010/wordprocessingCanvas" xmlns:cx="http://schemas.microsoft.com/office/drawing/2014/chartex" xmlns:cx1="http://schemas.microsoft.com/office/drawing/2015/9/8/chartex" xmlns:mc="http://schemas.openxmlformats.org/markup-compatibility/2006" xmlns:o="urn:schemas-microsoft-com:office:office" xmlns:r="http://schemas.openxmlformats.org/officeDocument/2006/relationships" xmlns:m="http://schemas.openxmlformats.org/officeDocument/2006/math" xmlns:v="urn:schemas-microsoft-com:vml" xmlns:wp14="http://schemas.microsoft.com/office/word/2010/wordprocessingDrawing" xmlns:wp="http://schemas.openxmlformats.org/drawingml/2006/wordprocessingDrawing" xmlns:w10="urn:schemas-microsoft-com:office:word" xmlns:w="http://schemas.openxmlformats.org/wordprocessingml/2006/main" xmlns:w14="http://schemas.microsoft.com/office/word/2010/wordml" xmlns:w15="http://schemas.microsoft.com/office/word/2012/wordml" xmlns:w16se="http://schemas.microsoft.com/office/word/2015/wordml/symex" xmlns:wpg="http://schemas.microsoft.com/office/word/2010/wordprocessingGroup" xmlns:wpi="http://schemas.microsoft.com/office/word/2010/wordprocessingInk" xmlns:wne="http://schemas.microsoft.com/office/word/2006/wordml" xmlns:wps="http://schemas.microsoft.com/office/word/2010/wordprocessingShape" mc:Ignorable="w14 w15 w16se wp14">
   <w:abstractNum w:abstractNumId="0" w15:restartNumberingAfterBreak="0">
     <w:nsid w:val="0801489A"/>
     <w:multiLevelType w:val="hybridMultilevel"/>
@@ -9805,6 +9809,119 @@
     </w:lvl>
   </w:abstractNum>
   <w:abstractNum w:abstractNumId="16" w15:restartNumberingAfterBreak="0">
+    <w:nsid w:val="7CAD55D9"/>
+    <w:multiLevelType w:val="hybridMultilevel"/>
+    <w:tmpl w:val="63B20E06"/>
+    <w:lvl w:ilvl="0" w:tplc="08100001">
+      <w:start w:val="1"/>
+      <w:numFmt w:val="bullet"/>
+      <w:lvlText w:val=""/>
+      <w:lvlJc w:val="left"/>
+      <w:pPr>
+        <w:ind w:left="720" w:hanging="360"/>
+      </w:pPr>
+      <w:rPr>
+        <w:rFonts w:ascii="Symbol" w:hAnsi="Symbol" w:hint="default"/>
+      </w:rPr>
+    </w:lvl>
+    <w:lvl w:ilvl="1" w:tplc="08100003">
+      <w:start w:val="1"/>
+      <w:numFmt w:val="bullet"/>
+      <w:lvlText w:val="o"/>
+      <w:lvlJc w:val="left"/>
+      <w:pPr>
+        <w:ind w:left="1440" w:hanging="360"/>
+      </w:pPr>
+      <w:rPr>
+        <w:rFonts w:ascii="Courier New" w:hAnsi="Courier New" w:cs="Courier New" w:hint="default"/>
+      </w:rPr>
+    </w:lvl>
+    <w:lvl w:ilvl="2" w:tplc="08100005" w:tentative="1">
+      <w:start w:val="1"/>
+      <w:numFmt w:val="bullet"/>
+      <w:lvlText w:val=""/>
+      <w:lvlJc w:val="left"/>
+      <w:pPr>
+        <w:ind w:left="2160" w:hanging="360"/>
+      </w:pPr>
+      <w:rPr>
+        <w:rFonts w:ascii="Wingdings" w:hAnsi="Wingdings" w:hint="default"/>
+      </w:rPr>
+    </w:lvl>
+    <w:lvl w:ilvl="3" w:tplc="08100001" w:tentative="1">
+      <w:start w:val="1"/>
+      <w:numFmt w:val="bullet"/>
+      <w:lvlText w:val=""/>
+      <w:lvlJc w:val="left"/>
+      <w:pPr>
+        <w:ind w:left="2880" w:hanging="360"/>
+      </w:pPr>
+      <w:rPr>
+        <w:rFonts w:ascii="Symbol" w:hAnsi="Symbol" w:hint="default"/>
+      </w:rPr>
+    </w:lvl>
+    <w:lvl w:ilvl="4" w:tplc="08100003" w:tentative="1">
+      <w:start w:val="1"/>
+      <w:numFmt w:val="bullet"/>
+      <w:lvlText w:val="o"/>
+      <w:lvlJc w:val="left"/>
+      <w:pPr>
+        <w:ind w:left="3600" w:hanging="360"/>
+      </w:pPr>
+      <w:rPr>
+        <w:rFonts w:ascii="Courier New" w:hAnsi="Courier New" w:cs="Courier New" w:hint="default"/>
+      </w:rPr>
+    </w:lvl>
+    <w:lvl w:ilvl="5" w:tplc="08100005" w:tentative="1">
+      <w:start w:val="1"/>
+      <w:numFmt w:val="bullet"/>
+      <w:lvlText w:val=""/>
+      <w:lvlJc w:val="left"/>
+      <w:pPr>
+        <w:ind w:left="4320" w:hanging="360"/>
+      </w:pPr>
+      <w:rPr>
+        <w:rFonts w:ascii="Wingdings" w:hAnsi="Wingdings" w:hint="default"/>
+      </w:rPr>
+    </w:lvl>
+    <w:lvl w:ilvl="6" w:tplc="08100001" w:tentative="1">
+      <w:start w:val="1"/>
+      <w:numFmt w:val="bullet"/>
+      <w:lvlText w:val=""/>
+      <w:lvlJc w:val="left"/>
+      <w:pPr>
+        <w:ind w:left="5040" w:hanging="360"/>
+      </w:pPr>
+      <w:rPr>
+        <w:rFonts w:ascii="Symbol" w:hAnsi="Symbol" w:hint="default"/>
+      </w:rPr>
+    </w:lvl>
+    <w:lvl w:ilvl="7" w:tplc="08100003" w:tentative="1">
+      <w:start w:val="1"/>
+      <w:numFmt w:val="bullet"/>
+      <w:lvlText w:val="o"/>
+      <w:lvlJc w:val="left"/>
+      <w:pPr>
+        <w:ind w:left="5760" w:hanging="360"/>
+      </w:pPr>
+      <w:rPr>
+        <w:rFonts w:ascii="Courier New" w:hAnsi="Courier New" w:cs="Courier New" w:hint="default"/>
+      </w:rPr>
+    </w:lvl>
+    <w:lvl w:ilvl="8" w:tplc="08100005" w:tentative="1">
+      <w:start w:val="1"/>
+      <w:numFmt w:val="bullet"/>
+      <w:lvlText w:val=""/>
+      <w:lvlJc w:val="left"/>
+      <w:pPr>
+        <w:ind w:left="6480" w:hanging="360"/>
+      </w:pPr>
+      <w:rPr>
+        <w:rFonts w:ascii="Wingdings" w:hAnsi="Wingdings" w:hint="default"/>
+      </w:rPr>
+    </w:lvl>
+  </w:abstractNum>
+  <w:abstractNum w:abstractNumId="17" w15:restartNumberingAfterBreak="0">
     <w:nsid w:val="7CD54937"/>
     <w:multiLevelType w:val="hybridMultilevel"/>
     <w:tmpl w:val="1AB0305A"/>
@@ -9984,7 +10101,7 @@
     <w:abstractNumId w:val="2"/>
   </w:num>
   <w:num w:numId="14">
-    <w:abstractNumId w:val="16"/>
+    <w:abstractNumId w:val="17"/>
   </w:num>
   <w:num w:numId="15">
     <w:abstractNumId w:val="6"/>
@@ -10015,6 +10132,9 @@
   </w:num>
   <w:num w:numId="24">
     <w:abstractNumId w:val="9"/>
+  </w:num>
+  <w:num w:numId="25">
+    <w:abstractNumId w:val="16"/>
   </w:num>
   <w:numIdMacAtCleanup w:val="14"/>
 </w:numbering>
@@ -10610,14 +10730,15 @@
   </w:style>
   <w:style w:type="character" w:default="1" w:styleId="DefaultParagraphFont">
     <w:name w:val="Default Paragraph Font"/>
+    <w:uiPriority w:val="1"/>
     <w:semiHidden/>
+    <w:unhideWhenUsed/>
   </w:style>
   <w:style w:type="table" w:default="1" w:styleId="TableNormal">
     <w:name w:val="Normal Table"/>
+    <w:uiPriority w:val="99"/>
     <w:semiHidden/>
-    <w:rPr>
-      <w:lang w:bidi="ar-SA"/>
-    </w:rPr>
+    <w:unhideWhenUsed/>
     <w:tblPr>
       <w:tblInd w:w="0" w:type="dxa"/>
       <w:tblCellMar>
@@ -10630,7 +10751,9 @@
   </w:style>
   <w:style w:type="numbering" w:default="1" w:styleId="NoList">
     <w:name w:val="No List"/>
+    <w:uiPriority w:val="99"/>
     <w:semiHidden/>
+    <w:unhideWhenUsed/>
   </w:style>
   <w:style w:type="paragraph" w:styleId="Header">
     <w:name w:val="header"/>
@@ -10942,6 +11065,24 @@
       <w:lang w:eastAsia="it-IT"/>
     </w:rPr>
   </w:style>
+  <w:style w:type="paragraph" w:styleId="ListParagraph">
+    <w:name w:val="List Paragraph"/>
+    <w:basedOn w:val="Normal"/>
+    <w:uiPriority w:val="34"/>
+    <w:qFormat/>
+    <w:rsid w:val="00A113FF"/>
+    <w:pPr>
+      <w:spacing w:after="160" w:line="259" w:lineRule="auto"/>
+      <w:ind w:left="720"/>
+      <w:contextualSpacing/>
+    </w:pPr>
+    <w:rPr>
+      <w:rFonts w:ascii="Calibri" w:eastAsia="Calibri" w:hAnsi="Calibri"/>
+      <w:sz w:val="22"/>
+      <w:szCs w:val="22"/>
+      <w:lang w:eastAsia="en-US"/>
+    </w:rPr>
+  </w:style>
 </w:styles>
 </file>
 
@@ -11211,7 +11352,7 @@
 </file>
 
 <file path=customXml/itemProps1.xml><?xml version="1.0" encoding="utf-8"?>
-<ds:datastoreItem xmlns:ds="http://schemas.openxmlformats.org/officeDocument/2006/customXml" ds:itemID="{04B1C98C-F3C9-40D3-88A6-D2C3D1926D57}">
+<ds:datastoreItem xmlns:ds="http://schemas.openxmlformats.org/officeDocument/2006/customXml" ds:itemID="{A333C9BB-C722-44D6-9FD1-DAA79CF76D89}">
   <ds:schemaRefs>
     <ds:schemaRef ds:uri="http://schemas.openxmlformats.org/officeDocument/2006/bibliography"/>
   </ds:schemaRefs>

</xml_diff>

<commit_message>
New gantt, today's diary and modify doc
</commit_message>
<xml_diff>
--- a/Documentazione/DocumentazioneLazzaroniToscanelli.docx
+++ b/Documentazione/DocumentazioneLazzaroniToscanelli.docx
@@ -2627,7 +2627,10 @@
       </w:r>
       <w:r>
         <w:tab/>
-        <w:t>Mattia Lazzaroni, impiegato principalmente nello svolgimento della documentazione di progetto.</w:t>
+        <w:t xml:space="preserve">Mattia Lazzaroni, impiegato </w:t>
+      </w:r>
+      <w:r>
+        <w:t>nello svolgimento del progetto.</w:t>
       </w:r>
     </w:p>
     <w:p>
@@ -2635,7 +2638,7 @@
         <w:ind w:firstLine="708"/>
       </w:pPr>
       <w:r>
-        <w:t>Mattia Toscanelli, impiegato principalmente nello svolgimento dell’implementazione del progetto.</w:t>
+        <w:t>Mattia Toscanelli, impiegato nello svolgimento del progetto.</w:t>
       </w:r>
     </w:p>
     <w:p>
@@ -2657,7 +2660,10 @@
         <w:t>Docenti</w:t>
       </w:r>
       <w:r>
-        <w:t>: Adriano Barchi, Luca Muggiasca, Francesco Mussi, Elisa Nannini</w:t>
+        <w:t>: Adriano Barchi, Luca Muggiasca</w:t>
+      </w:r>
+      <w:r>
+        <w:t>, Francesco Mussi, Massimo Sartori</w:t>
       </w:r>
     </w:p>
     <w:p>
@@ -3164,6 +3170,587 @@
       <w:pPr>
         <w:rPr>
           <w:lang w:val="it-IT"/>
+        </w:rPr>
+      </w:pPr>
+    </w:p>
+    <w:tbl>
+      <w:tblPr>
+        <w:tblW w:w="9630" w:type="dxa"/>
+        <w:tblCellSpacing w:w="0" w:type="dxa"/>
+        <w:tblInd w:w="-58" w:type="dxa"/>
+        <w:tblBorders>
+          <w:top w:val="outset" w:sz="6" w:space="0" w:color="000000"/>
+          <w:left w:val="outset" w:sz="6" w:space="0" w:color="000000"/>
+          <w:bottom w:val="outset" w:sz="6" w:space="0" w:color="000000"/>
+          <w:right w:val="outset" w:sz="6" w:space="0" w:color="000000"/>
+        </w:tblBorders>
+        <w:tblCellMar>
+          <w:top w:w="60" w:type="dxa"/>
+          <w:left w:w="60" w:type="dxa"/>
+          <w:bottom w:w="60" w:type="dxa"/>
+          <w:right w:w="60" w:type="dxa"/>
+        </w:tblCellMar>
+        <w:tblLook w:val="00A0" w:firstRow="1" w:lastRow="0" w:firstColumn="1" w:lastColumn="0" w:noHBand="0" w:noVBand="0"/>
+      </w:tblPr>
+      <w:tblGrid>
+        <w:gridCol w:w="1945"/>
+        <w:gridCol w:w="7685"/>
+      </w:tblGrid>
+      <w:tr>
+        <w:trPr>
+          <w:trHeight w:val="251"/>
+          <w:tblCellSpacing w:w="0" w:type="dxa"/>
+        </w:trPr>
+        <w:tc>
+          <w:tcPr>
+            <w:tcW w:w="9630" w:type="dxa"/>
+            <w:gridSpan w:val="2"/>
+            <w:tcBorders>
+              <w:top w:val="outset" w:sz="6" w:space="0" w:color="000000"/>
+              <w:bottom w:val="outset" w:sz="6" w:space="0" w:color="000000"/>
+            </w:tcBorders>
+            <w:shd w:val="clear" w:color="auto" w:fill="000000" w:themeFill="text1"/>
+          </w:tcPr>
+          <w:p>
+            <w:pPr>
+              <w:tabs>
+                <w:tab w:val="center" w:pos="4740"/>
+                <w:tab w:val="left" w:pos="5747"/>
+              </w:tabs>
+              <w:spacing w:before="100" w:beforeAutospacing="1"/>
+              <w:rPr>
+                <w:b/>
+                <w:sz w:val="16"/>
+                <w:szCs w:val="16"/>
+              </w:rPr>
+            </w:pPr>
+            <w:r>
+              <w:rPr>
+                <w:b/>
+                <w:sz w:val="16"/>
+                <w:szCs w:val="16"/>
+              </w:rPr>
+              <w:tab/>
+            </w:r>
+            <w:r>
+              <w:rPr>
+                <w:b/>
+                <w:sz w:val="16"/>
+                <w:szCs w:val="16"/>
+              </w:rPr>
+              <w:t xml:space="preserve">ID: </w:t>
+            </w:r>
+            <w:r>
+              <w:rPr>
+                <w:b/>
+                <w:sz w:val="16"/>
+                <w:szCs w:val="16"/>
+              </w:rPr>
+              <w:t>REQ-0</w:t>
+            </w:r>
+            <w:r>
+              <w:rPr>
+                <w:b/>
+                <w:sz w:val="16"/>
+                <w:szCs w:val="16"/>
+              </w:rPr>
+              <w:t>01</w:t>
+            </w:r>
+            <w:r>
+              <w:rPr>
+                <w:b/>
+                <w:sz w:val="16"/>
+                <w:szCs w:val="16"/>
+              </w:rPr>
+              <w:tab/>
+            </w:r>
+          </w:p>
+        </w:tc>
+      </w:tr>
+      <w:tr>
+        <w:trPr>
+          <w:tblCellSpacing w:w="0" w:type="dxa"/>
+        </w:trPr>
+        <w:tc>
+          <w:tcPr>
+            <w:tcW w:w="1945" w:type="dxa"/>
+            <w:tcBorders>
+              <w:top w:val="outset" w:sz="6" w:space="0" w:color="000000"/>
+              <w:bottom w:val="outset" w:sz="6" w:space="0" w:color="000000"/>
+              <w:right w:val="outset" w:sz="6" w:space="0" w:color="000000"/>
+            </w:tcBorders>
+          </w:tcPr>
+          <w:p>
+            <w:pPr>
+              <w:spacing w:before="100" w:beforeAutospacing="1"/>
+              <w:rPr>
+                <w:b/>
+                <w:sz w:val="16"/>
+                <w:szCs w:val="16"/>
+              </w:rPr>
+            </w:pPr>
+            <w:r>
+              <w:rPr>
+                <w:b/>
+                <w:sz w:val="16"/>
+                <w:szCs w:val="16"/>
+              </w:rPr>
+              <w:t>Nome</w:t>
+            </w:r>
+          </w:p>
+        </w:tc>
+        <w:tc>
+          <w:tcPr>
+            <w:tcW w:w="7685" w:type="dxa"/>
+            <w:tcBorders>
+              <w:top w:val="outset" w:sz="6" w:space="0" w:color="000000"/>
+              <w:left w:val="outset" w:sz="6" w:space="0" w:color="000000"/>
+              <w:bottom w:val="outset" w:sz="6" w:space="0" w:color="000000"/>
+            </w:tcBorders>
+          </w:tcPr>
+          <w:p>
+            <w:pPr>
+              <w:spacing w:before="100" w:beforeAutospacing="1"/>
+              <w:rPr>
+                <w:sz w:val="16"/>
+                <w:szCs w:val="16"/>
+              </w:rPr>
+            </w:pPr>
+            <w:r>
+              <w:rPr>
+                <w:sz w:val="16"/>
+                <w:szCs w:val="16"/>
+              </w:rPr>
+              <w:t>Saldamento dei pin DigiSpark</w:t>
+            </w:r>
+          </w:p>
+        </w:tc>
+      </w:tr>
+      <w:tr>
+        <w:trPr>
+          <w:tblCellSpacing w:w="0" w:type="dxa"/>
+        </w:trPr>
+        <w:tc>
+          <w:tcPr>
+            <w:tcW w:w="1945" w:type="dxa"/>
+            <w:tcBorders>
+              <w:top w:val="outset" w:sz="6" w:space="0" w:color="000000"/>
+              <w:bottom w:val="outset" w:sz="6" w:space="0" w:color="000000"/>
+              <w:right w:val="outset" w:sz="6" w:space="0" w:color="000000"/>
+            </w:tcBorders>
+          </w:tcPr>
+          <w:p>
+            <w:pPr>
+              <w:spacing w:before="100" w:beforeAutospacing="1"/>
+              <w:rPr>
+                <w:b/>
+                <w:sz w:val="16"/>
+                <w:szCs w:val="16"/>
+              </w:rPr>
+            </w:pPr>
+            <w:r>
+              <w:rPr>
+                <w:b/>
+                <w:sz w:val="16"/>
+                <w:szCs w:val="16"/>
+              </w:rPr>
+              <w:t>Priorità</w:t>
+            </w:r>
+          </w:p>
+        </w:tc>
+        <w:tc>
+          <w:tcPr>
+            <w:tcW w:w="7685" w:type="dxa"/>
+            <w:tcBorders>
+              <w:top w:val="outset" w:sz="6" w:space="0" w:color="000000"/>
+              <w:left w:val="outset" w:sz="6" w:space="0" w:color="000000"/>
+              <w:bottom w:val="outset" w:sz="6" w:space="0" w:color="000000"/>
+            </w:tcBorders>
+          </w:tcPr>
+          <w:p>
+            <w:pPr>
+              <w:spacing w:before="100" w:beforeAutospacing="1"/>
+              <w:rPr>
+                <w:sz w:val="16"/>
+                <w:szCs w:val="16"/>
+              </w:rPr>
+            </w:pPr>
+            <w:r>
+              <w:rPr>
+                <w:sz w:val="16"/>
+                <w:szCs w:val="16"/>
+              </w:rPr>
+              <w:t>1</w:t>
+            </w:r>
+          </w:p>
+        </w:tc>
+      </w:tr>
+      <w:tr>
+        <w:trPr>
+          <w:tblCellSpacing w:w="0" w:type="dxa"/>
+        </w:trPr>
+        <w:tc>
+          <w:tcPr>
+            <w:tcW w:w="1945" w:type="dxa"/>
+            <w:tcBorders>
+              <w:top w:val="outset" w:sz="6" w:space="0" w:color="000000"/>
+              <w:bottom w:val="outset" w:sz="6" w:space="0" w:color="000000"/>
+              <w:right w:val="outset" w:sz="6" w:space="0" w:color="000000"/>
+            </w:tcBorders>
+          </w:tcPr>
+          <w:p>
+            <w:pPr>
+              <w:spacing w:before="100" w:beforeAutospacing="1"/>
+              <w:rPr>
+                <w:b/>
+                <w:sz w:val="16"/>
+                <w:szCs w:val="16"/>
+              </w:rPr>
+            </w:pPr>
+            <w:r>
+              <w:rPr>
+                <w:b/>
+                <w:sz w:val="16"/>
+                <w:szCs w:val="16"/>
+              </w:rPr>
+              <w:t>Versione</w:t>
+            </w:r>
+          </w:p>
+        </w:tc>
+        <w:tc>
+          <w:tcPr>
+            <w:tcW w:w="7685" w:type="dxa"/>
+            <w:tcBorders>
+              <w:top w:val="outset" w:sz="6" w:space="0" w:color="000000"/>
+              <w:left w:val="outset" w:sz="6" w:space="0" w:color="000000"/>
+              <w:bottom w:val="outset" w:sz="6" w:space="0" w:color="000000"/>
+            </w:tcBorders>
+          </w:tcPr>
+          <w:p>
+            <w:pPr>
+              <w:spacing w:before="100" w:beforeAutospacing="1"/>
+              <w:rPr>
+                <w:sz w:val="16"/>
+                <w:szCs w:val="16"/>
+              </w:rPr>
+            </w:pPr>
+            <w:r>
+              <w:rPr>
+                <w:sz w:val="16"/>
+                <w:szCs w:val="16"/>
+              </w:rPr>
+              <w:t>1.0</w:t>
+            </w:r>
+          </w:p>
+        </w:tc>
+      </w:tr>
+      <w:tr>
+        <w:trPr>
+          <w:tblCellSpacing w:w="0" w:type="dxa"/>
+        </w:trPr>
+        <w:tc>
+          <w:tcPr>
+            <w:tcW w:w="1945" w:type="dxa"/>
+            <w:tcBorders>
+              <w:top w:val="outset" w:sz="6" w:space="0" w:color="000000"/>
+              <w:bottom w:val="outset" w:sz="6" w:space="0" w:color="000000"/>
+              <w:right w:val="outset" w:sz="6" w:space="0" w:color="000000"/>
+            </w:tcBorders>
+          </w:tcPr>
+          <w:p>
+            <w:pPr>
+              <w:spacing w:before="100" w:beforeAutospacing="1"/>
+              <w:rPr>
+                <w:b/>
+                <w:sz w:val="16"/>
+                <w:szCs w:val="16"/>
+              </w:rPr>
+            </w:pPr>
+            <w:r>
+              <w:rPr>
+                <w:b/>
+                <w:sz w:val="16"/>
+                <w:szCs w:val="16"/>
+              </w:rPr>
+              <w:t>Note</w:t>
+            </w:r>
+          </w:p>
+        </w:tc>
+        <w:tc>
+          <w:tcPr>
+            <w:tcW w:w="7685" w:type="dxa"/>
+            <w:tcBorders>
+              <w:top w:val="outset" w:sz="6" w:space="0" w:color="000000"/>
+              <w:left w:val="outset" w:sz="6" w:space="0" w:color="000000"/>
+              <w:bottom w:val="outset" w:sz="6" w:space="0" w:color="000000"/>
+            </w:tcBorders>
+          </w:tcPr>
+          <w:p>
+            <w:pPr>
+              <w:spacing w:before="100" w:beforeAutospacing="1"/>
+              <w:rPr>
+                <w:sz w:val="16"/>
+                <w:szCs w:val="16"/>
+              </w:rPr>
+            </w:pPr>
+            <w:r>
+              <w:rPr>
+                <w:sz w:val="16"/>
+                <w:szCs w:val="16"/>
+              </w:rPr>
+              <w:t>-</w:t>
+            </w:r>
+          </w:p>
+        </w:tc>
+      </w:tr>
+      <w:tr>
+        <w:trPr>
+          <w:tblCellSpacing w:w="0" w:type="dxa"/>
+        </w:trPr>
+        <w:tc>
+          <w:tcPr>
+            <w:tcW w:w="9630" w:type="dxa"/>
+            <w:gridSpan w:val="2"/>
+            <w:tcBorders>
+              <w:top w:val="outset" w:sz="6" w:space="0" w:color="000000"/>
+              <w:bottom w:val="outset" w:sz="6" w:space="0" w:color="000000"/>
+            </w:tcBorders>
+          </w:tcPr>
+          <w:p>
+            <w:pPr>
+              <w:spacing w:before="100" w:beforeAutospacing="1"/>
+              <w:jc w:val="center"/>
+              <w:rPr>
+                <w:sz w:val="16"/>
+                <w:szCs w:val="16"/>
+              </w:rPr>
+            </w:pPr>
+            <w:r>
+              <w:rPr>
+                <w:b/>
+                <w:bCs/>
+                <w:sz w:val="16"/>
+                <w:szCs w:val="16"/>
+              </w:rPr>
+              <w:t>Sotto requisiti</w:t>
+            </w:r>
+          </w:p>
+        </w:tc>
+      </w:tr>
+      <w:tr>
+        <w:trPr>
+          <w:tblCellSpacing w:w="0" w:type="dxa"/>
+        </w:trPr>
+        <w:tc>
+          <w:tcPr>
+            <w:tcW w:w="1945" w:type="dxa"/>
+            <w:tcBorders>
+              <w:top w:val="outset" w:sz="6" w:space="0" w:color="000000"/>
+              <w:bottom w:val="outset" w:sz="6" w:space="0" w:color="000000"/>
+              <w:right w:val="outset" w:sz="6" w:space="0" w:color="000000"/>
+            </w:tcBorders>
+          </w:tcPr>
+          <w:p>
+            <w:pPr>
+              <w:spacing w:before="100" w:beforeAutospacing="1"/>
+              <w:rPr>
+                <w:b/>
+                <w:sz w:val="16"/>
+                <w:szCs w:val="16"/>
+              </w:rPr>
+            </w:pPr>
+            <w:r>
+              <w:rPr>
+                <w:b/>
+                <w:bCs/>
+                <w:sz w:val="16"/>
+                <w:szCs w:val="16"/>
+              </w:rPr>
+              <w:t>001</w:t>
+            </w:r>
+          </w:p>
+        </w:tc>
+        <w:tc>
+          <w:tcPr>
+            <w:tcW w:w="7685" w:type="dxa"/>
+            <w:tcBorders>
+              <w:top w:val="outset" w:sz="6" w:space="0" w:color="000000"/>
+              <w:left w:val="outset" w:sz="6" w:space="0" w:color="000000"/>
+              <w:bottom w:val="outset" w:sz="6" w:space="0" w:color="000000"/>
+            </w:tcBorders>
+          </w:tcPr>
+          <w:p>
+            <w:pPr>
+              <w:spacing w:before="100" w:beforeAutospacing="1"/>
+              <w:rPr>
+                <w:sz w:val="16"/>
+                <w:szCs w:val="16"/>
+              </w:rPr>
+            </w:pPr>
+            <w:r>
+              <w:rPr>
+                <w:sz w:val="16"/>
+                <w:szCs w:val="16"/>
+              </w:rPr>
+              <w:t>Si</w:t>
+            </w:r>
+            <w:r>
+              <w:rPr>
+                <w:sz w:val="16"/>
+                <w:szCs w:val="16"/>
+              </w:rPr>
+              <w:t xml:space="preserve"> necessita un modulo da 6 pin femmina.</w:t>
+            </w:r>
+          </w:p>
+        </w:tc>
+      </w:tr>
+      <w:tr>
+        <w:trPr>
+          <w:tblCellSpacing w:w="0" w:type="dxa"/>
+        </w:trPr>
+        <w:tc>
+          <w:tcPr>
+            <w:tcW w:w="1945" w:type="dxa"/>
+            <w:tcBorders>
+              <w:top w:val="outset" w:sz="6" w:space="0" w:color="000000"/>
+              <w:bottom w:val="outset" w:sz="6" w:space="0" w:color="000000"/>
+              <w:right w:val="outset" w:sz="6" w:space="0" w:color="000000"/>
+            </w:tcBorders>
+          </w:tcPr>
+          <w:p>
+            <w:pPr>
+              <w:spacing w:before="100" w:beforeAutospacing="1"/>
+              <w:rPr>
+                <w:b/>
+                <w:sz w:val="16"/>
+                <w:szCs w:val="16"/>
+              </w:rPr>
+            </w:pPr>
+            <w:r>
+              <w:rPr>
+                <w:b/>
+                <w:bCs/>
+                <w:sz w:val="16"/>
+                <w:szCs w:val="16"/>
+              </w:rPr>
+              <w:t>002</w:t>
+            </w:r>
+          </w:p>
+        </w:tc>
+        <w:tc>
+          <w:tcPr>
+            <w:tcW w:w="7685" w:type="dxa"/>
+            <w:tcBorders>
+              <w:top w:val="outset" w:sz="6" w:space="0" w:color="000000"/>
+              <w:left w:val="outset" w:sz="6" w:space="0" w:color="000000"/>
+              <w:bottom w:val="outset" w:sz="6" w:space="0" w:color="000000"/>
+            </w:tcBorders>
+          </w:tcPr>
+          <w:p>
+            <w:pPr>
+              <w:spacing w:before="100" w:beforeAutospacing="1"/>
+              <w:rPr>
+                <w:sz w:val="16"/>
+                <w:szCs w:val="16"/>
+              </w:rPr>
+            </w:pPr>
+            <w:r>
+              <w:rPr>
+                <w:sz w:val="16"/>
+                <w:szCs w:val="16"/>
+              </w:rPr>
+              <w:t>Si necessita di un saldatore.</w:t>
+            </w:r>
+          </w:p>
+        </w:tc>
+      </w:tr>
+      <w:tr>
+        <w:trPr>
+          <w:tblCellSpacing w:w="0" w:type="dxa"/>
+        </w:trPr>
+        <w:tc>
+          <w:tcPr>
+            <w:tcW w:w="1945" w:type="dxa"/>
+            <w:tcBorders>
+              <w:top w:val="outset" w:sz="6" w:space="0" w:color="000000"/>
+              <w:bottom w:val="outset" w:sz="6" w:space="0" w:color="000000"/>
+              <w:right w:val="outset" w:sz="6" w:space="0" w:color="000000"/>
+            </w:tcBorders>
+          </w:tcPr>
+          <w:p>
+            <w:pPr>
+              <w:spacing w:before="100" w:beforeAutospacing="1"/>
+              <w:rPr>
+                <w:b/>
+                <w:sz w:val="16"/>
+                <w:szCs w:val="16"/>
+              </w:rPr>
+            </w:pPr>
+            <w:r>
+              <w:rPr>
+                <w:b/>
+                <w:bCs/>
+                <w:sz w:val="16"/>
+                <w:szCs w:val="16"/>
+              </w:rPr>
+              <w:t>003</w:t>
+            </w:r>
+          </w:p>
+        </w:tc>
+        <w:tc>
+          <w:tcPr>
+            <w:tcW w:w="7685" w:type="dxa"/>
+            <w:tcBorders>
+              <w:top w:val="outset" w:sz="6" w:space="0" w:color="000000"/>
+              <w:left w:val="outset" w:sz="6" w:space="0" w:color="000000"/>
+              <w:bottom w:val="outset" w:sz="6" w:space="0" w:color="000000"/>
+            </w:tcBorders>
+          </w:tcPr>
+          <w:p>
+            <w:pPr>
+              <w:spacing w:before="100" w:beforeAutospacing="1"/>
+              <w:rPr>
+                <w:sz w:val="16"/>
+                <w:szCs w:val="16"/>
+              </w:rPr>
+            </w:pPr>
+            <w:r>
+              <w:rPr>
+                <w:sz w:val="16"/>
+                <w:szCs w:val="16"/>
+              </w:rPr>
+              <w:t>Si necessita d</w:t>
+            </w:r>
+            <w:r>
+              <w:rPr>
+                <w:sz w:val="16"/>
+                <w:szCs w:val="16"/>
+              </w:rPr>
+              <w:t xml:space="preserve">ello stagno. </w:t>
+            </w:r>
+          </w:p>
+        </w:tc>
+      </w:tr>
+    </w:tbl>
+    <w:p/>
+    <w:p/>
+    <w:p/>
+    <w:p/>
+    <w:p/>
+    <w:p/>
+    <w:p/>
+    <w:p/>
+    <w:p/>
+    <w:p/>
+    <w:p/>
+    <w:p/>
+    <w:p/>
+    <w:p/>
+    <w:p/>
+    <w:p>
+      <w:pPr>
+        <w:rPr>
+          <w:b/>
         </w:rPr>
       </w:pPr>
     </w:p>
@@ -3221,6 +3808,7 @@
                 <w:sz w:val="16"/>
                 <w:szCs w:val="16"/>
               </w:rPr>
+              <w:lastRenderedPageBreak/>
               <w:t xml:space="preserve">ID: </w:t>
             </w:r>
             <w:r>
@@ -3237,7 +3825,7 @@
                 <w:sz w:val="16"/>
                 <w:szCs w:val="16"/>
               </w:rPr>
-              <w:t>01</w:t>
+              <w:t>02</w:t>
             </w:r>
           </w:p>
         </w:tc>
@@ -3296,7 +3884,7 @@
                 <w:sz w:val="16"/>
                 <w:szCs w:val="16"/>
               </w:rPr>
-              <w:t>Saldamento dei pin DigiSpark</w:t>
+              <w:t>Saldamento del circuito</w:t>
             </w:r>
           </w:p>
         </w:tc>
@@ -3530,6 +4118,7 @@
               <w:spacing w:before="100" w:beforeAutospacing="1"/>
               <w:rPr>
                 <w:b/>
+                <w:bCs/>
                 <w:sz w:val="16"/>
                 <w:szCs w:val="16"/>
               </w:rPr>
@@ -3567,14 +4156,7 @@
                 <w:sz w:val="16"/>
                 <w:szCs w:val="16"/>
               </w:rPr>
-              <w:t>Si</w:t>
-            </w:r>
-            <w:r>
-              <w:rPr>
-                <w:sz w:val="16"/>
-                <w:szCs w:val="16"/>
-              </w:rPr>
-              <w:t xml:space="preserve"> necessita un modulo da 6 pin femmina.</w:t>
+              <w:t>Si deve avere lo schema del circuito.</w:t>
             </w:r>
           </w:p>
         </w:tc>
@@ -3608,7 +4190,16 @@
                 <w:sz w:val="16"/>
                 <w:szCs w:val="16"/>
               </w:rPr>
-              <w:t>002</w:t>
+              <w:t>00</w:t>
+            </w:r>
+            <w:r>
+              <w:rPr>
+                <w:b/>
+                <w:bCs/>
+                <w:sz w:val="16"/>
+                <w:szCs w:val="16"/>
+              </w:rPr>
+              <w:t>2</w:t>
             </w:r>
           </w:p>
         </w:tc>
@@ -3634,7 +4225,14 @@
                 <w:sz w:val="16"/>
                 <w:szCs w:val="16"/>
               </w:rPr>
-              <w:t>Si necessita di un saldatore.</w:t>
+              <w:t xml:space="preserve">Si necessita </w:t>
+            </w:r>
+            <w:r>
+              <w:rPr>
+                <w:sz w:val="16"/>
+                <w:szCs w:val="16"/>
+              </w:rPr>
+              <w:t>un LED rosso.</w:t>
             </w:r>
           </w:p>
         </w:tc>
@@ -3668,7 +4266,16 @@
                 <w:sz w:val="16"/>
                 <w:szCs w:val="16"/>
               </w:rPr>
-              <w:t>003</w:t>
+              <w:t>00</w:t>
+            </w:r>
+            <w:r>
+              <w:rPr>
+                <w:b/>
+                <w:bCs/>
+                <w:sz w:val="16"/>
+                <w:szCs w:val="16"/>
+              </w:rPr>
+              <w:t>3</w:t>
             </w:r>
           </w:p>
         </w:tc>
@@ -3694,34 +4301,394 @@
                 <w:sz w:val="16"/>
                 <w:szCs w:val="16"/>
               </w:rPr>
-              <w:t>Si necessita d</w:t>
-            </w:r>
-            <w:r>
-              <w:rPr>
-                <w:sz w:val="16"/>
-                <w:szCs w:val="16"/>
-              </w:rPr>
-              <w:t xml:space="preserve">ello stagno. </w:t>
+              <w:t xml:space="preserve">Si </w:t>
+            </w:r>
+            <w:r>
+              <w:rPr>
+                <w:sz w:val="16"/>
+                <w:szCs w:val="16"/>
+              </w:rPr>
+              <w:t xml:space="preserve">necessita una resistenza da </w:t>
+            </w:r>
+            <w:r>
+              <w:rPr>
+                <w:sz w:val="16"/>
+                <w:szCs w:val="16"/>
+              </w:rPr>
+              <w:t>330Ω</w:t>
+            </w:r>
+            <w:r>
+              <w:rPr>
+                <w:sz w:val="16"/>
+                <w:szCs w:val="16"/>
+              </w:rPr>
+              <w:t>.</w:t>
+            </w:r>
+          </w:p>
+        </w:tc>
+      </w:tr>
+      <w:tr>
+        <w:trPr>
+          <w:tblCellSpacing w:w="0" w:type="dxa"/>
+        </w:trPr>
+        <w:tc>
+          <w:tcPr>
+            <w:tcW w:w="1945" w:type="dxa"/>
+            <w:tcBorders>
+              <w:top w:val="outset" w:sz="6" w:space="0" w:color="000000"/>
+              <w:bottom w:val="outset" w:sz="6" w:space="0" w:color="000000"/>
+              <w:right w:val="outset" w:sz="6" w:space="0" w:color="000000"/>
+            </w:tcBorders>
+          </w:tcPr>
+          <w:p>
+            <w:pPr>
+              <w:spacing w:before="100" w:beforeAutospacing="1"/>
+              <w:rPr>
+                <w:b/>
+                <w:sz w:val="16"/>
+                <w:szCs w:val="16"/>
+              </w:rPr>
+            </w:pPr>
+            <w:r>
+              <w:rPr>
+                <w:b/>
+                <w:bCs/>
+                <w:sz w:val="16"/>
+                <w:szCs w:val="16"/>
+              </w:rPr>
+              <w:t>00</w:t>
+            </w:r>
+            <w:r>
+              <w:rPr>
+                <w:b/>
+                <w:bCs/>
+                <w:sz w:val="16"/>
+                <w:szCs w:val="16"/>
+              </w:rPr>
+              <w:t>4</w:t>
+            </w:r>
+          </w:p>
+        </w:tc>
+        <w:tc>
+          <w:tcPr>
+            <w:tcW w:w="7685" w:type="dxa"/>
+            <w:tcBorders>
+              <w:top w:val="outset" w:sz="6" w:space="0" w:color="000000"/>
+              <w:left w:val="outset" w:sz="6" w:space="0" w:color="000000"/>
+              <w:bottom w:val="outset" w:sz="6" w:space="0" w:color="000000"/>
+            </w:tcBorders>
+          </w:tcPr>
+          <w:p>
+            <w:pPr>
+              <w:spacing w:before="100" w:beforeAutospacing="1"/>
+              <w:rPr>
+                <w:sz w:val="16"/>
+                <w:szCs w:val="16"/>
+              </w:rPr>
+            </w:pPr>
+            <w:r>
+              <w:rPr>
+                <w:sz w:val="16"/>
+                <w:szCs w:val="16"/>
+              </w:rPr>
+              <w:t>Si necessi</w:t>
+            </w:r>
+            <w:r>
+              <w:rPr>
+                <w:sz w:val="16"/>
+                <w:szCs w:val="16"/>
+              </w:rPr>
+              <w:t>ta di un potenziometro.</w:t>
+            </w:r>
+          </w:p>
+        </w:tc>
+      </w:tr>
+      <w:tr>
+        <w:trPr>
+          <w:tblCellSpacing w:w="0" w:type="dxa"/>
+        </w:trPr>
+        <w:tc>
+          <w:tcPr>
+            <w:tcW w:w="1945" w:type="dxa"/>
+            <w:tcBorders>
+              <w:top w:val="outset" w:sz="6" w:space="0" w:color="000000"/>
+              <w:bottom w:val="outset" w:sz="6" w:space="0" w:color="000000"/>
+              <w:right w:val="outset" w:sz="6" w:space="0" w:color="000000"/>
+            </w:tcBorders>
+          </w:tcPr>
+          <w:p>
+            <w:pPr>
+              <w:spacing w:before="100" w:beforeAutospacing="1"/>
+              <w:rPr>
+                <w:b/>
+                <w:bCs/>
+                <w:sz w:val="16"/>
+                <w:szCs w:val="16"/>
+              </w:rPr>
+            </w:pPr>
+            <w:r>
+              <w:rPr>
+                <w:b/>
+                <w:bCs/>
+                <w:sz w:val="16"/>
+                <w:szCs w:val="16"/>
+              </w:rPr>
+              <w:t>005</w:t>
+            </w:r>
+          </w:p>
+        </w:tc>
+        <w:tc>
+          <w:tcPr>
+            <w:tcW w:w="7685" w:type="dxa"/>
+            <w:tcBorders>
+              <w:top w:val="outset" w:sz="6" w:space="0" w:color="000000"/>
+              <w:left w:val="outset" w:sz="6" w:space="0" w:color="000000"/>
+              <w:bottom w:val="outset" w:sz="6" w:space="0" w:color="000000"/>
+            </w:tcBorders>
+          </w:tcPr>
+          <w:p>
+            <w:pPr>
+              <w:spacing w:before="100" w:beforeAutospacing="1"/>
+              <w:rPr>
+                <w:sz w:val="16"/>
+                <w:szCs w:val="16"/>
+              </w:rPr>
+            </w:pPr>
+            <w:r>
+              <w:rPr>
+                <w:sz w:val="16"/>
+                <w:szCs w:val="16"/>
+              </w:rPr>
+              <w:t>Si necessita dello stagno.</w:t>
+            </w:r>
+          </w:p>
+        </w:tc>
+      </w:tr>
+      <w:tr>
+        <w:trPr>
+          <w:tblCellSpacing w:w="0" w:type="dxa"/>
+        </w:trPr>
+        <w:tc>
+          <w:tcPr>
+            <w:tcW w:w="1945" w:type="dxa"/>
+            <w:tcBorders>
+              <w:top w:val="outset" w:sz="6" w:space="0" w:color="000000"/>
+              <w:bottom w:val="outset" w:sz="6" w:space="0" w:color="000000"/>
+              <w:right w:val="outset" w:sz="6" w:space="0" w:color="000000"/>
+            </w:tcBorders>
+          </w:tcPr>
+          <w:p>
+            <w:pPr>
+              <w:spacing w:before="100" w:beforeAutospacing="1"/>
+              <w:rPr>
+                <w:b/>
+                <w:bCs/>
+                <w:sz w:val="16"/>
+                <w:szCs w:val="16"/>
+              </w:rPr>
+            </w:pPr>
+            <w:r>
+              <w:rPr>
+                <w:b/>
+                <w:bCs/>
+                <w:sz w:val="16"/>
+                <w:szCs w:val="16"/>
+              </w:rPr>
+              <w:t>00</w:t>
+            </w:r>
+            <w:r>
+              <w:rPr>
+                <w:b/>
+                <w:bCs/>
+                <w:sz w:val="16"/>
+                <w:szCs w:val="16"/>
+              </w:rPr>
+              <w:t>6</w:t>
+            </w:r>
+          </w:p>
+        </w:tc>
+        <w:tc>
+          <w:tcPr>
+            <w:tcW w:w="7685" w:type="dxa"/>
+            <w:tcBorders>
+              <w:top w:val="outset" w:sz="6" w:space="0" w:color="000000"/>
+              <w:left w:val="outset" w:sz="6" w:space="0" w:color="000000"/>
+              <w:bottom w:val="outset" w:sz="6" w:space="0" w:color="000000"/>
+            </w:tcBorders>
+          </w:tcPr>
+          <w:p>
+            <w:pPr>
+              <w:spacing w:before="100" w:beforeAutospacing="1"/>
+              <w:rPr>
+                <w:sz w:val="16"/>
+                <w:szCs w:val="16"/>
+              </w:rPr>
+            </w:pPr>
+            <w:r>
+              <w:rPr>
+                <w:sz w:val="16"/>
+                <w:szCs w:val="16"/>
+              </w:rPr>
+              <w:t>Si nec</w:t>
+            </w:r>
+            <w:r>
+              <w:rPr>
+                <w:sz w:val="16"/>
+                <w:szCs w:val="16"/>
+              </w:rPr>
+              <w:t>essita di una veroboard per poter saldate tutti i componenti.</w:t>
+            </w:r>
+          </w:p>
+        </w:tc>
+      </w:tr>
+      <w:tr>
+        <w:trPr>
+          <w:tblCellSpacing w:w="0" w:type="dxa"/>
+        </w:trPr>
+        <w:tc>
+          <w:tcPr>
+            <w:tcW w:w="1945" w:type="dxa"/>
+            <w:tcBorders>
+              <w:top w:val="outset" w:sz="6" w:space="0" w:color="000000"/>
+              <w:bottom w:val="outset" w:sz="6" w:space="0" w:color="000000"/>
+              <w:right w:val="outset" w:sz="6" w:space="0" w:color="000000"/>
+            </w:tcBorders>
+          </w:tcPr>
+          <w:p>
+            <w:pPr>
+              <w:spacing w:before="100" w:beforeAutospacing="1"/>
+              <w:rPr>
+                <w:b/>
+                <w:bCs/>
+                <w:sz w:val="16"/>
+                <w:szCs w:val="16"/>
+              </w:rPr>
+            </w:pPr>
+            <w:r>
+              <w:rPr>
+                <w:b/>
+                <w:bCs/>
+                <w:sz w:val="16"/>
+                <w:szCs w:val="16"/>
+              </w:rPr>
+              <w:t>00</w:t>
+            </w:r>
+            <w:r>
+              <w:rPr>
+                <w:b/>
+                <w:bCs/>
+                <w:sz w:val="16"/>
+                <w:szCs w:val="16"/>
+              </w:rPr>
+              <w:t>7</w:t>
+            </w:r>
+          </w:p>
+        </w:tc>
+        <w:tc>
+          <w:tcPr>
+            <w:tcW w:w="7685" w:type="dxa"/>
+            <w:tcBorders>
+              <w:top w:val="outset" w:sz="6" w:space="0" w:color="000000"/>
+              <w:left w:val="outset" w:sz="6" w:space="0" w:color="000000"/>
+              <w:bottom w:val="outset" w:sz="6" w:space="0" w:color="000000"/>
+            </w:tcBorders>
+          </w:tcPr>
+          <w:p>
+            <w:pPr>
+              <w:spacing w:before="100" w:beforeAutospacing="1"/>
+              <w:rPr>
+                <w:sz w:val="16"/>
+                <w:szCs w:val="16"/>
+              </w:rPr>
+            </w:pPr>
+            <w:r>
+              <w:rPr>
+                <w:sz w:val="16"/>
+                <w:szCs w:val="16"/>
+              </w:rPr>
+              <w:t>Si necessita del filo argentato per fare dei ponti.</w:t>
+            </w:r>
+          </w:p>
+        </w:tc>
+      </w:tr>
+      <w:tr>
+        <w:trPr>
+          <w:tblCellSpacing w:w="0" w:type="dxa"/>
+        </w:trPr>
+        <w:tc>
+          <w:tcPr>
+            <w:tcW w:w="1945" w:type="dxa"/>
+            <w:tcBorders>
+              <w:top w:val="outset" w:sz="6" w:space="0" w:color="000000"/>
+              <w:bottom w:val="outset" w:sz="6" w:space="0" w:color="000000"/>
+              <w:right w:val="outset" w:sz="6" w:space="0" w:color="000000"/>
+            </w:tcBorders>
+          </w:tcPr>
+          <w:p>
+            <w:pPr>
+              <w:spacing w:before="100" w:beforeAutospacing="1"/>
+              <w:rPr>
+                <w:b/>
+                <w:bCs/>
+                <w:sz w:val="16"/>
+                <w:szCs w:val="16"/>
+              </w:rPr>
+            </w:pPr>
+            <w:r>
+              <w:rPr>
+                <w:b/>
+                <w:bCs/>
+                <w:sz w:val="16"/>
+                <w:szCs w:val="16"/>
+              </w:rPr>
+              <w:t>00</w:t>
+            </w:r>
+            <w:r>
+              <w:rPr>
+                <w:b/>
+                <w:bCs/>
+                <w:sz w:val="16"/>
+                <w:szCs w:val="16"/>
+              </w:rPr>
+              <w:t>8</w:t>
+            </w:r>
+          </w:p>
+        </w:tc>
+        <w:tc>
+          <w:tcPr>
+            <w:tcW w:w="7685" w:type="dxa"/>
+            <w:tcBorders>
+              <w:top w:val="outset" w:sz="6" w:space="0" w:color="000000"/>
+              <w:left w:val="outset" w:sz="6" w:space="0" w:color="000000"/>
+              <w:bottom w:val="outset" w:sz="6" w:space="0" w:color="000000"/>
+            </w:tcBorders>
+          </w:tcPr>
+          <w:p>
+            <w:pPr>
+              <w:spacing w:before="100" w:beforeAutospacing="1"/>
+              <w:rPr>
+                <w:sz w:val="16"/>
+                <w:szCs w:val="16"/>
+              </w:rPr>
+            </w:pPr>
+            <w:r>
+              <w:rPr>
+                <w:sz w:val="16"/>
+                <w:szCs w:val="16"/>
+              </w:rPr>
+              <w:t>Si necessita un saldatore.</w:t>
             </w:r>
           </w:p>
         </w:tc>
       </w:tr>
     </w:tbl>
-    <w:p/>
-    <w:p/>
-    <w:p/>
-    <w:p/>
-    <w:p/>
-    <w:p/>
-    <w:p/>
-    <w:p/>
-    <w:p/>
-    <w:p/>
-    <w:p/>
-    <w:p/>
-    <w:p/>
-    <w:p/>
-    <w:p/>
+    <w:p>
+      <w:pPr>
+        <w:rPr>
+          <w:b/>
+        </w:rPr>
+      </w:pPr>
+    </w:p>
     <w:p>
       <w:pPr>
         <w:rPr>
@@ -3783,7 +4750,6 @@
                 <w:sz w:val="16"/>
                 <w:szCs w:val="16"/>
               </w:rPr>
-              <w:lastRenderedPageBreak/>
               <w:t xml:space="preserve">ID: </w:t>
             </w:r>
             <w:r>
@@ -3800,7 +4766,7 @@
                 <w:sz w:val="16"/>
                 <w:szCs w:val="16"/>
               </w:rPr>
-              <w:t>02</w:t>
+              <w:t>03</w:t>
             </w:r>
           </w:p>
         </w:tc>
@@ -3859,7 +4825,7 @@
                 <w:sz w:val="16"/>
                 <w:szCs w:val="16"/>
               </w:rPr>
-              <w:t>Saldamento del circuito</w:t>
+              <w:t xml:space="preserve">Creazione delle librerie </w:t>
             </w:r>
           </w:p>
         </w:tc>
@@ -4036,7 +5002,7 @@
                 <w:sz w:val="16"/>
                 <w:szCs w:val="16"/>
               </w:rPr>
-              <w:t>-</w:t>
+              <w:t>Per poter implementare le librerie bisogna completare i requisiti REQ-001 e REQ-002.</w:t>
             </w:r>
           </w:p>
         </w:tc>
@@ -4070,7 +5036,16 @@
                 <w:sz w:val="16"/>
                 <w:szCs w:val="16"/>
               </w:rPr>
-              <w:t>Sotto requisiti</w:t>
+              <w:t>Sotto</w:t>
+            </w:r>
+            <w:r>
+              <w:rPr>
+                <w:b/>
+                <w:bCs/>
+                <w:sz w:val="16"/>
+                <w:szCs w:val="16"/>
+              </w:rPr>
+              <w:t>requisiti</w:t>
             </w:r>
           </w:p>
         </w:tc>
@@ -4093,7 +5068,6 @@
               <w:spacing w:before="100" w:beforeAutospacing="1"/>
               <w:rPr>
                 <w:b/>
-                <w:bCs/>
                 <w:sz w:val="16"/>
                 <w:szCs w:val="16"/>
               </w:rPr>
@@ -4131,7 +5105,7 @@
                 <w:sz w:val="16"/>
                 <w:szCs w:val="16"/>
               </w:rPr>
-              <w:t>Si deve avere lo schema del circuito.</w:t>
+              <w:t>Il codice deve essere ben indentato.</w:t>
             </w:r>
           </w:p>
         </w:tc>
@@ -4165,16 +5139,7 @@
                 <w:sz w:val="16"/>
                 <w:szCs w:val="16"/>
               </w:rPr>
-              <w:t>00</w:t>
-            </w:r>
-            <w:r>
-              <w:rPr>
-                <w:b/>
-                <w:bCs/>
-                <w:sz w:val="16"/>
-                <w:szCs w:val="16"/>
-              </w:rPr>
-              <w:t>2</w:t>
+              <w:t>002</w:t>
             </w:r>
           </w:p>
         </w:tc>
@@ -4200,14 +5165,7 @@
                 <w:sz w:val="16"/>
                 <w:szCs w:val="16"/>
               </w:rPr>
-              <w:t xml:space="preserve">Si necessita </w:t>
-            </w:r>
-            <w:r>
-              <w:rPr>
-                <w:sz w:val="16"/>
-                <w:szCs w:val="16"/>
-              </w:rPr>
-              <w:t>un LED rosso.</w:t>
+              <w:t>Il codice deve essere commentato.</w:t>
             </w:r>
           </w:p>
         </w:tc>
@@ -4241,16 +5199,7 @@
                 <w:sz w:val="16"/>
                 <w:szCs w:val="16"/>
               </w:rPr>
-              <w:t>00</w:t>
-            </w:r>
-            <w:r>
-              <w:rPr>
-                <w:b/>
-                <w:bCs/>
-                <w:sz w:val="16"/>
-                <w:szCs w:val="16"/>
-              </w:rPr>
-              <w:t>3</w:t>
+              <w:t>003</w:t>
             </w:r>
           </w:p>
         </w:tc>
@@ -4276,382 +5225,7 @@
                 <w:sz w:val="16"/>
                 <w:szCs w:val="16"/>
               </w:rPr>
-              <w:t xml:space="preserve">Si </w:t>
-            </w:r>
-            <w:r>
-              <w:rPr>
-                <w:sz w:val="16"/>
-                <w:szCs w:val="16"/>
-              </w:rPr>
-              <w:t xml:space="preserve">necessita una resistenza da </w:t>
-            </w:r>
-            <w:r>
-              <w:rPr>
-                <w:sz w:val="16"/>
-                <w:szCs w:val="16"/>
-              </w:rPr>
-              <w:t>330Ω</w:t>
-            </w:r>
-            <w:r>
-              <w:rPr>
-                <w:sz w:val="16"/>
-                <w:szCs w:val="16"/>
-              </w:rPr>
-              <w:t>.</w:t>
-            </w:r>
-          </w:p>
-        </w:tc>
-      </w:tr>
-      <w:tr>
-        <w:trPr>
-          <w:tblCellSpacing w:w="0" w:type="dxa"/>
-        </w:trPr>
-        <w:tc>
-          <w:tcPr>
-            <w:tcW w:w="1945" w:type="dxa"/>
-            <w:tcBorders>
-              <w:top w:val="outset" w:sz="6" w:space="0" w:color="000000"/>
-              <w:bottom w:val="outset" w:sz="6" w:space="0" w:color="000000"/>
-              <w:right w:val="outset" w:sz="6" w:space="0" w:color="000000"/>
-            </w:tcBorders>
-          </w:tcPr>
-          <w:p>
-            <w:pPr>
-              <w:spacing w:before="100" w:beforeAutospacing="1"/>
-              <w:rPr>
-                <w:b/>
-                <w:sz w:val="16"/>
-                <w:szCs w:val="16"/>
-              </w:rPr>
-            </w:pPr>
-            <w:r>
-              <w:rPr>
-                <w:b/>
-                <w:bCs/>
-                <w:sz w:val="16"/>
-                <w:szCs w:val="16"/>
-              </w:rPr>
-              <w:t>00</w:t>
-            </w:r>
-            <w:r>
-              <w:rPr>
-                <w:b/>
-                <w:bCs/>
-                <w:sz w:val="16"/>
-                <w:szCs w:val="16"/>
-              </w:rPr>
-              <w:t>4</w:t>
-            </w:r>
-          </w:p>
-        </w:tc>
-        <w:tc>
-          <w:tcPr>
-            <w:tcW w:w="7685" w:type="dxa"/>
-            <w:tcBorders>
-              <w:top w:val="outset" w:sz="6" w:space="0" w:color="000000"/>
-              <w:left w:val="outset" w:sz="6" w:space="0" w:color="000000"/>
-              <w:bottom w:val="outset" w:sz="6" w:space="0" w:color="000000"/>
-            </w:tcBorders>
-          </w:tcPr>
-          <w:p>
-            <w:pPr>
-              <w:spacing w:before="100" w:beforeAutospacing="1"/>
-              <w:rPr>
-                <w:sz w:val="16"/>
-                <w:szCs w:val="16"/>
-              </w:rPr>
-            </w:pPr>
-            <w:r>
-              <w:rPr>
-                <w:sz w:val="16"/>
-                <w:szCs w:val="16"/>
-              </w:rPr>
-              <w:t>Si necessi</w:t>
-            </w:r>
-            <w:r>
-              <w:rPr>
-                <w:sz w:val="16"/>
-                <w:szCs w:val="16"/>
-              </w:rPr>
-              <w:t>ta di un potenziometro.</w:t>
-            </w:r>
-          </w:p>
-        </w:tc>
-      </w:tr>
-      <w:tr>
-        <w:trPr>
-          <w:tblCellSpacing w:w="0" w:type="dxa"/>
-        </w:trPr>
-        <w:tc>
-          <w:tcPr>
-            <w:tcW w:w="1945" w:type="dxa"/>
-            <w:tcBorders>
-              <w:top w:val="outset" w:sz="6" w:space="0" w:color="000000"/>
-              <w:bottom w:val="outset" w:sz="6" w:space="0" w:color="000000"/>
-              <w:right w:val="outset" w:sz="6" w:space="0" w:color="000000"/>
-            </w:tcBorders>
-          </w:tcPr>
-          <w:p>
-            <w:pPr>
-              <w:spacing w:before="100" w:beforeAutospacing="1"/>
-              <w:rPr>
-                <w:b/>
-                <w:bCs/>
-                <w:sz w:val="16"/>
-                <w:szCs w:val="16"/>
-              </w:rPr>
-            </w:pPr>
-            <w:r>
-              <w:rPr>
-                <w:b/>
-                <w:bCs/>
-                <w:sz w:val="16"/>
-                <w:szCs w:val="16"/>
-              </w:rPr>
-              <w:t>005</w:t>
-            </w:r>
-          </w:p>
-        </w:tc>
-        <w:tc>
-          <w:tcPr>
-            <w:tcW w:w="7685" w:type="dxa"/>
-            <w:tcBorders>
-              <w:top w:val="outset" w:sz="6" w:space="0" w:color="000000"/>
-              <w:left w:val="outset" w:sz="6" w:space="0" w:color="000000"/>
-              <w:bottom w:val="outset" w:sz="6" w:space="0" w:color="000000"/>
-            </w:tcBorders>
-          </w:tcPr>
-          <w:p>
-            <w:pPr>
-              <w:spacing w:before="100" w:beforeAutospacing="1"/>
-              <w:rPr>
-                <w:sz w:val="16"/>
-                <w:szCs w:val="16"/>
-              </w:rPr>
-            </w:pPr>
-            <w:r>
-              <w:rPr>
-                <w:sz w:val="16"/>
-                <w:szCs w:val="16"/>
-              </w:rPr>
-              <w:t>Si necessita dello stagno.</w:t>
-            </w:r>
-          </w:p>
-        </w:tc>
-      </w:tr>
-      <w:tr>
-        <w:trPr>
-          <w:tblCellSpacing w:w="0" w:type="dxa"/>
-        </w:trPr>
-        <w:tc>
-          <w:tcPr>
-            <w:tcW w:w="1945" w:type="dxa"/>
-            <w:tcBorders>
-              <w:top w:val="outset" w:sz="6" w:space="0" w:color="000000"/>
-              <w:bottom w:val="outset" w:sz="6" w:space="0" w:color="000000"/>
-              <w:right w:val="outset" w:sz="6" w:space="0" w:color="000000"/>
-            </w:tcBorders>
-          </w:tcPr>
-          <w:p>
-            <w:pPr>
-              <w:spacing w:before="100" w:beforeAutospacing="1"/>
-              <w:rPr>
-                <w:b/>
-                <w:bCs/>
-                <w:sz w:val="16"/>
-                <w:szCs w:val="16"/>
-              </w:rPr>
-            </w:pPr>
-            <w:r>
-              <w:rPr>
-                <w:b/>
-                <w:bCs/>
-                <w:sz w:val="16"/>
-                <w:szCs w:val="16"/>
-              </w:rPr>
-              <w:t>00</w:t>
-            </w:r>
-            <w:r>
-              <w:rPr>
-                <w:b/>
-                <w:bCs/>
-                <w:sz w:val="16"/>
-                <w:szCs w:val="16"/>
-              </w:rPr>
-              <w:t>6</w:t>
-            </w:r>
-          </w:p>
-        </w:tc>
-        <w:tc>
-          <w:tcPr>
-            <w:tcW w:w="7685" w:type="dxa"/>
-            <w:tcBorders>
-              <w:top w:val="outset" w:sz="6" w:space="0" w:color="000000"/>
-              <w:left w:val="outset" w:sz="6" w:space="0" w:color="000000"/>
-              <w:bottom w:val="outset" w:sz="6" w:space="0" w:color="000000"/>
-            </w:tcBorders>
-          </w:tcPr>
-          <w:p>
-            <w:pPr>
-              <w:spacing w:before="100" w:beforeAutospacing="1"/>
-              <w:rPr>
-                <w:sz w:val="16"/>
-                <w:szCs w:val="16"/>
-              </w:rPr>
-            </w:pPr>
-            <w:r>
-              <w:rPr>
-                <w:sz w:val="16"/>
-                <w:szCs w:val="16"/>
-              </w:rPr>
-              <w:t>Si nec</w:t>
-            </w:r>
-            <w:r>
-              <w:rPr>
-                <w:sz w:val="16"/>
-                <w:szCs w:val="16"/>
-              </w:rPr>
-              <w:t>essita di una veroboard per poter saldate tutti i componenti.</w:t>
-            </w:r>
-          </w:p>
-        </w:tc>
-      </w:tr>
-      <w:tr>
-        <w:trPr>
-          <w:tblCellSpacing w:w="0" w:type="dxa"/>
-        </w:trPr>
-        <w:tc>
-          <w:tcPr>
-            <w:tcW w:w="1945" w:type="dxa"/>
-            <w:tcBorders>
-              <w:top w:val="outset" w:sz="6" w:space="0" w:color="000000"/>
-              <w:bottom w:val="outset" w:sz="6" w:space="0" w:color="000000"/>
-              <w:right w:val="outset" w:sz="6" w:space="0" w:color="000000"/>
-            </w:tcBorders>
-          </w:tcPr>
-          <w:p>
-            <w:pPr>
-              <w:spacing w:before="100" w:beforeAutospacing="1"/>
-              <w:rPr>
-                <w:b/>
-                <w:bCs/>
-                <w:sz w:val="16"/>
-                <w:szCs w:val="16"/>
-              </w:rPr>
-            </w:pPr>
-            <w:r>
-              <w:rPr>
-                <w:b/>
-                <w:bCs/>
-                <w:sz w:val="16"/>
-                <w:szCs w:val="16"/>
-              </w:rPr>
-              <w:t>00</w:t>
-            </w:r>
-            <w:r>
-              <w:rPr>
-                <w:b/>
-                <w:bCs/>
-                <w:sz w:val="16"/>
-                <w:szCs w:val="16"/>
-              </w:rPr>
-              <w:t>7</w:t>
-            </w:r>
-          </w:p>
-        </w:tc>
-        <w:tc>
-          <w:tcPr>
-            <w:tcW w:w="7685" w:type="dxa"/>
-            <w:tcBorders>
-              <w:top w:val="outset" w:sz="6" w:space="0" w:color="000000"/>
-              <w:left w:val="outset" w:sz="6" w:space="0" w:color="000000"/>
-              <w:bottom w:val="outset" w:sz="6" w:space="0" w:color="000000"/>
-            </w:tcBorders>
-          </w:tcPr>
-          <w:p>
-            <w:pPr>
-              <w:spacing w:before="100" w:beforeAutospacing="1"/>
-              <w:rPr>
-                <w:sz w:val="16"/>
-                <w:szCs w:val="16"/>
-              </w:rPr>
-            </w:pPr>
-            <w:r>
-              <w:rPr>
-                <w:sz w:val="16"/>
-                <w:szCs w:val="16"/>
-              </w:rPr>
-              <w:t>Si necessita del filo argentato per fare dei ponti.</w:t>
-            </w:r>
-          </w:p>
-        </w:tc>
-      </w:tr>
-      <w:tr>
-        <w:trPr>
-          <w:tblCellSpacing w:w="0" w:type="dxa"/>
-        </w:trPr>
-        <w:tc>
-          <w:tcPr>
-            <w:tcW w:w="1945" w:type="dxa"/>
-            <w:tcBorders>
-              <w:top w:val="outset" w:sz="6" w:space="0" w:color="000000"/>
-              <w:bottom w:val="outset" w:sz="6" w:space="0" w:color="000000"/>
-              <w:right w:val="outset" w:sz="6" w:space="0" w:color="000000"/>
-            </w:tcBorders>
-          </w:tcPr>
-          <w:p>
-            <w:pPr>
-              <w:spacing w:before="100" w:beforeAutospacing="1"/>
-              <w:rPr>
-                <w:b/>
-                <w:bCs/>
-                <w:sz w:val="16"/>
-                <w:szCs w:val="16"/>
-              </w:rPr>
-            </w:pPr>
-            <w:r>
-              <w:rPr>
-                <w:b/>
-                <w:bCs/>
-                <w:sz w:val="16"/>
-                <w:szCs w:val="16"/>
-              </w:rPr>
-              <w:t>00</w:t>
-            </w:r>
-            <w:r>
-              <w:rPr>
-                <w:b/>
-                <w:bCs/>
-                <w:sz w:val="16"/>
-                <w:szCs w:val="16"/>
-              </w:rPr>
-              <w:t>8</w:t>
-            </w:r>
-          </w:p>
-        </w:tc>
-        <w:tc>
-          <w:tcPr>
-            <w:tcW w:w="7685" w:type="dxa"/>
-            <w:tcBorders>
-              <w:top w:val="outset" w:sz="6" w:space="0" w:color="000000"/>
-              <w:left w:val="outset" w:sz="6" w:space="0" w:color="000000"/>
-              <w:bottom w:val="outset" w:sz="6" w:space="0" w:color="000000"/>
-            </w:tcBorders>
-          </w:tcPr>
-          <w:p>
-            <w:pPr>
-              <w:spacing w:before="100" w:beforeAutospacing="1"/>
-              <w:rPr>
-                <w:sz w:val="16"/>
-                <w:szCs w:val="16"/>
-              </w:rPr>
-            </w:pPr>
-            <w:r>
-              <w:rPr>
-                <w:sz w:val="16"/>
-                <w:szCs w:val="16"/>
-              </w:rPr>
-              <w:t>Si necessita un saldatore.</w:t>
+              <w:t xml:space="preserve">I nomi dei metodi devono essere di facile compresione da parte dell’utente. </w:t>
             </w:r>
           </w:p>
         </w:tc>
@@ -4741,7 +5315,7 @@
                 <w:sz w:val="16"/>
                 <w:szCs w:val="16"/>
               </w:rPr>
-              <w:t>03</w:t>
+              <w:t>04</w:t>
             </w:r>
           </w:p>
         </w:tc>
@@ -4800,7 +5374,7 @@
                 <w:sz w:val="16"/>
                 <w:szCs w:val="16"/>
               </w:rPr>
-              <w:t xml:space="preserve">Creazione delle librerie </w:t>
+              <w:t>Creazione della guida</w:t>
             </w:r>
           </w:p>
         </w:tc>
@@ -4977,7 +5551,14 @@
                 <w:sz w:val="16"/>
                 <w:szCs w:val="16"/>
               </w:rPr>
-              <w:t>Per poter implementare le librerie bisogna completare i requisiti REQ-001 e REQ-002.</w:t>
+              <w:t xml:space="preserve">Per poter </w:t>
+            </w:r>
+            <w:r>
+              <w:rPr>
+                <w:sz w:val="16"/>
+                <w:szCs w:val="16"/>
+              </w:rPr>
+              <w:t xml:space="preserve">scrivere la guida bisogna completare il requisito REQ-003. </w:t>
             </w:r>
           </w:p>
         </w:tc>
@@ -5011,16 +5592,7 @@
                 <w:sz w:val="16"/>
                 <w:szCs w:val="16"/>
               </w:rPr>
-              <w:t>Sotto</w:t>
-            </w:r>
-            <w:r>
-              <w:rPr>
-                <w:b/>
-                <w:bCs/>
-                <w:sz w:val="16"/>
-                <w:szCs w:val="16"/>
-              </w:rPr>
-              <w:t>requisiti</w:t>
+              <w:t>Sottorequisiti</w:t>
             </w:r>
           </w:p>
         </w:tc>
@@ -5080,7 +5652,7 @@
                 <w:sz w:val="16"/>
                 <w:szCs w:val="16"/>
               </w:rPr>
-              <w:t>Il codice deve essere ben indentato.</w:t>
+              <w:t>Bisogna installare la scheda Digispark.</w:t>
             </w:r>
           </w:p>
         </w:tc>
@@ -5140,7 +5712,14 @@
                 <w:sz w:val="16"/>
                 <w:szCs w:val="16"/>
               </w:rPr>
-              <w:t>Il codice deve essere commentato.</w:t>
+              <w:t>D</w:t>
+            </w:r>
+            <w:r>
+              <w:rPr>
+                <w:sz w:val="16"/>
+                <w:szCs w:val="16"/>
+              </w:rPr>
+              <w:t xml:space="preserve">eve essere comprensibile a tutti gli utenti. </w:t>
             </w:r>
           </w:p>
         </w:tc>
@@ -5200,97 +5779,14 @@
                 <w:sz w:val="16"/>
                 <w:szCs w:val="16"/>
               </w:rPr>
-              <w:t xml:space="preserve">I nomi dei metodi devono essere di facile compresione da parte dell’utente. </w:t>
-            </w:r>
-          </w:p>
-        </w:tc>
-      </w:tr>
-    </w:tbl>
-    <w:p>
-      <w:pPr>
-        <w:rPr>
-          <w:b/>
-        </w:rPr>
-      </w:pPr>
-    </w:p>
-    <w:p>
-      <w:pPr>
-        <w:rPr>
-          <w:b/>
-        </w:rPr>
-      </w:pPr>
-    </w:p>
-    <w:tbl>
-      <w:tblPr>
-        <w:tblW w:w="9630" w:type="dxa"/>
-        <w:tblCellSpacing w:w="0" w:type="dxa"/>
-        <w:tblInd w:w="-58" w:type="dxa"/>
-        <w:tblBorders>
-          <w:top w:val="outset" w:sz="6" w:space="0" w:color="000000"/>
-          <w:left w:val="outset" w:sz="6" w:space="0" w:color="000000"/>
-          <w:bottom w:val="outset" w:sz="6" w:space="0" w:color="000000"/>
-          <w:right w:val="outset" w:sz="6" w:space="0" w:color="000000"/>
-        </w:tblBorders>
-        <w:tblCellMar>
-          <w:top w:w="60" w:type="dxa"/>
-          <w:left w:w="60" w:type="dxa"/>
-          <w:bottom w:w="60" w:type="dxa"/>
-          <w:right w:w="60" w:type="dxa"/>
-        </w:tblCellMar>
-        <w:tblLook w:val="00A0" w:firstRow="1" w:lastRow="0" w:firstColumn="1" w:lastColumn="0" w:noHBand="0" w:noVBand="0"/>
-      </w:tblPr>
-      <w:tblGrid>
-        <w:gridCol w:w="1945"/>
-        <w:gridCol w:w="7685"/>
-      </w:tblGrid>
-      <w:tr>
-        <w:trPr>
-          <w:trHeight w:val="251"/>
-          <w:tblCellSpacing w:w="0" w:type="dxa"/>
-        </w:trPr>
-        <w:tc>
-          <w:tcPr>
-            <w:tcW w:w="9630" w:type="dxa"/>
-            <w:gridSpan w:val="2"/>
-            <w:tcBorders>
-              <w:top w:val="outset" w:sz="6" w:space="0" w:color="000000"/>
-              <w:bottom w:val="outset" w:sz="6" w:space="0" w:color="000000"/>
-            </w:tcBorders>
-            <w:shd w:val="clear" w:color="auto" w:fill="000000" w:themeFill="text1"/>
-          </w:tcPr>
-          <w:p>
-            <w:pPr>
-              <w:spacing w:before="100" w:beforeAutospacing="1"/>
-              <w:jc w:val="center"/>
-              <w:rPr>
-                <w:b/>
-                <w:sz w:val="16"/>
-                <w:szCs w:val="16"/>
-              </w:rPr>
-            </w:pPr>
-            <w:r>
-              <w:rPr>
-                <w:b/>
-                <w:sz w:val="16"/>
-                <w:szCs w:val="16"/>
-              </w:rPr>
-              <w:t xml:space="preserve">ID: </w:t>
-            </w:r>
-            <w:r>
-              <w:rPr>
-                <w:b/>
-                <w:sz w:val="16"/>
-                <w:szCs w:val="16"/>
-              </w:rPr>
-              <w:t>REQ-0</w:t>
-            </w:r>
-            <w:r>
-              <w:rPr>
-                <w:b/>
-                <w:sz w:val="16"/>
-                <w:szCs w:val="16"/>
-              </w:rPr>
-              <w:t>04</w:t>
+              <w:t>Deve contenere la spiegazione di tutte le librerie</w:t>
+            </w:r>
+            <w:r>
+              <w:rPr>
+                <w:sz w:val="16"/>
+                <w:szCs w:val="16"/>
+              </w:rPr>
+              <w:t>.</w:t>
             </w:r>
           </w:p>
         </w:tc>
@@ -5313,6 +5809,7 @@
               <w:spacing w:before="100" w:beforeAutospacing="1"/>
               <w:rPr>
                 <w:b/>
+                <w:bCs/>
                 <w:sz w:val="16"/>
                 <w:szCs w:val="16"/>
               </w:rPr>
@@ -5320,10 +5817,11 @@
             <w:r>
               <w:rPr>
                 <w:b/>
-                <w:sz w:val="16"/>
-                <w:szCs w:val="16"/>
-              </w:rPr>
-              <w:t>Nome</w:t>
+                <w:bCs/>
+                <w:sz w:val="16"/>
+                <w:szCs w:val="16"/>
+              </w:rPr>
+              <w:t>004</w:t>
             </w:r>
           </w:p>
         </w:tc>
@@ -5349,479 +5847,6 @@
                 <w:sz w:val="16"/>
                 <w:szCs w:val="16"/>
               </w:rPr>
-              <w:t>Creazione della guida</w:t>
-            </w:r>
-          </w:p>
-        </w:tc>
-      </w:tr>
-      <w:tr>
-        <w:trPr>
-          <w:tblCellSpacing w:w="0" w:type="dxa"/>
-        </w:trPr>
-        <w:tc>
-          <w:tcPr>
-            <w:tcW w:w="1945" w:type="dxa"/>
-            <w:tcBorders>
-              <w:top w:val="outset" w:sz="6" w:space="0" w:color="000000"/>
-              <w:bottom w:val="outset" w:sz="6" w:space="0" w:color="000000"/>
-              <w:right w:val="outset" w:sz="6" w:space="0" w:color="000000"/>
-            </w:tcBorders>
-          </w:tcPr>
-          <w:p>
-            <w:pPr>
-              <w:spacing w:before="100" w:beforeAutospacing="1"/>
-              <w:rPr>
-                <w:b/>
-                <w:sz w:val="16"/>
-                <w:szCs w:val="16"/>
-              </w:rPr>
-            </w:pPr>
-            <w:r>
-              <w:rPr>
-                <w:b/>
-                <w:sz w:val="16"/>
-                <w:szCs w:val="16"/>
-              </w:rPr>
-              <w:t>Priorità</w:t>
-            </w:r>
-          </w:p>
-        </w:tc>
-        <w:tc>
-          <w:tcPr>
-            <w:tcW w:w="7685" w:type="dxa"/>
-            <w:tcBorders>
-              <w:top w:val="outset" w:sz="6" w:space="0" w:color="000000"/>
-              <w:left w:val="outset" w:sz="6" w:space="0" w:color="000000"/>
-              <w:bottom w:val="outset" w:sz="6" w:space="0" w:color="000000"/>
-            </w:tcBorders>
-          </w:tcPr>
-          <w:p>
-            <w:pPr>
-              <w:spacing w:before="100" w:beforeAutospacing="1"/>
-              <w:rPr>
-                <w:sz w:val="16"/>
-                <w:szCs w:val="16"/>
-              </w:rPr>
-            </w:pPr>
-            <w:r>
-              <w:rPr>
-                <w:sz w:val="16"/>
-                <w:szCs w:val="16"/>
-              </w:rPr>
-              <w:t>1</w:t>
-            </w:r>
-          </w:p>
-        </w:tc>
-      </w:tr>
-      <w:tr>
-        <w:trPr>
-          <w:tblCellSpacing w:w="0" w:type="dxa"/>
-        </w:trPr>
-        <w:tc>
-          <w:tcPr>
-            <w:tcW w:w="1945" w:type="dxa"/>
-            <w:tcBorders>
-              <w:top w:val="outset" w:sz="6" w:space="0" w:color="000000"/>
-              <w:bottom w:val="outset" w:sz="6" w:space="0" w:color="000000"/>
-              <w:right w:val="outset" w:sz="6" w:space="0" w:color="000000"/>
-            </w:tcBorders>
-          </w:tcPr>
-          <w:p>
-            <w:pPr>
-              <w:spacing w:before="100" w:beforeAutospacing="1"/>
-              <w:rPr>
-                <w:b/>
-                <w:sz w:val="16"/>
-                <w:szCs w:val="16"/>
-              </w:rPr>
-            </w:pPr>
-            <w:r>
-              <w:rPr>
-                <w:b/>
-                <w:sz w:val="16"/>
-                <w:szCs w:val="16"/>
-              </w:rPr>
-              <w:t>Versione</w:t>
-            </w:r>
-          </w:p>
-        </w:tc>
-        <w:tc>
-          <w:tcPr>
-            <w:tcW w:w="7685" w:type="dxa"/>
-            <w:tcBorders>
-              <w:top w:val="outset" w:sz="6" w:space="0" w:color="000000"/>
-              <w:left w:val="outset" w:sz="6" w:space="0" w:color="000000"/>
-              <w:bottom w:val="outset" w:sz="6" w:space="0" w:color="000000"/>
-            </w:tcBorders>
-          </w:tcPr>
-          <w:p>
-            <w:pPr>
-              <w:spacing w:before="100" w:beforeAutospacing="1"/>
-              <w:rPr>
-                <w:sz w:val="16"/>
-                <w:szCs w:val="16"/>
-              </w:rPr>
-            </w:pPr>
-            <w:r>
-              <w:rPr>
-                <w:sz w:val="16"/>
-                <w:szCs w:val="16"/>
-              </w:rPr>
-              <w:t>1.0</w:t>
-            </w:r>
-          </w:p>
-        </w:tc>
-      </w:tr>
-      <w:tr>
-        <w:trPr>
-          <w:tblCellSpacing w:w="0" w:type="dxa"/>
-        </w:trPr>
-        <w:tc>
-          <w:tcPr>
-            <w:tcW w:w="1945" w:type="dxa"/>
-            <w:tcBorders>
-              <w:top w:val="outset" w:sz="6" w:space="0" w:color="000000"/>
-              <w:bottom w:val="outset" w:sz="6" w:space="0" w:color="000000"/>
-              <w:right w:val="outset" w:sz="6" w:space="0" w:color="000000"/>
-            </w:tcBorders>
-          </w:tcPr>
-          <w:p>
-            <w:pPr>
-              <w:spacing w:before="100" w:beforeAutospacing="1"/>
-              <w:rPr>
-                <w:b/>
-                <w:sz w:val="16"/>
-                <w:szCs w:val="16"/>
-              </w:rPr>
-            </w:pPr>
-            <w:r>
-              <w:rPr>
-                <w:b/>
-                <w:sz w:val="16"/>
-                <w:szCs w:val="16"/>
-              </w:rPr>
-              <w:t>Note</w:t>
-            </w:r>
-          </w:p>
-        </w:tc>
-        <w:tc>
-          <w:tcPr>
-            <w:tcW w:w="7685" w:type="dxa"/>
-            <w:tcBorders>
-              <w:top w:val="outset" w:sz="6" w:space="0" w:color="000000"/>
-              <w:left w:val="outset" w:sz="6" w:space="0" w:color="000000"/>
-              <w:bottom w:val="outset" w:sz="6" w:space="0" w:color="000000"/>
-            </w:tcBorders>
-          </w:tcPr>
-          <w:p>
-            <w:pPr>
-              <w:spacing w:before="100" w:beforeAutospacing="1"/>
-              <w:rPr>
-                <w:sz w:val="16"/>
-                <w:szCs w:val="16"/>
-              </w:rPr>
-            </w:pPr>
-            <w:r>
-              <w:rPr>
-                <w:sz w:val="16"/>
-                <w:szCs w:val="16"/>
-              </w:rPr>
-              <w:t xml:space="preserve">Per poter </w:t>
-            </w:r>
-            <w:r>
-              <w:rPr>
-                <w:sz w:val="16"/>
-                <w:szCs w:val="16"/>
-              </w:rPr>
-              <w:t xml:space="preserve">scrivere la guida bisogna completare il requisito REQ-003. </w:t>
-            </w:r>
-          </w:p>
-        </w:tc>
-      </w:tr>
-      <w:tr>
-        <w:trPr>
-          <w:tblCellSpacing w:w="0" w:type="dxa"/>
-        </w:trPr>
-        <w:tc>
-          <w:tcPr>
-            <w:tcW w:w="9630" w:type="dxa"/>
-            <w:gridSpan w:val="2"/>
-            <w:tcBorders>
-              <w:top w:val="outset" w:sz="6" w:space="0" w:color="000000"/>
-              <w:bottom w:val="outset" w:sz="6" w:space="0" w:color="000000"/>
-            </w:tcBorders>
-          </w:tcPr>
-          <w:p>
-            <w:pPr>
-              <w:spacing w:before="100" w:beforeAutospacing="1"/>
-              <w:jc w:val="center"/>
-              <w:rPr>
-                <w:sz w:val="16"/>
-                <w:szCs w:val="16"/>
-              </w:rPr>
-            </w:pPr>
-            <w:r>
-              <w:rPr>
-                <w:b/>
-                <w:bCs/>
-                <w:sz w:val="16"/>
-                <w:szCs w:val="16"/>
-              </w:rPr>
-              <w:t>Sottorequisiti</w:t>
-            </w:r>
-          </w:p>
-        </w:tc>
-      </w:tr>
-      <w:tr>
-        <w:trPr>
-          <w:tblCellSpacing w:w="0" w:type="dxa"/>
-        </w:trPr>
-        <w:tc>
-          <w:tcPr>
-            <w:tcW w:w="1945" w:type="dxa"/>
-            <w:tcBorders>
-              <w:top w:val="outset" w:sz="6" w:space="0" w:color="000000"/>
-              <w:bottom w:val="outset" w:sz="6" w:space="0" w:color="000000"/>
-              <w:right w:val="outset" w:sz="6" w:space="0" w:color="000000"/>
-            </w:tcBorders>
-          </w:tcPr>
-          <w:p>
-            <w:pPr>
-              <w:spacing w:before="100" w:beforeAutospacing="1"/>
-              <w:rPr>
-                <w:b/>
-                <w:sz w:val="16"/>
-                <w:szCs w:val="16"/>
-              </w:rPr>
-            </w:pPr>
-            <w:r>
-              <w:rPr>
-                <w:b/>
-                <w:bCs/>
-                <w:sz w:val="16"/>
-                <w:szCs w:val="16"/>
-              </w:rPr>
-              <w:t>001</w:t>
-            </w:r>
-          </w:p>
-        </w:tc>
-        <w:tc>
-          <w:tcPr>
-            <w:tcW w:w="7685" w:type="dxa"/>
-            <w:tcBorders>
-              <w:top w:val="outset" w:sz="6" w:space="0" w:color="000000"/>
-              <w:left w:val="outset" w:sz="6" w:space="0" w:color="000000"/>
-              <w:bottom w:val="outset" w:sz="6" w:space="0" w:color="000000"/>
-            </w:tcBorders>
-          </w:tcPr>
-          <w:p>
-            <w:pPr>
-              <w:spacing w:before="100" w:beforeAutospacing="1"/>
-              <w:rPr>
-                <w:sz w:val="16"/>
-                <w:szCs w:val="16"/>
-              </w:rPr>
-            </w:pPr>
-            <w:r>
-              <w:rPr>
-                <w:sz w:val="16"/>
-                <w:szCs w:val="16"/>
-              </w:rPr>
-              <w:t>Bisogna installare la scheda Digispark.</w:t>
-            </w:r>
-          </w:p>
-        </w:tc>
-      </w:tr>
-      <w:tr>
-        <w:trPr>
-          <w:tblCellSpacing w:w="0" w:type="dxa"/>
-        </w:trPr>
-        <w:tc>
-          <w:tcPr>
-            <w:tcW w:w="1945" w:type="dxa"/>
-            <w:tcBorders>
-              <w:top w:val="outset" w:sz="6" w:space="0" w:color="000000"/>
-              <w:bottom w:val="outset" w:sz="6" w:space="0" w:color="000000"/>
-              <w:right w:val="outset" w:sz="6" w:space="0" w:color="000000"/>
-            </w:tcBorders>
-          </w:tcPr>
-          <w:p>
-            <w:pPr>
-              <w:spacing w:before="100" w:beforeAutospacing="1"/>
-              <w:rPr>
-                <w:b/>
-                <w:sz w:val="16"/>
-                <w:szCs w:val="16"/>
-              </w:rPr>
-            </w:pPr>
-            <w:r>
-              <w:rPr>
-                <w:b/>
-                <w:bCs/>
-                <w:sz w:val="16"/>
-                <w:szCs w:val="16"/>
-              </w:rPr>
-              <w:t>002</w:t>
-            </w:r>
-          </w:p>
-        </w:tc>
-        <w:tc>
-          <w:tcPr>
-            <w:tcW w:w="7685" w:type="dxa"/>
-            <w:tcBorders>
-              <w:top w:val="outset" w:sz="6" w:space="0" w:color="000000"/>
-              <w:left w:val="outset" w:sz="6" w:space="0" w:color="000000"/>
-              <w:bottom w:val="outset" w:sz="6" w:space="0" w:color="000000"/>
-            </w:tcBorders>
-          </w:tcPr>
-          <w:p>
-            <w:pPr>
-              <w:spacing w:before="100" w:beforeAutospacing="1"/>
-              <w:rPr>
-                <w:sz w:val="16"/>
-                <w:szCs w:val="16"/>
-              </w:rPr>
-            </w:pPr>
-            <w:r>
-              <w:rPr>
-                <w:sz w:val="16"/>
-                <w:szCs w:val="16"/>
-              </w:rPr>
-              <w:t>D</w:t>
-            </w:r>
-            <w:r>
-              <w:rPr>
-                <w:sz w:val="16"/>
-                <w:szCs w:val="16"/>
-              </w:rPr>
-              <w:t xml:space="preserve">eve essere comprensibile a tutti gli utenti. </w:t>
-            </w:r>
-          </w:p>
-        </w:tc>
-      </w:tr>
-      <w:tr>
-        <w:trPr>
-          <w:tblCellSpacing w:w="0" w:type="dxa"/>
-        </w:trPr>
-        <w:tc>
-          <w:tcPr>
-            <w:tcW w:w="1945" w:type="dxa"/>
-            <w:tcBorders>
-              <w:top w:val="outset" w:sz="6" w:space="0" w:color="000000"/>
-              <w:bottom w:val="outset" w:sz="6" w:space="0" w:color="000000"/>
-              <w:right w:val="outset" w:sz="6" w:space="0" w:color="000000"/>
-            </w:tcBorders>
-          </w:tcPr>
-          <w:p>
-            <w:pPr>
-              <w:spacing w:before="100" w:beforeAutospacing="1"/>
-              <w:rPr>
-                <w:b/>
-                <w:sz w:val="16"/>
-                <w:szCs w:val="16"/>
-              </w:rPr>
-            </w:pPr>
-            <w:r>
-              <w:rPr>
-                <w:b/>
-                <w:bCs/>
-                <w:sz w:val="16"/>
-                <w:szCs w:val="16"/>
-              </w:rPr>
-              <w:t>003</w:t>
-            </w:r>
-          </w:p>
-        </w:tc>
-        <w:tc>
-          <w:tcPr>
-            <w:tcW w:w="7685" w:type="dxa"/>
-            <w:tcBorders>
-              <w:top w:val="outset" w:sz="6" w:space="0" w:color="000000"/>
-              <w:left w:val="outset" w:sz="6" w:space="0" w:color="000000"/>
-              <w:bottom w:val="outset" w:sz="6" w:space="0" w:color="000000"/>
-            </w:tcBorders>
-          </w:tcPr>
-          <w:p>
-            <w:pPr>
-              <w:spacing w:before="100" w:beforeAutospacing="1"/>
-              <w:rPr>
-                <w:sz w:val="16"/>
-                <w:szCs w:val="16"/>
-              </w:rPr>
-            </w:pPr>
-            <w:r>
-              <w:rPr>
-                <w:sz w:val="16"/>
-                <w:szCs w:val="16"/>
-              </w:rPr>
-              <w:t>Deve contenere la spiegazione di tutte le librerie</w:t>
-            </w:r>
-            <w:r>
-              <w:rPr>
-                <w:sz w:val="16"/>
-                <w:szCs w:val="16"/>
-              </w:rPr>
-              <w:t>.</w:t>
-            </w:r>
-          </w:p>
-        </w:tc>
-      </w:tr>
-      <w:tr>
-        <w:trPr>
-          <w:tblCellSpacing w:w="0" w:type="dxa"/>
-        </w:trPr>
-        <w:tc>
-          <w:tcPr>
-            <w:tcW w:w="1945" w:type="dxa"/>
-            <w:tcBorders>
-              <w:top w:val="outset" w:sz="6" w:space="0" w:color="000000"/>
-              <w:bottom w:val="outset" w:sz="6" w:space="0" w:color="000000"/>
-              <w:right w:val="outset" w:sz="6" w:space="0" w:color="000000"/>
-            </w:tcBorders>
-          </w:tcPr>
-          <w:p>
-            <w:pPr>
-              <w:spacing w:before="100" w:beforeAutospacing="1"/>
-              <w:rPr>
-                <w:b/>
-                <w:bCs/>
-                <w:sz w:val="16"/>
-                <w:szCs w:val="16"/>
-              </w:rPr>
-            </w:pPr>
-            <w:r>
-              <w:rPr>
-                <w:b/>
-                <w:bCs/>
-                <w:sz w:val="16"/>
-                <w:szCs w:val="16"/>
-              </w:rPr>
-              <w:t>004</w:t>
-            </w:r>
-          </w:p>
-        </w:tc>
-        <w:tc>
-          <w:tcPr>
-            <w:tcW w:w="7685" w:type="dxa"/>
-            <w:tcBorders>
-              <w:top w:val="outset" w:sz="6" w:space="0" w:color="000000"/>
-              <w:left w:val="outset" w:sz="6" w:space="0" w:color="000000"/>
-              <w:bottom w:val="outset" w:sz="6" w:space="0" w:color="000000"/>
-            </w:tcBorders>
-          </w:tcPr>
-          <w:p>
-            <w:pPr>
-              <w:spacing w:before="100" w:beforeAutospacing="1"/>
-              <w:rPr>
-                <w:sz w:val="16"/>
-                <w:szCs w:val="16"/>
-              </w:rPr>
-            </w:pPr>
-            <w:r>
-              <w:rPr>
-                <w:sz w:val="16"/>
-                <w:szCs w:val="16"/>
-              </w:rPr>
               <w:t>Deve avere degli esempi per aiutare la comprensione dell’utente.</w:t>
             </w:r>
           </w:p>
@@ -5849,10 +5874,7 @@
         </w:rPr>
       </w:pPr>
     </w:p>
-    <w:p>
-      <w:bookmarkStart w:id="7" w:name="_GoBack"/>
-      <w:bookmarkEnd w:id="7"/>
-    </w:p>
+    <w:p/>
     <w:p/>
     <w:p>
       <w:pPr>
@@ -5995,7 +6017,7 @@
               <w:rPr>
                 <w:lang w:val="it-IT"/>
               </w:rPr>
-              <w:t xml:space="preserve">50 h </w:t>
+              <w:t>50 h</w:t>
             </w:r>
           </w:p>
         </w:tc>
@@ -6128,11 +6150,11 @@
       <w:pPr>
         <w:pStyle w:val="Heading2"/>
       </w:pPr>
-      <w:bookmarkStart w:id="8" w:name="_Toc491247134"/>
+      <w:bookmarkStart w:id="7" w:name="_Toc491247134"/>
       <w:r>
         <w:t>Pianificazione</w:t>
       </w:r>
-      <w:bookmarkEnd w:id="8"/>
+      <w:bookmarkEnd w:id="7"/>
     </w:p>
     <w:p>
       <w:pPr>
@@ -6230,10 +6252,10 @@
           <w:lang w:eastAsia="it-CH"/>
         </w:rPr>
         <w:drawing>
-          <wp:inline distT="0" distB="0" distL="0" distR="0" wp14:anchorId="22458F74" wp14:editId="619D1354">
-            <wp:extent cx="6118860" cy="3223260"/>
-            <wp:effectExtent l="0" t="0" r="0" b="0"/>
-            <wp:docPr id="4" name="Picture 4" descr="e:\Users\mattia\Desktop\Modulo 306\Progetto2\Documentazione\gantt2.png"/>
+          <wp:inline distT="0" distB="0" distL="0" distR="0">
+            <wp:extent cx="5970270" cy="2818245"/>
+            <wp:effectExtent l="19050" t="19050" r="11430" b="20320"/>
+            <wp:docPr id="1" name="Picture 1"/>
             <wp:cNvGraphicFramePr>
               <a:graphicFrameLocks xmlns:a="http://schemas.openxmlformats.org/drawingml/2006/main" noChangeAspect="1"/>
             </wp:cNvGraphicFramePr>
@@ -6241,12 +6263,10 @@
               <a:graphicData uri="http://schemas.openxmlformats.org/drawingml/2006/picture">
                 <pic:pic xmlns:pic="http://schemas.openxmlformats.org/drawingml/2006/picture">
                   <pic:nvPicPr>
-                    <pic:cNvPr id="0" name="Picture 6" descr="e:\Users\mattia\Desktop\Modulo 306\Progetto2\Documentazione\gantt2.png"/>
-                    <pic:cNvPicPr>
-                      <a:picLocks noChangeAspect="1" noChangeArrowheads="1"/>
-                    </pic:cNvPicPr>
+                    <pic:cNvPr id="1" name="gantt.png"/>
+                    <pic:cNvPicPr/>
                   </pic:nvPicPr>
-                  <pic:blipFill>
+                  <pic:blipFill rotWithShape="1">
                     <a:blip r:embed="rId8" cstate="print">
                       <a:extLst>
                         <a:ext uri="{28A0092B-C50C-407E-A947-70E740481C1C}">
@@ -6254,23 +6274,31 @@
                         </a:ext>
                       </a:extLst>
                     </a:blip>
-                    <a:srcRect/>
-                    <a:stretch>
-                      <a:fillRect/>
-                    </a:stretch>
+                    <a:srcRect t="4154" r="2439"/>
+                    <a:stretch/>
                   </pic:blipFill>
                   <pic:spPr bwMode="auto">
                     <a:xfrm>
                       <a:off x="0" y="0"/>
-                      <a:ext cx="6118860" cy="3223260"/>
+                      <a:ext cx="5970814" cy="2818502"/>
                     </a:xfrm>
                     <a:prstGeom prst="rect">
                       <a:avLst/>
                     </a:prstGeom>
-                    <a:noFill/>
-                    <a:ln>
-                      <a:noFill/>
+                    <a:ln w="9525" cap="flat" cmpd="sng" algn="ctr">
+                      <a:solidFill>
+                        <a:sysClr val="windowText" lastClr="000000"/>
+                      </a:solidFill>
+                      <a:prstDash val="solid"/>
+                      <a:round/>
+                      <a:headEnd type="none" w="med" len="med"/>
+                      <a:tailEnd type="none" w="med" len="med"/>
                     </a:ln>
+                    <a:extLst>
+                      <a:ext uri="{53640926-AAD7-44D8-BBD7-CCE9431645EC}">
+                        <a14:shadowObscured xmlns:a14="http://schemas.microsoft.com/office/drawing/2010/main"/>
+                      </a:ext>
+                    </a:extLst>
                   </pic:spPr>
                 </pic:pic>
               </a:graphicData>
@@ -6330,11 +6358,11 @@
       <w:pPr>
         <w:pStyle w:val="Heading2"/>
       </w:pPr>
-      <w:bookmarkStart w:id="9" w:name="_Toc491247135"/>
+      <w:bookmarkStart w:id="8" w:name="_Toc491247135"/>
       <w:r>
         <w:t>Analisi dei mezzi</w:t>
       </w:r>
-      <w:bookmarkEnd w:id="9"/>
+      <w:bookmarkEnd w:id="8"/>
     </w:p>
     <w:p>
       <w:pPr>
@@ -6371,6 +6399,8 @@
         </w:rPr>
         <w:t>Un arduino o simile</w:t>
       </w:r>
+      <w:bookmarkStart w:id="9" w:name="_GoBack"/>
+      <w:bookmarkEnd w:id="9"/>
     </w:p>
     <w:p>
       <w:pPr>
@@ -6608,6 +6638,7 @@
       <w:bookmarkStart w:id="12" w:name="_Toc413411420"/>
       <w:bookmarkStart w:id="13" w:name="_Toc491247137"/>
       <w:r>
+        <w:lastRenderedPageBreak/>
         <w:t>Hardware</w:t>
       </w:r>
       <w:bookmarkEnd w:id="12"/>
@@ -7285,7 +7316,6 @@
         <w:rPr>
           <w:lang w:val="it-IT"/>
         </w:rPr>
-        <w:lastRenderedPageBreak/>
         <w:t>Tabelle.</w:t>
       </w:r>
     </w:p>
@@ -7337,6 +7367,7 @@
         <w:rPr>
           <w:lang w:val="it-IT"/>
         </w:rPr>
+        <w:lastRenderedPageBreak/>
         <w:t>Diritti di accesso a condivisioni …</w:t>
       </w:r>
     </w:p>
@@ -9348,10 +9379,7 @@
       <w:pStyle w:val="Footer"/>
     </w:pPr>
     <w:r>
-      <w:t xml:space="preserve">Mattia </w:t>
-    </w:r>
-    <w:r>
-      <w:t>Lazzaroni – Mattia Toscanelli</w:t>
+      <w:t>Mattia Lazzaroni – Mattia Toscanelli</w:t>
     </w:r>
     <w:r>
       <w:tab/>
@@ -9394,7 +9422,12 @@
     </w:r>
     <w:r>
       <w:tab/>
-      <w:t xml:space="preserve">Versione: 19.11.2018 </w:t>
+    </w:r>
+    <w:r>
+      <w:t>Versione: 07.12</w:t>
+    </w:r>
+    <w:r>
+      <w:t xml:space="preserve">.2018 </w:t>
     </w:r>
   </w:p>
 </w:ftr>
@@ -9617,7 +9650,19 @@
             <w:rPr>
               <w:lang w:val="it-IT"/>
             </w:rPr>
-            <w:t>Adriano Barchi – Luca Muggiasca – Francesco Mussi – Elisa Nannini</w:t>
+            <w:t xml:space="preserve">Adriano Barchi – Luca Muggiasca </w:t>
+          </w:r>
+          <w:r>
+            <w:rPr>
+              <w:lang w:val="it-IT"/>
+            </w:rPr>
+            <w:t>–</w:t>
+          </w:r>
+          <w:r>
+            <w:rPr>
+              <w:lang w:val="it-IT"/>
+            </w:rPr>
+            <w:t xml:space="preserve"> Francesco Mussi – Massimo Sartori</w:t>
           </w:r>
         </w:p>
       </w:tc>
@@ -9860,7 +9905,7 @@
               <w:noProof/>
               <w:snapToGrid w:val="0"/>
             </w:rPr>
-            <w:t>11</w:t>
+            <w:t>6</w:t>
           </w:r>
           <w:r>
             <w:rPr>
@@ -10166,16 +10211,7 @@
               <w:sz w:val="24"/>
               <w:szCs w:val="24"/>
             </w:rPr>
-            <w:t xml:space="preserve">Scuola </w:t>
-          </w:r>
-          <w:r>
-            <w:rPr>
-              <w:rFonts w:cs="Arial"/>
-              <w:b/>
-              <w:sz w:val="24"/>
-              <w:szCs w:val="24"/>
-            </w:rPr>
-            <w:t>Arti e Mestieri Trevano</w:t>
+            <w:t>Scuola Arti e Mestieri Trevano</w:t>
           </w:r>
         </w:p>
       </w:tc>
@@ -14314,7 +14350,7 @@
 </file>
 
 <file path=customXml/itemProps1.xml><?xml version="1.0" encoding="utf-8"?>
-<ds:datastoreItem xmlns:ds="http://schemas.openxmlformats.org/officeDocument/2006/customXml" ds:itemID="{E59B6DD5-B5DE-4E69-99D8-C84DC1A0C9B1}">
+<ds:datastoreItem xmlns:ds="http://schemas.openxmlformats.org/officeDocument/2006/customXml" ds:itemID="{FE0D6B31-21EB-4B30-879E-D31CBB5B13B0}">
   <ds:schemaRefs>
     <ds:schemaRef ds:uri="http://schemas.openxmlformats.org/officeDocument/2006/bibliography"/>
   </ds:schemaRefs>

</xml_diff>

<commit_message>
Aggiunta di tante cose (14.12.2018)
</commit_message>
<xml_diff>
--- a/Documentazione/DocumentazioneLazzaroniToscanelli.docx
+++ b/Documentazione/DocumentazioneLazzaroniToscanelli.docx
@@ -2900,19 +2900,11 @@
           <w:lang w:val="en-US"/>
         </w:rPr>
       </w:pPr>
-      <w:proofErr w:type="spellStart"/>
       <w:r>
         <w:rPr>
           <w:lang w:val="en-US"/>
         </w:rPr>
-        <w:t>Esempio</w:t>
-      </w:r>
-      <w:proofErr w:type="spellEnd"/>
-      <w:r>
-        <w:rPr>
-          <w:lang w:val="en-US"/>
-        </w:rPr>
-        <w:t xml:space="preserve"> di abstract: </w:t>
+        <w:t xml:space="preserve">Esempio di abstract: </w:t>
       </w:r>
     </w:p>
     <w:p>
@@ -7032,19 +7024,6 @@
     </w:p>
     <w:p>
       <w:pPr>
-        <w:rPr>
-          <w:lang w:val="it-IT"/>
-        </w:rPr>
-      </w:pPr>
-      <w:r>
-        <w:rPr>
-          <w:lang w:val="it-IT"/>
-        </w:rPr>
-        <w:t>Descrive:</w:t>
-      </w:r>
-    </w:p>
-    <w:p>
-      <w:pPr>
         <w:numPr>
           <w:ilvl w:val="0"/>
           <w:numId w:val="10"/>
@@ -7160,21 +7139,120 @@
           <w:lang w:val="it-IT"/>
         </w:rPr>
       </w:pPr>
+      <w:r>
+        <w:rPr>
+          <w:lang w:val="it-IT"/>
+        </w:rPr>
+        <w:t xml:space="preserve">Per iniziare abbiamo collegato il pin 5 del Digispark al </w:t>
+      </w:r>
+      <w:r>
+        <w:rPr>
+          <w:lang w:val="it-IT"/>
+        </w:rPr>
+        <w:t xml:space="preserve">catodo del potenziometro, mentre l’anodo è collegato ad un cavo che giunge alla massa.  </w:t>
+      </w:r>
+      <w:bookmarkStart w:id="17" w:name="_GoBack"/>
+      <w:bookmarkEnd w:id="17"/>
+    </w:p>
+    <w:p>
+      <w:pPr>
+        <w:rPr>
+          <w:lang w:val="it-IT"/>
+        </w:rPr>
+      </w:pPr>
+    </w:p>
+    <w:p>
+      <w:pPr>
+        <w:rPr>
+          <w:lang w:val="it-IT"/>
+        </w:rPr>
+      </w:pPr>
+      <w:r>
+        <w:rPr>
+          <w:noProof/>
+          <w:lang w:eastAsia="it-CH"/>
+        </w:rPr>
+        <w:drawing>
+          <wp:anchor distT="0" distB="0" distL="114300" distR="114300" simplePos="0" relativeHeight="251658240" behindDoc="0" locked="0" layoutInCell="1" allowOverlap="1">
+            <wp:simplePos x="0" y="0"/>
+            <wp:positionH relativeFrom="margin">
+              <wp:align>center</wp:align>
+            </wp:positionH>
+            <wp:positionV relativeFrom="paragraph">
+              <wp:posOffset>15240</wp:posOffset>
+            </wp:positionV>
+            <wp:extent cx="6082030" cy="2679700"/>
+            <wp:effectExtent l="19050" t="19050" r="13970" b="25400"/>
+            <wp:wrapSquare wrapText="bothSides"/>
+            <wp:docPr id="4" name="Picture 4"/>
+            <wp:cNvGraphicFramePr>
+              <a:graphicFrameLocks xmlns:a="http://schemas.openxmlformats.org/drawingml/2006/main" noChangeAspect="1"/>
+            </wp:cNvGraphicFramePr>
+            <a:graphic xmlns:a="http://schemas.openxmlformats.org/drawingml/2006/main">
+              <a:graphicData uri="http://schemas.openxmlformats.org/drawingml/2006/picture">
+                <pic:pic xmlns:pic="http://schemas.openxmlformats.org/drawingml/2006/picture">
+                  <pic:nvPicPr>
+                    <pic:cNvPr id="4" name="Schema1.png"/>
+                    <pic:cNvPicPr/>
+                  </pic:nvPicPr>
+                  <pic:blipFill rotWithShape="1">
+                    <a:blip r:embed="rId9" cstate="print">
+                      <a:extLst>
+                        <a:ext uri="{28A0092B-C50C-407E-A947-70E740481C1C}">
+                          <a14:useLocalDpi xmlns:a14="http://schemas.microsoft.com/office/drawing/2010/main" val="0"/>
+                        </a:ext>
+                      </a:extLst>
+                    </a:blip>
+                    <a:srcRect b="14256"/>
+                    <a:stretch/>
+                  </pic:blipFill>
+                  <pic:spPr bwMode="auto">
+                    <a:xfrm>
+                      <a:off x="0" y="0"/>
+                      <a:ext cx="6082030" cy="2679700"/>
+                    </a:xfrm>
+                    <a:prstGeom prst="rect">
+                      <a:avLst/>
+                    </a:prstGeom>
+                    <a:ln>
+                      <a:solidFill>
+                        <a:schemeClr val="tx1"/>
+                      </a:solidFill>
+                    </a:ln>
+                    <a:extLst>
+                      <a:ext uri="{53640926-AAD7-44D8-BBD7-CCE9431645EC}">
+                        <a14:shadowObscured xmlns:a14="http://schemas.microsoft.com/office/drawing/2010/main"/>
+                      </a:ext>
+                    </a:extLst>
+                  </pic:spPr>
+                </pic:pic>
+              </a:graphicData>
+            </a:graphic>
+          </wp:anchor>
+        </w:drawing>
+      </w:r>
+    </w:p>
+    <w:p>
+      <w:pPr>
+        <w:rPr>
+          <w:lang w:val="it-IT"/>
+        </w:rPr>
+      </w:pPr>
     </w:p>
     <w:p>
       <w:pPr>
         <w:pStyle w:val="Heading2"/>
       </w:pPr>
-      <w:bookmarkStart w:id="17" w:name="_Toc429059810"/>
-      <w:bookmarkStart w:id="18" w:name="_Toc491247140"/>
+      <w:bookmarkStart w:id="18" w:name="_Toc429059810"/>
+      <w:bookmarkStart w:id="19" w:name="_Toc491247140"/>
       <w:r>
         <w:t>Design dei dati</w:t>
       </w:r>
       <w:r>
         <w:t xml:space="preserve"> e database</w:t>
       </w:r>
-      <w:bookmarkEnd w:id="17"/>
       <w:bookmarkEnd w:id="18"/>
+      <w:bookmarkEnd w:id="19"/>
     </w:p>
     <w:p>
       <w:pPr>
@@ -7225,13 +7303,13 @@
       <w:pPr>
         <w:pStyle w:val="Heading2"/>
       </w:pPr>
-      <w:bookmarkStart w:id="19" w:name="_Toc429059811"/>
-      <w:bookmarkStart w:id="20" w:name="_Toc491247141"/>
+      <w:bookmarkStart w:id="20" w:name="_Toc429059811"/>
+      <w:bookmarkStart w:id="21" w:name="_Toc491247141"/>
       <w:r>
         <w:t>Design delle interfacce</w:t>
       </w:r>
-      <w:bookmarkEnd w:id="19"/>
       <w:bookmarkEnd w:id="20"/>
+      <w:bookmarkEnd w:id="21"/>
     </w:p>
     <w:p>
       <w:pPr>
@@ -7256,13 +7334,13 @@
       <w:pPr>
         <w:pStyle w:val="Heading2"/>
       </w:pPr>
-      <w:bookmarkStart w:id="21" w:name="_Toc429059812"/>
-      <w:bookmarkStart w:id="22" w:name="_Toc491247142"/>
+      <w:bookmarkStart w:id="22" w:name="_Toc429059812"/>
+      <w:bookmarkStart w:id="23" w:name="_Toc491247142"/>
       <w:r>
         <w:t>Design procedurale</w:t>
       </w:r>
-      <w:bookmarkEnd w:id="21"/>
       <w:bookmarkEnd w:id="22"/>
+      <w:bookmarkEnd w:id="23"/>
     </w:p>
     <w:p>
       <w:pPr>
@@ -7371,7 +7449,6 @@
         <w:rPr>
           <w:lang w:val="it-IT"/>
         </w:rPr>
-        <w:lastRenderedPageBreak/>
         <w:t>Diritti di accesso a condivisioni …</w:t>
       </w:r>
     </w:p>
@@ -7431,14 +7508,14 @@
           <w:bottom w:val="single" w:sz="4" w:space="1" w:color="auto"/>
         </w:pBdr>
       </w:pPr>
-      <w:bookmarkStart w:id="23" w:name="_Toc461179222"/>
-      <w:bookmarkStart w:id="24" w:name="_Toc491247143"/>
+      <w:bookmarkStart w:id="24" w:name="_Toc461179222"/>
+      <w:bookmarkStart w:id="25" w:name="_Toc491247143"/>
       <w:r>
         <w:lastRenderedPageBreak/>
         <w:t>Implementazione</w:t>
       </w:r>
-      <w:bookmarkEnd w:id="23"/>
       <w:bookmarkEnd w:id="24"/>
+      <w:bookmarkEnd w:id="25"/>
     </w:p>
     <w:p>
       <w:r>
@@ -7477,28 +7554,28 @@
           <w:lang w:val="it-IT"/>
         </w:rPr>
       </w:pPr>
-      <w:bookmarkStart w:id="25" w:name="_Toc461179223"/>
-      <w:bookmarkStart w:id="26" w:name="_Toc491247144"/>
+      <w:bookmarkStart w:id="26" w:name="_Toc461179223"/>
+      <w:bookmarkStart w:id="27" w:name="_Toc491247144"/>
       <w:r>
         <w:rPr>
           <w:lang w:val="it-IT"/>
         </w:rPr>
         <w:t>Test</w:t>
       </w:r>
-      <w:bookmarkEnd w:id="25"/>
       <w:bookmarkEnd w:id="26"/>
+      <w:bookmarkEnd w:id="27"/>
     </w:p>
     <w:p>
       <w:pPr>
         <w:pStyle w:val="Heading2"/>
       </w:pPr>
-      <w:bookmarkStart w:id="27" w:name="_Toc461179224"/>
-      <w:bookmarkStart w:id="28" w:name="_Toc491247145"/>
+      <w:bookmarkStart w:id="28" w:name="_Toc461179224"/>
+      <w:bookmarkStart w:id="29" w:name="_Toc491247145"/>
       <w:r>
         <w:t>Protocollo di test</w:t>
       </w:r>
-      <w:bookmarkEnd w:id="27"/>
       <w:bookmarkEnd w:id="28"/>
+      <w:bookmarkEnd w:id="29"/>
     </w:p>
     <w:p>
       <w:pPr>
@@ -8532,13 +8609,13 @@
       <w:pPr>
         <w:pStyle w:val="Heading2"/>
       </w:pPr>
-      <w:bookmarkStart w:id="29" w:name="_Toc461179225"/>
-      <w:bookmarkStart w:id="30" w:name="_Toc491247146"/>
+      <w:bookmarkStart w:id="30" w:name="_Toc461179225"/>
+      <w:bookmarkStart w:id="31" w:name="_Toc491247146"/>
       <w:r>
         <w:t>Risultati test</w:t>
       </w:r>
-      <w:bookmarkEnd w:id="29"/>
       <w:bookmarkEnd w:id="30"/>
+      <w:bookmarkEnd w:id="31"/>
     </w:p>
     <w:p>
       <w:pPr>
@@ -8557,8 +8634,8 @@
       <w:pPr>
         <w:pStyle w:val="Heading2"/>
       </w:pPr>
-      <w:bookmarkStart w:id="31" w:name="_Toc461179226"/>
-      <w:bookmarkStart w:id="32" w:name="_Toc491247147"/>
+      <w:bookmarkStart w:id="32" w:name="_Toc461179226"/>
+      <w:bookmarkStart w:id="33" w:name="_Toc491247147"/>
       <w:r>
         <w:lastRenderedPageBreak/>
         <w:t>Mancanze</w:t>
@@ -8566,8 +8643,8 @@
       <w:r>
         <w:t>/limitazioni conosciute</w:t>
       </w:r>
-      <w:bookmarkEnd w:id="31"/>
       <w:bookmarkEnd w:id="32"/>
+      <w:bookmarkEnd w:id="33"/>
     </w:p>
     <w:p>
       <w:pPr>
@@ -8589,16 +8666,16 @@
           <w:lang w:val="it-IT"/>
         </w:rPr>
       </w:pPr>
-      <w:bookmarkStart w:id="33" w:name="_Toc461179227"/>
-      <w:bookmarkStart w:id="34" w:name="_Toc491247148"/>
+      <w:bookmarkStart w:id="34" w:name="_Toc461179227"/>
+      <w:bookmarkStart w:id="35" w:name="_Toc491247148"/>
       <w:r>
         <w:rPr>
           <w:lang w:val="it-IT"/>
         </w:rPr>
         <w:t>Consuntivo</w:t>
       </w:r>
-      <w:bookmarkEnd w:id="33"/>
       <w:bookmarkEnd w:id="34"/>
+      <w:bookmarkEnd w:id="35"/>
     </w:p>
     <w:p>
       <w:pPr>
@@ -8620,16 +8697,16 @@
           <w:lang w:val="it-IT"/>
         </w:rPr>
       </w:pPr>
-      <w:bookmarkStart w:id="35" w:name="_Toc461179228"/>
-      <w:bookmarkStart w:id="36" w:name="_Toc491247149"/>
+      <w:bookmarkStart w:id="36" w:name="_Toc461179228"/>
+      <w:bookmarkStart w:id="37" w:name="_Toc491247149"/>
       <w:r>
         <w:rPr>
           <w:lang w:val="it-IT"/>
         </w:rPr>
         <w:t>Conclusioni</w:t>
       </w:r>
-      <w:bookmarkEnd w:id="35"/>
       <w:bookmarkEnd w:id="36"/>
+      <w:bookmarkEnd w:id="37"/>
     </w:p>
     <w:p>
       <w:pPr>
@@ -8714,13 +8791,13 @@
       <w:pPr>
         <w:pStyle w:val="Heading2"/>
       </w:pPr>
-      <w:bookmarkStart w:id="37" w:name="_Toc461179229"/>
-      <w:bookmarkStart w:id="38" w:name="_Toc491247150"/>
+      <w:bookmarkStart w:id="38" w:name="_Toc461179229"/>
+      <w:bookmarkStart w:id="39" w:name="_Toc491247150"/>
       <w:r>
         <w:t>Sviluppi futuri</w:t>
       </w:r>
-      <w:bookmarkEnd w:id="37"/>
       <w:bookmarkEnd w:id="38"/>
+      <w:bookmarkEnd w:id="39"/>
     </w:p>
     <w:p>
       <w:pPr>
@@ -8739,13 +8816,13 @@
       <w:pPr>
         <w:pStyle w:val="Heading2"/>
       </w:pPr>
-      <w:bookmarkStart w:id="39" w:name="_Toc461179230"/>
-      <w:bookmarkStart w:id="40" w:name="_Toc491247151"/>
+      <w:bookmarkStart w:id="40" w:name="_Toc461179230"/>
+      <w:bookmarkStart w:id="41" w:name="_Toc491247151"/>
       <w:r>
         <w:t>Considerazioni personali</w:t>
       </w:r>
-      <w:bookmarkEnd w:id="39"/>
       <w:bookmarkEnd w:id="40"/>
+      <w:bookmarkEnd w:id="41"/>
     </w:p>
     <w:p>
       <w:pPr>
@@ -8767,28 +8844,28 @@
           <w:lang w:val="it-IT"/>
         </w:rPr>
       </w:pPr>
-      <w:bookmarkStart w:id="41" w:name="_Toc461179231"/>
-      <w:bookmarkStart w:id="42" w:name="_Toc491247152"/>
+      <w:bookmarkStart w:id="42" w:name="_Toc461179231"/>
+      <w:bookmarkStart w:id="43" w:name="_Toc491247152"/>
       <w:r>
         <w:rPr>
           <w:lang w:val="it-IT"/>
         </w:rPr>
         <w:t>Bibliografia</w:t>
       </w:r>
-      <w:bookmarkEnd w:id="41"/>
       <w:bookmarkEnd w:id="42"/>
+      <w:bookmarkEnd w:id="43"/>
     </w:p>
     <w:p>
       <w:pPr>
         <w:pStyle w:val="Heading2"/>
       </w:pPr>
-      <w:bookmarkStart w:id="43" w:name="_Toc461179232"/>
-      <w:bookmarkStart w:id="44" w:name="_Toc491247153"/>
+      <w:bookmarkStart w:id="44" w:name="_Toc461179232"/>
+      <w:bookmarkStart w:id="45" w:name="_Toc491247153"/>
       <w:r>
         <w:t>Bibliografia per articoli di riviste:</w:t>
       </w:r>
-      <w:bookmarkEnd w:id="43"/>
       <w:bookmarkEnd w:id="44"/>
+      <w:bookmarkEnd w:id="45"/>
     </w:p>
     <w:p>
       <w:pPr>
@@ -8891,13 +8968,13 @@
       <w:pPr>
         <w:pStyle w:val="Heading2"/>
       </w:pPr>
-      <w:bookmarkStart w:id="45" w:name="_Toc461179233"/>
-      <w:bookmarkStart w:id="46" w:name="_Toc491247154"/>
+      <w:bookmarkStart w:id="46" w:name="_Toc461179233"/>
+      <w:bookmarkStart w:id="47" w:name="_Toc491247154"/>
       <w:r>
         <w:t>Bibliografia per libri</w:t>
       </w:r>
-      <w:bookmarkEnd w:id="45"/>
       <w:bookmarkEnd w:id="46"/>
+      <w:bookmarkEnd w:id="47"/>
     </w:p>
     <w:p>
       <w:pPr>
@@ -9011,13 +9088,13 @@
       <w:pPr>
         <w:pStyle w:val="Heading2"/>
       </w:pPr>
-      <w:bookmarkStart w:id="47" w:name="_Toc461179234"/>
-      <w:bookmarkStart w:id="48" w:name="_Toc491247155"/>
+      <w:bookmarkStart w:id="48" w:name="_Toc461179234"/>
+      <w:bookmarkStart w:id="49" w:name="_Toc491247155"/>
       <w:r>
         <w:t>Sitografia</w:t>
       </w:r>
-      <w:bookmarkEnd w:id="47"/>
       <w:bookmarkEnd w:id="48"/>
+      <w:bookmarkEnd w:id="49"/>
     </w:p>
     <w:p>
       <w:pPr>
@@ -9029,7 +9106,7 @@
           <w:lang w:val="de-DE"/>
         </w:rPr>
       </w:pPr>
-      <w:hyperlink r:id="rId9" w:history="1">
+      <w:hyperlink r:id="rId10" w:history="1">
         <w:r>
           <w:rPr>
             <w:rStyle w:val="Hyperlink"/>
@@ -9080,7 +9157,7 @@
           <w:lang w:val="en-US"/>
         </w:rPr>
       </w:pPr>
-      <w:hyperlink r:id="rId10" w:history="1">
+      <w:hyperlink r:id="rId11" w:history="1">
         <w:r>
           <w:rPr>
             <w:rStyle w:val="Hyperlink"/>
@@ -9101,7 +9178,7 @@
         </w:rPr>
         <w:t xml:space="preserve"> </w:t>
       </w:r>
-      <w:hyperlink r:id="rId11" w:history="1">
+      <w:hyperlink r:id="rId12" w:history="1">
         <w:r>
           <w:rPr>
             <w:i/>
@@ -9128,7 +9205,7 @@
           <w:lang w:val="en-US"/>
         </w:rPr>
       </w:pPr>
-      <w:hyperlink r:id="rId12" w:history="1">
+      <w:hyperlink r:id="rId13" w:history="1">
         <w:r>
           <w:rPr>
             <w:rStyle w:val="Hyperlink"/>
@@ -9161,7 +9238,7 @@
           <w:lang w:val="en-US"/>
         </w:rPr>
       </w:pPr>
-      <w:hyperlink r:id="rId13" w:history="1">
+      <w:hyperlink r:id="rId14" w:history="1">
         <w:r>
           <w:rPr>
             <w:rStyle w:val="Hyperlink"/>
@@ -9194,7 +9271,7 @@
           <w:lang w:val="en-US"/>
         </w:rPr>
       </w:pPr>
-      <w:hyperlink r:id="rId14" w:history="1">
+      <w:hyperlink r:id="rId15" w:history="1">
         <w:r>
           <w:rPr>
             <w:rStyle w:val="Hyperlink"/>
@@ -9221,16 +9298,7 @@
           <w:i/>
           <w:lang w:val="en-US"/>
         </w:rPr>
-        <w:t>, 12-12-2018.</w:t>
-      </w:r>
-      <w:bookmarkStart w:id="49" w:name="_GoBack"/>
-      <w:bookmarkEnd w:id="49"/>
-      <w:r>
-        <w:rPr>
-          <w:i/>
-          <w:lang w:val="en-US"/>
-        </w:rPr>
-        <w:t xml:space="preserve"> </w:t>
+        <w:t xml:space="preserve">, 12-12-2018. </w:t>
       </w:r>
     </w:p>
     <w:p>
@@ -9417,10 +9485,10 @@
       </w:pPr>
     </w:p>
     <w:sectPr>
-      <w:headerReference w:type="default" r:id="rId15"/>
-      <w:footerReference w:type="default" r:id="rId16"/>
-      <w:headerReference w:type="first" r:id="rId17"/>
-      <w:footerReference w:type="first" r:id="rId18"/>
+      <w:headerReference w:type="default" r:id="rId16"/>
+      <w:footerReference w:type="default" r:id="rId17"/>
+      <w:headerReference w:type="first" r:id="rId18"/>
+      <w:footerReference w:type="first" r:id="rId19"/>
       <w:pgSz w:w="11906" w:h="16838"/>
       <w:pgMar w:top="1985" w:right="1134" w:bottom="1418" w:left="1134" w:header="567" w:footer="567" w:gutter="0"/>
       <w:pgNumType w:start="1"/>
@@ -9975,7 +10043,7 @@
               <w:noProof/>
               <w:snapToGrid w:val="0"/>
             </w:rPr>
-            <w:t>11</w:t>
+            <w:t>8</w:t>
           </w:r>
           <w:r>
             <w:rPr>
@@ -14420,7 +14488,7 @@
 </file>
 
 <file path=customXml/itemProps1.xml><?xml version="1.0" encoding="utf-8"?>
-<ds:datastoreItem xmlns:ds="http://schemas.openxmlformats.org/officeDocument/2006/customXml" ds:itemID="{F8F267BC-1340-4A7D-819E-293295BC2342}">
+<ds:datastoreItem xmlns:ds="http://schemas.openxmlformats.org/officeDocument/2006/customXml" ds:itemID="{5BBBD646-2896-4248-B5DD-2A59DDB3507B}">
   <ds:schemaRefs>
     <ds:schemaRef ds:uri="http://schemas.openxmlformats.org/officeDocument/2006/bibliography"/>
   </ds:schemaRefs>

</xml_diff>